<commit_message>
Added descripton of the following windows for service provider: - Home Page - My Services for the "Menu" item.
</commit_message>
<xml_diff>
--- a/project_plan.docx
+++ b/project_plan.docx
@@ -73,8 +73,6 @@
         </w:rPr>
         <w:t>Project Plan Document</w:t>
       </w:r>
-      <w:bookmarkStart w:id="0" w:name="_GoBack"/>
-      <w:bookmarkEnd w:id="0"/>
     </w:p>
     <w:p>
       <w:pPr>
@@ -196,7 +194,7 @@
           <w:r>
             <w:fldChar w:fldCharType="separate"/>
           </w:r>
-          <w:hyperlink w:anchor="_Toc17241492" w:history="1">
+          <w:hyperlink w:anchor="_Toc18129338" w:history="1">
             <w:r>
               <w:rPr>
                 <w:rStyle w:val="Hyperlink"/>
@@ -237,7 +235,7 @@
                 <w:noProof/>
                 <w:webHidden/>
               </w:rPr>
-              <w:instrText xml:space="preserve"> PAGEREF _Toc17241492 \h </w:instrText>
+              <w:instrText xml:space="preserve"> PAGEREF _Toc18129338 \h </w:instrText>
             </w:r>
             <w:r>
               <w:rPr>
@@ -257,7 +255,7 @@
                 <w:noProof/>
                 <w:webHidden/>
               </w:rPr>
-              <w:t>3</w:t>
+              <w:t>4</w:t>
             </w:r>
             <w:r>
               <w:rPr>
@@ -276,7 +274,7 @@
               <w:noProof/>
             </w:rPr>
           </w:pPr>
-          <w:hyperlink w:anchor="_Toc17241493" w:history="1">
+          <w:hyperlink w:anchor="_Toc18129339" w:history="1">
             <w:r>
               <w:rPr>
                 <w:rStyle w:val="Hyperlink"/>
@@ -317,7 +315,7 @@
                 <w:noProof/>
                 <w:webHidden/>
               </w:rPr>
-              <w:instrText xml:space="preserve"> PAGEREF _Toc17241493 \h </w:instrText>
+              <w:instrText xml:space="preserve"> PAGEREF _Toc18129339 \h </w:instrText>
             </w:r>
             <w:r>
               <w:rPr>
@@ -337,7 +335,7 @@
                 <w:noProof/>
                 <w:webHidden/>
               </w:rPr>
-              <w:t>3</w:t>
+              <w:t>4</w:t>
             </w:r>
             <w:r>
               <w:rPr>
@@ -356,7 +354,7 @@
               <w:noProof/>
             </w:rPr>
           </w:pPr>
-          <w:hyperlink w:anchor="_Toc17241494" w:history="1">
+          <w:hyperlink w:anchor="_Toc18129340" w:history="1">
             <w:r>
               <w:rPr>
                 <w:rStyle w:val="Hyperlink"/>
@@ -397,7 +395,7 @@
                 <w:noProof/>
                 <w:webHidden/>
               </w:rPr>
-              <w:instrText xml:space="preserve"> PAGEREF _Toc17241494 \h </w:instrText>
+              <w:instrText xml:space="preserve"> PAGEREF _Toc18129340 \h </w:instrText>
             </w:r>
             <w:r>
               <w:rPr>
@@ -417,7 +415,7 @@
                 <w:noProof/>
                 <w:webHidden/>
               </w:rPr>
-              <w:t>3</w:t>
+              <w:t>4</w:t>
             </w:r>
             <w:r>
               <w:rPr>
@@ -439,7 +437,7 @@
               <w:noProof/>
             </w:rPr>
           </w:pPr>
-          <w:hyperlink w:anchor="_Toc17241495" w:history="1">
+          <w:hyperlink w:anchor="_Toc18129341" w:history="1">
             <w:r>
               <w:rPr>
                 <w:rStyle w:val="Hyperlink"/>
@@ -466,7 +464,7 @@
                 <w:noProof/>
                 <w:webHidden/>
               </w:rPr>
-              <w:instrText xml:space="preserve"> PAGEREF _Toc17241495 \h </w:instrText>
+              <w:instrText xml:space="preserve"> PAGEREF _Toc18129341 \h </w:instrText>
             </w:r>
             <w:r>
               <w:rPr>
@@ -486,7 +484,92 @@
                 <w:noProof/>
                 <w:webHidden/>
               </w:rPr>
-              <w:t>3</w:t>
+              <w:t>4</w:t>
+            </w:r>
+            <w:r>
+              <w:rPr>
+                <w:noProof/>
+                <w:webHidden/>
+              </w:rPr>
+              <w:fldChar w:fldCharType="end"/>
+            </w:r>
+          </w:hyperlink>
+        </w:p>
+        <w:p>
+          <w:pPr>
+            <w:pStyle w:val="TOC3"/>
+            <w:tabs>
+              <w:tab w:val="left" w:pos="880"/>
+              <w:tab w:val="right" w:leader="dot" w:pos="9350"/>
+            </w:tabs>
+            <w:rPr>
+              <w:rFonts w:cstheme="minorBidi"/>
+              <w:noProof/>
+            </w:rPr>
+          </w:pPr>
+          <w:hyperlink w:anchor="_Toc18129342" w:history="1">
+            <w:r>
+              <w:rPr>
+                <w:rStyle w:val="Hyperlink"/>
+                <w:rFonts w:ascii="Symbol" w:hAnsi="Symbol"/>
+                <w:noProof/>
+              </w:rPr>
+              <w:t></w:t>
+            </w:r>
+            <w:r>
+              <w:rPr>
+                <w:rFonts w:cstheme="minorBidi"/>
+                <w:noProof/>
+              </w:rPr>
+              <w:tab/>
+            </w:r>
+            <w:r>
+              <w:rPr>
+                <w:rStyle w:val="Hyperlink"/>
+                <w:noProof/>
+              </w:rPr>
+              <w:t>Client</w:t>
+            </w:r>
+            <w:r>
+              <w:rPr>
+                <w:noProof/>
+                <w:webHidden/>
+              </w:rPr>
+              <w:tab/>
+            </w:r>
+            <w:r>
+              <w:rPr>
+                <w:noProof/>
+                <w:webHidden/>
+              </w:rPr>
+              <w:fldChar w:fldCharType="begin"/>
+            </w:r>
+            <w:r>
+              <w:rPr>
+                <w:noProof/>
+                <w:webHidden/>
+              </w:rPr>
+              <w:instrText xml:space="preserve"> PAGEREF _Toc18129342 \h </w:instrText>
+            </w:r>
+            <w:r>
+              <w:rPr>
+                <w:noProof/>
+                <w:webHidden/>
+              </w:rPr>
+            </w:r>
+            <w:r>
+              <w:rPr>
+                <w:noProof/>
+                <w:webHidden/>
+              </w:rPr>
+              <w:fldChar w:fldCharType="separate"/>
+            </w:r>
+            <w:r>
+              <w:rPr>
+                <w:noProof/>
+                <w:webHidden/>
+              </w:rPr>
+              <w:t>4</w:t>
             </w:r>
             <w:r>
               <w:rPr>
@@ -508,7 +591,7 @@
               <w:noProof/>
             </w:rPr>
           </w:pPr>
-          <w:hyperlink w:anchor="_Toc17241496" w:history="1">
+          <w:hyperlink w:anchor="_Toc18129343" w:history="1">
             <w:r>
               <w:rPr>
                 <w:rStyle w:val="Hyperlink"/>
@@ -535,7 +618,7 @@
                 <w:noProof/>
                 <w:webHidden/>
               </w:rPr>
-              <w:instrText xml:space="preserve"> PAGEREF _Toc17241496 \h </w:instrText>
+              <w:instrText xml:space="preserve"> PAGEREF _Toc18129343 \h </w:instrText>
             </w:r>
             <w:r>
               <w:rPr>
@@ -555,7 +638,177 @@
                 <w:noProof/>
                 <w:webHidden/>
               </w:rPr>
-              <w:t>3</w:t>
+              <w:t>4</w:t>
+            </w:r>
+            <w:r>
+              <w:rPr>
+                <w:noProof/>
+                <w:webHidden/>
+              </w:rPr>
+              <w:fldChar w:fldCharType="end"/>
+            </w:r>
+          </w:hyperlink>
+        </w:p>
+        <w:p>
+          <w:pPr>
+            <w:pStyle w:val="TOC3"/>
+            <w:tabs>
+              <w:tab w:val="left" w:pos="880"/>
+              <w:tab w:val="right" w:leader="dot" w:pos="9350"/>
+            </w:tabs>
+            <w:rPr>
+              <w:rFonts w:cstheme="minorBidi"/>
+              <w:noProof/>
+            </w:rPr>
+          </w:pPr>
+          <w:hyperlink w:anchor="_Toc18129344" w:history="1">
+            <w:r>
+              <w:rPr>
+                <w:rStyle w:val="Hyperlink"/>
+                <w:rFonts w:ascii="Symbol" w:hAnsi="Symbol"/>
+                <w:noProof/>
+              </w:rPr>
+              <w:t></w:t>
+            </w:r>
+            <w:r>
+              <w:rPr>
+                <w:rFonts w:cstheme="minorBidi"/>
+                <w:noProof/>
+              </w:rPr>
+              <w:tab/>
+            </w:r>
+            <w:r>
+              <w:rPr>
+                <w:rStyle w:val="Hyperlink"/>
+                <w:noProof/>
+              </w:rPr>
+              <w:t>Client</w:t>
+            </w:r>
+            <w:r>
+              <w:rPr>
+                <w:noProof/>
+                <w:webHidden/>
+              </w:rPr>
+              <w:tab/>
+            </w:r>
+            <w:r>
+              <w:rPr>
+                <w:noProof/>
+                <w:webHidden/>
+              </w:rPr>
+              <w:fldChar w:fldCharType="begin"/>
+            </w:r>
+            <w:r>
+              <w:rPr>
+                <w:noProof/>
+                <w:webHidden/>
+              </w:rPr>
+              <w:instrText xml:space="preserve"> PAGEREF _Toc18129344 \h </w:instrText>
+            </w:r>
+            <w:r>
+              <w:rPr>
+                <w:noProof/>
+                <w:webHidden/>
+              </w:rPr>
+            </w:r>
+            <w:r>
+              <w:rPr>
+                <w:noProof/>
+                <w:webHidden/>
+              </w:rPr>
+              <w:fldChar w:fldCharType="separate"/>
+            </w:r>
+            <w:r>
+              <w:rPr>
+                <w:noProof/>
+                <w:webHidden/>
+              </w:rPr>
+              <w:t>4</w:t>
+            </w:r>
+            <w:r>
+              <w:rPr>
+                <w:noProof/>
+                <w:webHidden/>
+              </w:rPr>
+              <w:fldChar w:fldCharType="end"/>
+            </w:r>
+          </w:hyperlink>
+        </w:p>
+        <w:p>
+          <w:pPr>
+            <w:pStyle w:val="TOC3"/>
+            <w:tabs>
+              <w:tab w:val="left" w:pos="880"/>
+              <w:tab w:val="right" w:leader="dot" w:pos="9350"/>
+            </w:tabs>
+            <w:rPr>
+              <w:rFonts w:cstheme="minorBidi"/>
+              <w:noProof/>
+            </w:rPr>
+          </w:pPr>
+          <w:hyperlink w:anchor="_Toc18129345" w:history="1">
+            <w:r>
+              <w:rPr>
+                <w:rStyle w:val="Hyperlink"/>
+                <w:rFonts w:ascii="Symbol" w:hAnsi="Symbol"/>
+                <w:noProof/>
+              </w:rPr>
+              <w:t></w:t>
+            </w:r>
+            <w:r>
+              <w:rPr>
+                <w:rFonts w:cstheme="minorBidi"/>
+                <w:noProof/>
+              </w:rPr>
+              <w:tab/>
+            </w:r>
+            <w:r>
+              <w:rPr>
+                <w:rStyle w:val="Hyperlink"/>
+                <w:noProof/>
+              </w:rPr>
+              <w:t>Service</w:t>
+            </w:r>
+            <w:r>
+              <w:rPr>
+                <w:noProof/>
+                <w:webHidden/>
+              </w:rPr>
+              <w:tab/>
+            </w:r>
+            <w:r>
+              <w:rPr>
+                <w:noProof/>
+                <w:webHidden/>
+              </w:rPr>
+              <w:fldChar w:fldCharType="begin"/>
+            </w:r>
+            <w:r>
+              <w:rPr>
+                <w:noProof/>
+                <w:webHidden/>
+              </w:rPr>
+              <w:instrText xml:space="preserve"> PAGEREF _Toc18129345 \h </w:instrText>
+            </w:r>
+            <w:r>
+              <w:rPr>
+                <w:noProof/>
+                <w:webHidden/>
+              </w:rPr>
+            </w:r>
+            <w:r>
+              <w:rPr>
+                <w:noProof/>
+                <w:webHidden/>
+              </w:rPr>
+              <w:fldChar w:fldCharType="separate"/>
+            </w:r>
+            <w:r>
+              <w:rPr>
+                <w:noProof/>
+                <w:webHidden/>
+              </w:rPr>
+              <w:t>4</w:t>
             </w:r>
             <w:r>
               <w:rPr>
@@ -577,7 +830,7 @@
               <w:noProof/>
             </w:rPr>
           </w:pPr>
-          <w:hyperlink w:anchor="_Toc17241497" w:history="1">
+          <w:hyperlink w:anchor="_Toc18129346" w:history="1">
             <w:r>
               <w:rPr>
                 <w:rStyle w:val="Hyperlink"/>
@@ -604,7 +857,7 @@
                 <w:noProof/>
                 <w:webHidden/>
               </w:rPr>
-              <w:instrText xml:space="preserve"> PAGEREF _Toc17241497 \h </w:instrText>
+              <w:instrText xml:space="preserve"> PAGEREF _Toc18129346 \h </w:instrText>
             </w:r>
             <w:r>
               <w:rPr>
@@ -624,7 +877,92 @@
                 <w:noProof/>
                 <w:webHidden/>
               </w:rPr>
-              <w:t>4</w:t>
+              <w:t>5</w:t>
+            </w:r>
+            <w:r>
+              <w:rPr>
+                <w:noProof/>
+                <w:webHidden/>
+              </w:rPr>
+              <w:fldChar w:fldCharType="end"/>
+            </w:r>
+          </w:hyperlink>
+        </w:p>
+        <w:p>
+          <w:pPr>
+            <w:pStyle w:val="TOC3"/>
+            <w:tabs>
+              <w:tab w:val="left" w:pos="880"/>
+              <w:tab w:val="right" w:leader="dot" w:pos="9350"/>
+            </w:tabs>
+            <w:rPr>
+              <w:rFonts w:cstheme="minorBidi"/>
+              <w:noProof/>
+            </w:rPr>
+          </w:pPr>
+          <w:hyperlink w:anchor="_Toc18129347" w:history="1">
+            <w:r>
+              <w:rPr>
+                <w:rStyle w:val="Hyperlink"/>
+                <w:rFonts w:ascii="Symbol" w:hAnsi="Symbol"/>
+                <w:noProof/>
+              </w:rPr>
+              <w:t></w:t>
+            </w:r>
+            <w:r>
+              <w:rPr>
+                <w:rFonts w:cstheme="minorBidi"/>
+                <w:noProof/>
+              </w:rPr>
+              <w:tab/>
+            </w:r>
+            <w:r>
+              <w:rPr>
+                <w:rStyle w:val="Hyperlink"/>
+                <w:noProof/>
+              </w:rPr>
+              <w:t>Client</w:t>
+            </w:r>
+            <w:r>
+              <w:rPr>
+                <w:noProof/>
+                <w:webHidden/>
+              </w:rPr>
+              <w:tab/>
+            </w:r>
+            <w:r>
+              <w:rPr>
+                <w:noProof/>
+                <w:webHidden/>
+              </w:rPr>
+              <w:fldChar w:fldCharType="begin"/>
+            </w:r>
+            <w:r>
+              <w:rPr>
+                <w:noProof/>
+                <w:webHidden/>
+              </w:rPr>
+              <w:instrText xml:space="preserve"> PAGEREF _Toc18129347 \h </w:instrText>
+            </w:r>
+            <w:r>
+              <w:rPr>
+                <w:noProof/>
+                <w:webHidden/>
+              </w:rPr>
+            </w:r>
+            <w:r>
+              <w:rPr>
+                <w:noProof/>
+                <w:webHidden/>
+              </w:rPr>
+              <w:fldChar w:fldCharType="separate"/>
+            </w:r>
+            <w:r>
+              <w:rPr>
+                <w:noProof/>
+                <w:webHidden/>
+              </w:rPr>
+              <w:t>5</w:t>
             </w:r>
             <w:r>
               <w:rPr>
@@ -646,7 +984,7 @@
               <w:noProof/>
             </w:rPr>
           </w:pPr>
-          <w:hyperlink w:anchor="_Toc17241498" w:history="1">
+          <w:hyperlink w:anchor="_Toc18129348" w:history="1">
             <w:r>
               <w:rPr>
                 <w:rStyle w:val="Hyperlink"/>
@@ -673,7 +1011,7 @@
                 <w:noProof/>
                 <w:webHidden/>
               </w:rPr>
-              <w:instrText xml:space="preserve"> PAGEREF _Toc17241498 \h </w:instrText>
+              <w:instrText xml:space="preserve"> PAGEREF _Toc18129348 \h </w:instrText>
             </w:r>
             <w:r>
               <w:rPr>
@@ -693,7 +1031,92 @@
                 <w:noProof/>
                 <w:webHidden/>
               </w:rPr>
-              <w:t>4</w:t>
+              <w:t>5</w:t>
+            </w:r>
+            <w:r>
+              <w:rPr>
+                <w:noProof/>
+                <w:webHidden/>
+              </w:rPr>
+              <w:fldChar w:fldCharType="end"/>
+            </w:r>
+          </w:hyperlink>
+        </w:p>
+        <w:p>
+          <w:pPr>
+            <w:pStyle w:val="TOC3"/>
+            <w:tabs>
+              <w:tab w:val="left" w:pos="880"/>
+              <w:tab w:val="right" w:leader="dot" w:pos="9350"/>
+            </w:tabs>
+            <w:rPr>
+              <w:rFonts w:cstheme="minorBidi"/>
+              <w:noProof/>
+            </w:rPr>
+          </w:pPr>
+          <w:hyperlink w:anchor="_Toc18129349" w:history="1">
+            <w:r>
+              <w:rPr>
+                <w:rStyle w:val="Hyperlink"/>
+                <w:rFonts w:ascii="Symbol" w:hAnsi="Symbol"/>
+                <w:noProof/>
+              </w:rPr>
+              <w:t></w:t>
+            </w:r>
+            <w:r>
+              <w:rPr>
+                <w:rFonts w:cstheme="minorBidi"/>
+                <w:noProof/>
+              </w:rPr>
+              <w:tab/>
+            </w:r>
+            <w:r>
+              <w:rPr>
+                <w:rStyle w:val="Hyperlink"/>
+                <w:noProof/>
+              </w:rPr>
+              <w:t>Client</w:t>
+            </w:r>
+            <w:r>
+              <w:rPr>
+                <w:noProof/>
+                <w:webHidden/>
+              </w:rPr>
+              <w:tab/>
+            </w:r>
+            <w:r>
+              <w:rPr>
+                <w:noProof/>
+                <w:webHidden/>
+              </w:rPr>
+              <w:fldChar w:fldCharType="begin"/>
+            </w:r>
+            <w:r>
+              <w:rPr>
+                <w:noProof/>
+                <w:webHidden/>
+              </w:rPr>
+              <w:instrText xml:space="preserve"> PAGEREF _Toc18129349 \h </w:instrText>
+            </w:r>
+            <w:r>
+              <w:rPr>
+                <w:noProof/>
+                <w:webHidden/>
+              </w:rPr>
+            </w:r>
+            <w:r>
+              <w:rPr>
+                <w:noProof/>
+                <w:webHidden/>
+              </w:rPr>
+              <w:fldChar w:fldCharType="separate"/>
+            </w:r>
+            <w:r>
+              <w:rPr>
+                <w:noProof/>
+                <w:webHidden/>
+              </w:rPr>
+              <w:t>5</w:t>
             </w:r>
             <w:r>
               <w:rPr>
@@ -715,7 +1138,7 @@
               <w:noProof/>
             </w:rPr>
           </w:pPr>
-          <w:hyperlink w:anchor="_Toc17241499" w:history="1">
+          <w:hyperlink w:anchor="_Toc18129350" w:history="1">
             <w:r>
               <w:rPr>
                 <w:rStyle w:val="Hyperlink"/>
@@ -742,7 +1165,7 @@
                 <w:noProof/>
                 <w:webHidden/>
               </w:rPr>
-              <w:instrText xml:space="preserve"> PAGEREF _Toc17241499 \h </w:instrText>
+              <w:instrText xml:space="preserve"> PAGEREF _Toc18129350 \h </w:instrText>
             </w:r>
             <w:r>
               <w:rPr>
@@ -762,7 +1185,92 @@
                 <w:noProof/>
                 <w:webHidden/>
               </w:rPr>
-              <w:t>4</w:t>
+              <w:t>6</w:t>
+            </w:r>
+            <w:r>
+              <w:rPr>
+                <w:noProof/>
+                <w:webHidden/>
+              </w:rPr>
+              <w:fldChar w:fldCharType="end"/>
+            </w:r>
+          </w:hyperlink>
+        </w:p>
+        <w:p>
+          <w:pPr>
+            <w:pStyle w:val="TOC3"/>
+            <w:tabs>
+              <w:tab w:val="left" w:pos="880"/>
+              <w:tab w:val="right" w:leader="dot" w:pos="9350"/>
+            </w:tabs>
+            <w:rPr>
+              <w:rFonts w:cstheme="minorBidi"/>
+              <w:noProof/>
+            </w:rPr>
+          </w:pPr>
+          <w:hyperlink w:anchor="_Toc18129351" w:history="1">
+            <w:r>
+              <w:rPr>
+                <w:rStyle w:val="Hyperlink"/>
+                <w:rFonts w:ascii="Symbol" w:hAnsi="Symbol"/>
+                <w:noProof/>
+              </w:rPr>
+              <w:t></w:t>
+            </w:r>
+            <w:r>
+              <w:rPr>
+                <w:rFonts w:cstheme="minorBidi"/>
+                <w:noProof/>
+              </w:rPr>
+              <w:tab/>
+            </w:r>
+            <w:r>
+              <w:rPr>
+                <w:rStyle w:val="Hyperlink"/>
+                <w:noProof/>
+              </w:rPr>
+              <w:t>Client</w:t>
+            </w:r>
+            <w:r>
+              <w:rPr>
+                <w:noProof/>
+                <w:webHidden/>
+              </w:rPr>
+              <w:tab/>
+            </w:r>
+            <w:r>
+              <w:rPr>
+                <w:noProof/>
+                <w:webHidden/>
+              </w:rPr>
+              <w:fldChar w:fldCharType="begin"/>
+            </w:r>
+            <w:r>
+              <w:rPr>
+                <w:noProof/>
+                <w:webHidden/>
+              </w:rPr>
+              <w:instrText xml:space="preserve"> PAGEREF _Toc18129351 \h </w:instrText>
+            </w:r>
+            <w:r>
+              <w:rPr>
+                <w:noProof/>
+                <w:webHidden/>
+              </w:rPr>
+            </w:r>
+            <w:r>
+              <w:rPr>
+                <w:noProof/>
+                <w:webHidden/>
+              </w:rPr>
+              <w:fldChar w:fldCharType="separate"/>
+            </w:r>
+            <w:r>
+              <w:rPr>
+                <w:noProof/>
+                <w:webHidden/>
+              </w:rPr>
+              <w:t>6</w:t>
             </w:r>
             <w:r>
               <w:rPr>
@@ -784,7 +1292,7 @@
               <w:noProof/>
             </w:rPr>
           </w:pPr>
-          <w:hyperlink w:anchor="_Toc17241500" w:history="1">
+          <w:hyperlink w:anchor="_Toc18129352" w:history="1">
             <w:r>
               <w:rPr>
                 <w:rStyle w:val="Hyperlink"/>
@@ -811,7 +1319,7 @@
                 <w:noProof/>
                 <w:webHidden/>
               </w:rPr>
-              <w:instrText xml:space="preserve"> PAGEREF _Toc17241500 \h </w:instrText>
+              <w:instrText xml:space="preserve"> PAGEREF _Toc18129352 \h </w:instrText>
             </w:r>
             <w:r>
               <w:rPr>
@@ -831,7 +1339,92 @@
                 <w:noProof/>
                 <w:webHidden/>
               </w:rPr>
-              <w:t>5</w:t>
+              <w:t>6</w:t>
+            </w:r>
+            <w:r>
+              <w:rPr>
+                <w:noProof/>
+                <w:webHidden/>
+              </w:rPr>
+              <w:fldChar w:fldCharType="end"/>
+            </w:r>
+          </w:hyperlink>
+        </w:p>
+        <w:p>
+          <w:pPr>
+            <w:pStyle w:val="TOC3"/>
+            <w:tabs>
+              <w:tab w:val="left" w:pos="880"/>
+              <w:tab w:val="right" w:leader="dot" w:pos="9350"/>
+            </w:tabs>
+            <w:rPr>
+              <w:rFonts w:cstheme="minorBidi"/>
+              <w:noProof/>
+            </w:rPr>
+          </w:pPr>
+          <w:hyperlink w:anchor="_Toc18129353" w:history="1">
+            <w:r>
+              <w:rPr>
+                <w:rStyle w:val="Hyperlink"/>
+                <w:rFonts w:ascii="Symbol" w:hAnsi="Symbol"/>
+                <w:noProof/>
+              </w:rPr>
+              <w:t></w:t>
+            </w:r>
+            <w:r>
+              <w:rPr>
+                <w:rFonts w:cstheme="minorBidi"/>
+                <w:noProof/>
+              </w:rPr>
+              <w:tab/>
+            </w:r>
+            <w:r>
+              <w:rPr>
+                <w:rStyle w:val="Hyperlink"/>
+                <w:noProof/>
+              </w:rPr>
+              <w:t>Client</w:t>
+            </w:r>
+            <w:r>
+              <w:rPr>
+                <w:noProof/>
+                <w:webHidden/>
+              </w:rPr>
+              <w:tab/>
+            </w:r>
+            <w:r>
+              <w:rPr>
+                <w:noProof/>
+                <w:webHidden/>
+              </w:rPr>
+              <w:fldChar w:fldCharType="begin"/>
+            </w:r>
+            <w:r>
+              <w:rPr>
+                <w:noProof/>
+                <w:webHidden/>
+              </w:rPr>
+              <w:instrText xml:space="preserve"> PAGEREF _Toc18129353 \h </w:instrText>
+            </w:r>
+            <w:r>
+              <w:rPr>
+                <w:noProof/>
+                <w:webHidden/>
+              </w:rPr>
+            </w:r>
+            <w:r>
+              <w:rPr>
+                <w:noProof/>
+                <w:webHidden/>
+              </w:rPr>
+              <w:fldChar w:fldCharType="separate"/>
+            </w:r>
+            <w:r>
+              <w:rPr>
+                <w:noProof/>
+                <w:webHidden/>
+              </w:rPr>
+              <w:t>6</w:t>
             </w:r>
             <w:r>
               <w:rPr>
@@ -853,7 +1446,7 @@
               <w:noProof/>
             </w:rPr>
           </w:pPr>
-          <w:hyperlink w:anchor="_Toc17241501" w:history="1">
+          <w:hyperlink w:anchor="_Toc18129354" w:history="1">
             <w:r>
               <w:rPr>
                 <w:rStyle w:val="Hyperlink"/>
@@ -880,7 +1473,7 @@
                 <w:noProof/>
                 <w:webHidden/>
               </w:rPr>
-              <w:instrText xml:space="preserve"> PAGEREF _Toc17241501 \h </w:instrText>
+              <w:instrText xml:space="preserve"> PAGEREF _Toc18129354 \h </w:instrText>
             </w:r>
             <w:r>
               <w:rPr>
@@ -900,7 +1493,177 @@
                 <w:noProof/>
                 <w:webHidden/>
               </w:rPr>
-              <w:t>5</w:t>
+              <w:t>6</w:t>
+            </w:r>
+            <w:r>
+              <w:rPr>
+                <w:noProof/>
+                <w:webHidden/>
+              </w:rPr>
+              <w:fldChar w:fldCharType="end"/>
+            </w:r>
+          </w:hyperlink>
+        </w:p>
+        <w:p>
+          <w:pPr>
+            <w:pStyle w:val="TOC3"/>
+            <w:tabs>
+              <w:tab w:val="left" w:pos="880"/>
+              <w:tab w:val="right" w:leader="dot" w:pos="9350"/>
+            </w:tabs>
+            <w:rPr>
+              <w:rFonts w:cstheme="minorBidi"/>
+              <w:noProof/>
+            </w:rPr>
+          </w:pPr>
+          <w:hyperlink w:anchor="_Toc18129355" w:history="1">
+            <w:r>
+              <w:rPr>
+                <w:rStyle w:val="Hyperlink"/>
+                <w:rFonts w:ascii="Symbol" w:hAnsi="Symbol"/>
+                <w:noProof/>
+              </w:rPr>
+              <w:t></w:t>
+            </w:r>
+            <w:r>
+              <w:rPr>
+                <w:rFonts w:cstheme="minorBidi"/>
+                <w:noProof/>
+              </w:rPr>
+              <w:tab/>
+            </w:r>
+            <w:r>
+              <w:rPr>
+                <w:rStyle w:val="Hyperlink"/>
+                <w:noProof/>
+              </w:rPr>
+              <w:t>Client</w:t>
+            </w:r>
+            <w:r>
+              <w:rPr>
+                <w:noProof/>
+                <w:webHidden/>
+              </w:rPr>
+              <w:tab/>
+            </w:r>
+            <w:r>
+              <w:rPr>
+                <w:noProof/>
+                <w:webHidden/>
+              </w:rPr>
+              <w:fldChar w:fldCharType="begin"/>
+            </w:r>
+            <w:r>
+              <w:rPr>
+                <w:noProof/>
+                <w:webHidden/>
+              </w:rPr>
+              <w:instrText xml:space="preserve"> PAGEREF _Toc18129355 \h </w:instrText>
+            </w:r>
+            <w:r>
+              <w:rPr>
+                <w:noProof/>
+                <w:webHidden/>
+              </w:rPr>
+            </w:r>
+            <w:r>
+              <w:rPr>
+                <w:noProof/>
+                <w:webHidden/>
+              </w:rPr>
+              <w:fldChar w:fldCharType="separate"/>
+            </w:r>
+            <w:r>
+              <w:rPr>
+                <w:noProof/>
+                <w:webHidden/>
+              </w:rPr>
+              <w:t>6</w:t>
+            </w:r>
+            <w:r>
+              <w:rPr>
+                <w:noProof/>
+                <w:webHidden/>
+              </w:rPr>
+              <w:fldChar w:fldCharType="end"/>
+            </w:r>
+          </w:hyperlink>
+        </w:p>
+        <w:p>
+          <w:pPr>
+            <w:pStyle w:val="TOC3"/>
+            <w:tabs>
+              <w:tab w:val="left" w:pos="880"/>
+              <w:tab w:val="right" w:leader="dot" w:pos="9350"/>
+            </w:tabs>
+            <w:rPr>
+              <w:rFonts w:cstheme="minorBidi"/>
+              <w:noProof/>
+            </w:rPr>
+          </w:pPr>
+          <w:hyperlink w:anchor="_Toc18129356" w:history="1">
+            <w:r>
+              <w:rPr>
+                <w:rStyle w:val="Hyperlink"/>
+                <w:rFonts w:ascii="Symbol" w:hAnsi="Symbol"/>
+                <w:noProof/>
+              </w:rPr>
+              <w:t></w:t>
+            </w:r>
+            <w:r>
+              <w:rPr>
+                <w:rFonts w:cstheme="minorBidi"/>
+                <w:noProof/>
+              </w:rPr>
+              <w:tab/>
+            </w:r>
+            <w:r>
+              <w:rPr>
+                <w:rStyle w:val="Hyperlink"/>
+                <w:noProof/>
+              </w:rPr>
+              <w:t>Service</w:t>
+            </w:r>
+            <w:r>
+              <w:rPr>
+                <w:noProof/>
+                <w:webHidden/>
+              </w:rPr>
+              <w:tab/>
+            </w:r>
+            <w:r>
+              <w:rPr>
+                <w:noProof/>
+                <w:webHidden/>
+              </w:rPr>
+              <w:fldChar w:fldCharType="begin"/>
+            </w:r>
+            <w:r>
+              <w:rPr>
+                <w:noProof/>
+                <w:webHidden/>
+              </w:rPr>
+              <w:instrText xml:space="preserve"> PAGEREF _Toc18129356 \h </w:instrText>
+            </w:r>
+            <w:r>
+              <w:rPr>
+                <w:noProof/>
+                <w:webHidden/>
+              </w:rPr>
+            </w:r>
+            <w:r>
+              <w:rPr>
+                <w:noProof/>
+                <w:webHidden/>
+              </w:rPr>
+              <w:fldChar w:fldCharType="separate"/>
+            </w:r>
+            <w:r>
+              <w:rPr>
+                <w:noProof/>
+                <w:webHidden/>
+              </w:rPr>
+              <w:t>6</w:t>
             </w:r>
             <w:r>
               <w:rPr>
@@ -919,7 +1682,7 @@
               <w:noProof/>
             </w:rPr>
           </w:pPr>
-          <w:hyperlink w:anchor="_Toc17241502" w:history="1">
+          <w:hyperlink w:anchor="_Toc18129357" w:history="1">
             <w:r>
               <w:rPr>
                 <w:rStyle w:val="Hyperlink"/>
@@ -960,7 +1723,7 @@
                 <w:noProof/>
                 <w:webHidden/>
               </w:rPr>
-              <w:instrText xml:space="preserve"> PAGEREF _Toc17241502 \h </w:instrText>
+              <w:instrText xml:space="preserve"> PAGEREF _Toc18129357 \h </w:instrText>
             </w:r>
             <w:r>
               <w:rPr>
@@ -980,7 +1743,7 @@
                 <w:noProof/>
                 <w:webHidden/>
               </w:rPr>
-              <w:t>5</w:t>
+              <w:t>6</w:t>
             </w:r>
             <w:r>
               <w:rPr>
@@ -999,7 +1762,7 @@
               <w:noProof/>
             </w:rPr>
           </w:pPr>
-          <w:hyperlink w:anchor="_Toc17241503" w:history="1">
+          <w:hyperlink w:anchor="_Toc18129358" w:history="1">
             <w:r>
               <w:rPr>
                 <w:rStyle w:val="Hyperlink"/>
@@ -1040,7 +1803,7 @@
                 <w:noProof/>
                 <w:webHidden/>
               </w:rPr>
-              <w:instrText xml:space="preserve"> PAGEREF _Toc17241503 \h </w:instrText>
+              <w:instrText xml:space="preserve"> PAGEREF _Toc18129358 \h </w:instrText>
             </w:r>
             <w:r>
               <w:rPr>
@@ -1060,7 +1823,7 @@
                 <w:noProof/>
                 <w:webHidden/>
               </w:rPr>
-              <w:t>5</w:t>
+              <w:t>6</w:t>
             </w:r>
             <w:r>
               <w:rPr>
@@ -1079,7 +1842,7 @@
               <w:noProof/>
             </w:rPr>
           </w:pPr>
-          <w:hyperlink w:anchor="_Toc17241504" w:history="1">
+          <w:hyperlink w:anchor="_Toc18129359" w:history="1">
             <w:r>
               <w:rPr>
                 <w:rStyle w:val="Hyperlink"/>
@@ -1120,7 +1883,7 @@
                 <w:noProof/>
                 <w:webHidden/>
               </w:rPr>
-              <w:instrText xml:space="preserve"> PAGEREF _Toc17241504 \h </w:instrText>
+              <w:instrText xml:space="preserve"> PAGEREF _Toc18129359 \h </w:instrText>
             </w:r>
             <w:r>
               <w:rPr>
@@ -1140,7 +1903,7 @@
                 <w:noProof/>
                 <w:webHidden/>
               </w:rPr>
-              <w:t>5</w:t>
+              <w:t>7</w:t>
             </w:r>
             <w:r>
               <w:rPr>
@@ -1159,7 +1922,7 @@
               <w:noProof/>
             </w:rPr>
           </w:pPr>
-          <w:hyperlink w:anchor="_Toc17241505" w:history="1">
+          <w:hyperlink w:anchor="_Toc18129360" w:history="1">
             <w:r>
               <w:rPr>
                 <w:rStyle w:val="Hyperlink"/>
@@ -1200,7 +1963,7 @@
                 <w:noProof/>
                 <w:webHidden/>
               </w:rPr>
-              <w:instrText xml:space="preserve"> PAGEREF _Toc17241505 \h </w:instrText>
+              <w:instrText xml:space="preserve"> PAGEREF _Toc18129360 \h </w:instrText>
             </w:r>
             <w:r>
               <w:rPr>
@@ -1220,7 +1983,7 @@
                 <w:noProof/>
                 <w:webHidden/>
               </w:rPr>
-              <w:t>5</w:t>
+              <w:t>7</w:t>
             </w:r>
             <w:r>
               <w:rPr>
@@ -1242,7 +2005,7 @@
               <w:noProof/>
             </w:rPr>
           </w:pPr>
-          <w:hyperlink w:anchor="_Toc17241506" w:history="1">
+          <w:hyperlink w:anchor="_Toc18129361" w:history="1">
             <w:r>
               <w:rPr>
                 <w:rStyle w:val="Hyperlink"/>
@@ -1269,7 +2032,7 @@
                 <w:noProof/>
                 <w:webHidden/>
               </w:rPr>
-              <w:instrText xml:space="preserve"> PAGEREF _Toc17241506 \h </w:instrText>
+              <w:instrText xml:space="preserve"> PAGEREF _Toc18129361 \h </w:instrText>
             </w:r>
             <w:r>
               <w:rPr>
@@ -1289,7 +2052,7 @@
                 <w:noProof/>
                 <w:webHidden/>
               </w:rPr>
-              <w:t>5</w:t>
+              <w:t>7</w:t>
             </w:r>
             <w:r>
               <w:rPr>
@@ -1383,83 +2146,57 @@
       <w:pPr>
         <w:pStyle w:val="EasyBusy"/>
       </w:pPr>
-      <w:bookmarkStart w:id="1" w:name="_Toc17241492"/>
+      <w:bookmarkStart w:id="0" w:name="_Toc18129338"/>
       <w:r>
         <w:t>Document History</w:t>
       </w:r>
+      <w:bookmarkEnd w:id="0"/>
+    </w:p>
+    <w:p>
+      <w:pPr>
+        <w:pStyle w:val="EasyBusy"/>
+      </w:pPr>
+      <w:bookmarkStart w:id="1" w:name="_Toc18129339"/>
+      <w:r>
+        <w:t>General Description</w:t>
+      </w:r>
       <w:bookmarkEnd w:id="1"/>
     </w:p>
     <w:p>
       <w:pPr>
         <w:pStyle w:val="EasyBusy"/>
       </w:pPr>
-      <w:bookmarkStart w:id="2" w:name="_Toc17241493"/>
-      <w:r>
-        <w:t>General Description</w:t>
+      <w:bookmarkStart w:id="2" w:name="_Toc18129340"/>
+      <w:r>
+        <w:t>Specification/Requirements</w:t>
       </w:r>
       <w:bookmarkEnd w:id="2"/>
     </w:p>
     <w:p>
       <w:pPr>
-        <w:pStyle w:val="EasyBusy"/>
-      </w:pPr>
-      <w:bookmarkStart w:id="3" w:name="_Toc17241494"/>
-      <w:r>
-        <w:t>Specification/Requirements</w:t>
+        <w:pStyle w:val="Heading2"/>
+      </w:pPr>
+      <w:bookmarkStart w:id="3" w:name="_Toc18129341"/>
+      <w:r>
+        <w:t xml:space="preserve">3.1 </w:t>
+      </w:r>
+      <w:r>
+        <w:t>Registration</w:t>
+      </w:r>
+      <w:r>
+        <w:t>/Log In</w:t>
       </w:r>
       <w:bookmarkEnd w:id="3"/>
     </w:p>
     <w:p>
       <w:pPr>
-        <w:pStyle w:val="Heading2"/>
-      </w:pPr>
-      <w:bookmarkStart w:id="4" w:name="_Toc17241495"/>
-      <w:r>
-        <w:t xml:space="preserve">3.1 </w:t>
-      </w:r>
-      <w:r>
-        <w:t>Registration</w:t>
-      </w:r>
-      <w:r>
-        <w:t>/Log In</w:t>
+        <w:pStyle w:val="Heading3"/>
+      </w:pPr>
+      <w:bookmarkStart w:id="4" w:name="_Toc18129342"/>
+      <w:r>
+        <w:t>Client</w:t>
       </w:r>
       <w:bookmarkEnd w:id="4"/>
-    </w:p>
-    <w:p>
-      <w:pPr>
-        <w:pStyle w:val="ListParagraph"/>
-        <w:numPr>
-          <w:ilvl w:val="0"/>
-          <w:numId w:val="16"/>
-        </w:numPr>
-        <w:ind w:left="1530" w:hanging="270"/>
-        <w:rPr>
-          <w:rFonts w:ascii="Arial" w:hAnsi="Arial" w:cs="Arial"/>
-          <w:b/>
-          <w:sz w:val="24"/>
-          <w:szCs w:val="24"/>
-        </w:rPr>
-      </w:pPr>
-      <w:proofErr w:type="spellStart"/>
-      <w:r>
-        <w:rPr>
-          <w:rFonts w:ascii="Arial" w:hAnsi="Arial" w:cs="Arial"/>
-          <w:b/>
-          <w:sz w:val="24"/>
-          <w:szCs w:val="24"/>
-        </w:rPr>
-        <w:t>EasyBusy</w:t>
-      </w:r>
-      <w:proofErr w:type="spellEnd"/>
-      <w:r>
-        <w:rPr>
-          <w:rFonts w:ascii="Arial" w:hAnsi="Arial" w:cs="Arial"/>
-          <w:b/>
-          <w:sz w:val="24"/>
-          <w:szCs w:val="24"/>
-        </w:rPr>
-        <w:t xml:space="preserve"> Client</w:t>
-      </w:r>
     </w:p>
     <w:p>
       <w:pPr>
@@ -1609,54 +2346,9 @@
     </w:p>
     <w:p>
       <w:pPr>
-        <w:pStyle w:val="ListParagraph"/>
-        <w:numPr>
-          <w:ilvl w:val="0"/>
-          <w:numId w:val="16"/>
-        </w:numPr>
-        <w:ind w:left="1530" w:hanging="270"/>
-        <w:rPr>
-          <w:rFonts w:ascii="Arial" w:hAnsi="Arial" w:cs="Arial"/>
-          <w:b/>
-          <w:sz w:val="24"/>
-          <w:szCs w:val="24"/>
-        </w:rPr>
-      </w:pPr>
-      <w:proofErr w:type="spellStart"/>
-      <w:r>
-        <w:rPr>
-          <w:rFonts w:ascii="Arial" w:hAnsi="Arial" w:cs="Arial"/>
-          <w:b/>
-          <w:sz w:val="24"/>
-          <w:szCs w:val="24"/>
-        </w:rPr>
-        <w:t>EasyBusy</w:t>
-      </w:r>
-      <w:proofErr w:type="spellEnd"/>
-      <w:r>
-        <w:rPr>
-          <w:rFonts w:ascii="Arial" w:hAnsi="Arial" w:cs="Arial"/>
-          <w:b/>
-          <w:sz w:val="24"/>
-          <w:szCs w:val="24"/>
-        </w:rPr>
-        <w:t xml:space="preserve"> </w:t>
-      </w:r>
-      <w:r>
-        <w:rPr>
-          <w:rFonts w:ascii="Arial" w:hAnsi="Arial" w:cs="Arial"/>
-          <w:b/>
-          <w:sz w:val="24"/>
-          <w:szCs w:val="24"/>
-        </w:rPr>
-        <w:t>Service</w:t>
-      </w:r>
-    </w:p>
-    <w:p>
-      <w:pPr>
         <w:pStyle w:val="Heading2"/>
       </w:pPr>
-      <w:bookmarkStart w:id="5" w:name="_Toc17241496"/>
+      <w:bookmarkStart w:id="5" w:name="_Toc18129343"/>
       <w:r>
         <w:t>3.2 Home Page</w:t>
       </w:r>
@@ -1664,39 +2356,13 @@
     </w:p>
     <w:p>
       <w:pPr>
-        <w:pStyle w:val="ListParagraph"/>
-        <w:numPr>
-          <w:ilvl w:val="0"/>
-          <w:numId w:val="16"/>
-        </w:numPr>
-        <w:ind w:left="1530" w:hanging="270"/>
-        <w:rPr>
-          <w:rFonts w:ascii="Arial" w:hAnsi="Arial" w:cs="Arial"/>
-          <w:b/>
-          <w:sz w:val="24"/>
-          <w:szCs w:val="24"/>
-        </w:rPr>
-      </w:pPr>
-      <w:proofErr w:type="spellStart"/>
-      <w:r>
-        <w:rPr>
-          <w:rFonts w:ascii="Arial" w:hAnsi="Arial" w:cs="Arial"/>
-          <w:b/>
-          <w:sz w:val="24"/>
-          <w:szCs w:val="24"/>
-        </w:rPr>
-        <w:t>EasyBusy</w:t>
-      </w:r>
-      <w:proofErr w:type="spellEnd"/>
-      <w:r>
-        <w:rPr>
-          <w:rFonts w:ascii="Arial" w:hAnsi="Arial" w:cs="Arial"/>
-          <w:b/>
-          <w:sz w:val="24"/>
-          <w:szCs w:val="24"/>
-        </w:rPr>
-        <w:t xml:space="preserve"> Client</w:t>
-      </w:r>
+        <w:pStyle w:val="Heading3"/>
+      </w:pPr>
+      <w:bookmarkStart w:id="6" w:name="_Toc18129344"/>
+      <w:r>
+        <w:t>Client</w:t>
+      </w:r>
+      <w:bookmarkEnd w:id="6"/>
     </w:p>
     <w:p>
       <w:pPr>
@@ -1744,108 +2410,151 @@
     </w:p>
     <w:p>
       <w:pPr>
+        <w:pStyle w:val="Heading3"/>
+      </w:pPr>
+      <w:bookmarkStart w:id="7" w:name="_Toc18129345"/>
+      <w:r>
+        <w:t>Service</w:t>
+      </w:r>
+      <w:bookmarkEnd w:id="7"/>
+    </w:p>
+    <w:p>
+      <w:pPr>
+        <w:ind w:left="1440" w:firstLine="360"/>
+      </w:pPr>
+      <w:r>
+        <w:t xml:space="preserve">Service </w:t>
+      </w:r>
+      <w:r>
+        <w:t>provider</w:t>
+      </w:r>
+      <w:r>
+        <w:t xml:space="preserve"> here should see calendar similar to Google’s calendar, hence it should show time and a short info about a client who has been registered (reserved) in that time. </w:t>
+      </w:r>
+      <w:r>
+        <w:t xml:space="preserve">Service app user </w:t>
+      </w:r>
+      <w:r>
+        <w:t xml:space="preserve">should be able to see the calendar for today, week, month or a custom selected day. The clients’ info should be clickable and will show detailed information about them after clicking to the </w:t>
+      </w:r>
+      <w:r>
+        <w:lastRenderedPageBreak/>
+        <w:t>selected client.</w:t>
+      </w:r>
+      <w:r>
+        <w:t xml:space="preserve"> So, a new window will be shown. In the new opened window a service provider will see the following information about a client:</w:t>
+      </w:r>
+    </w:p>
+    <w:p>
+      <w:pPr>
         <w:pStyle w:val="ListParagraph"/>
         <w:numPr>
           <w:ilvl w:val="0"/>
-          <w:numId w:val="16"/>
+          <w:numId w:val="17"/>
         </w:numPr>
-        <w:ind w:left="1530" w:hanging="270"/>
-        <w:rPr>
-          <w:rFonts w:ascii="Arial" w:hAnsi="Arial" w:cs="Arial"/>
-          <w:b/>
-          <w:sz w:val="24"/>
-          <w:szCs w:val="24"/>
-        </w:rPr>
-      </w:pPr>
-      <w:proofErr w:type="spellStart"/>
-      <w:r>
-        <w:rPr>
-          <w:rFonts w:ascii="Arial" w:hAnsi="Arial" w:cs="Arial"/>
-          <w:b/>
-          <w:sz w:val="24"/>
-          <w:szCs w:val="24"/>
-        </w:rPr>
-        <w:t>EasyBusy</w:t>
-      </w:r>
-      <w:proofErr w:type="spellEnd"/>
-      <w:r>
-        <w:rPr>
-          <w:rFonts w:ascii="Arial" w:hAnsi="Arial" w:cs="Arial"/>
-          <w:b/>
-          <w:sz w:val="24"/>
-          <w:szCs w:val="24"/>
-        </w:rPr>
-        <w:t xml:space="preserve"> </w:t>
-      </w:r>
-      <w:r>
-        <w:rPr>
-          <w:rFonts w:ascii="Arial" w:hAnsi="Arial" w:cs="Arial"/>
-          <w:b/>
-          <w:sz w:val="24"/>
-          <w:szCs w:val="24"/>
-        </w:rPr>
-        <w:t>Service</w:t>
-      </w:r>
-    </w:p>
-    <w:p/>
-    <w:p>
-      <w:pPr>
-        <w:pStyle w:val="Heading2"/>
-      </w:pPr>
-      <w:bookmarkStart w:id="6" w:name="_Toc17241497"/>
-      <w:r>
-        <w:lastRenderedPageBreak/>
-        <w:t>3.3</w:t>
-      </w:r>
-      <w:r>
-        <w:t xml:space="preserve"> </w:t>
-      </w:r>
-      <w:r>
-        <w:t>S</w:t>
-      </w:r>
-      <w:r>
-        <w:t>pecialists’ list</w:t>
-      </w:r>
-      <w:r>
-        <w:t xml:space="preserve"> page</w:t>
-      </w:r>
-      <w:bookmarkEnd w:id="6"/>
+      </w:pPr>
+      <w:r>
+        <w:t>Photo</w:t>
+      </w:r>
     </w:p>
     <w:p>
       <w:pPr>
         <w:pStyle w:val="ListParagraph"/>
         <w:numPr>
           <w:ilvl w:val="0"/>
-          <w:numId w:val="16"/>
+          <w:numId w:val="17"/>
         </w:numPr>
-        <w:ind w:left="1530" w:hanging="270"/>
-        <w:rPr>
-          <w:rFonts w:ascii="Arial" w:hAnsi="Arial" w:cs="Arial"/>
-          <w:b/>
-          <w:sz w:val="24"/>
-          <w:szCs w:val="24"/>
-        </w:rPr>
-      </w:pPr>
-      <w:proofErr w:type="spellStart"/>
-      <w:r>
-        <w:rPr>
-          <w:rFonts w:ascii="Arial" w:hAnsi="Arial" w:cs="Arial"/>
-          <w:b/>
-          <w:sz w:val="24"/>
-          <w:szCs w:val="24"/>
-        </w:rPr>
-        <w:t>EasyBusy</w:t>
-      </w:r>
-      <w:proofErr w:type="spellEnd"/>
-      <w:r>
-        <w:rPr>
-          <w:rFonts w:ascii="Arial" w:hAnsi="Arial" w:cs="Arial"/>
-          <w:b/>
-          <w:sz w:val="24"/>
-          <w:szCs w:val="24"/>
-        </w:rPr>
-        <w:t xml:space="preserve"> Client</w:t>
-      </w:r>
+      </w:pPr>
+      <w:r>
+        <w:t>Data &amp; Time reserved</w:t>
+      </w:r>
+    </w:p>
+    <w:p>
+      <w:pPr>
+        <w:pStyle w:val="ListParagraph"/>
+        <w:numPr>
+          <w:ilvl w:val="0"/>
+          <w:numId w:val="17"/>
+        </w:numPr>
+      </w:pPr>
+      <w:r>
+        <w:t>Name</w:t>
+      </w:r>
+    </w:p>
+    <w:p>
+      <w:pPr>
+        <w:pStyle w:val="ListParagraph"/>
+        <w:numPr>
+          <w:ilvl w:val="0"/>
+          <w:numId w:val="17"/>
+        </w:numPr>
+      </w:pPr>
+      <w:r>
+        <w:t>Phone</w:t>
+      </w:r>
+    </w:p>
+    <w:p>
+      <w:pPr>
+        <w:pStyle w:val="ListParagraph"/>
+        <w:numPr>
+          <w:ilvl w:val="0"/>
+          <w:numId w:val="17"/>
+        </w:numPr>
+      </w:pPr>
+      <w:r>
+        <w:t>Some notes about the client</w:t>
+      </w:r>
+    </w:p>
+    <w:p>
+      <w:pPr>
+        <w:ind w:left="1440" w:firstLine="360"/>
+      </w:pPr>
+      <w:r>
+        <w:t xml:space="preserve">Service provider should be able to </w:t>
+      </w:r>
+      <w:r>
+        <w:t>edit some info about registered user, e.g., Date &amp; Time reserved (fields like Photo, Name, Phone are readable) and send notification and/or Email to the user to approve changed Date &amp; Time.</w:t>
+      </w:r>
+    </w:p>
+    <w:p>
+      <w:pPr>
+        <w:ind w:left="1440" w:firstLine="360"/>
+      </w:pPr>
+      <w:r>
+        <w:t>The provider also can add a client from scratch by clicking to the empty client info in the calendar.</w:t>
+      </w:r>
+    </w:p>
+    <w:p>
+      <w:pPr>
+        <w:pStyle w:val="Heading2"/>
+      </w:pPr>
+      <w:bookmarkStart w:id="8" w:name="_Toc18129346"/>
+      <w:r>
+        <w:t>3.3</w:t>
+      </w:r>
+      <w:r>
+        <w:t xml:space="preserve"> </w:t>
+      </w:r>
+      <w:r>
+        <w:t>S</w:t>
+      </w:r>
+      <w:r>
+        <w:t>pecialists’ list</w:t>
+      </w:r>
+      <w:r>
+        <w:t xml:space="preserve"> page</w:t>
+      </w:r>
+      <w:bookmarkEnd w:id="8"/>
+    </w:p>
+    <w:p>
+      <w:pPr>
+        <w:pStyle w:val="Heading3"/>
+      </w:pPr>
+      <w:bookmarkStart w:id="9" w:name="_Toc18129347"/>
+      <w:r>
+        <w:t>Client</w:t>
+      </w:r>
+      <w:bookmarkEnd w:id="9"/>
     </w:p>
     <w:p>
       <w:pPr>
@@ -1965,94 +2674,23 @@
     </w:p>
     <w:p>
       <w:pPr>
-        <w:pStyle w:val="ListParagraph"/>
-        <w:numPr>
-          <w:ilvl w:val="0"/>
-          <w:numId w:val="16"/>
-        </w:numPr>
-        <w:ind w:left="1530" w:hanging="270"/>
-        <w:rPr>
-          <w:rFonts w:ascii="Arial" w:hAnsi="Arial" w:cs="Arial"/>
-          <w:b/>
-          <w:sz w:val="24"/>
-          <w:szCs w:val="24"/>
-        </w:rPr>
-      </w:pPr>
-      <w:proofErr w:type="spellStart"/>
-      <w:r>
-        <w:rPr>
-          <w:rFonts w:ascii="Arial" w:hAnsi="Arial" w:cs="Arial"/>
-          <w:b/>
-          <w:sz w:val="24"/>
-          <w:szCs w:val="24"/>
-        </w:rPr>
-        <w:t>EasyBusy</w:t>
-      </w:r>
-      <w:proofErr w:type="spellEnd"/>
-      <w:r>
-        <w:rPr>
-          <w:rFonts w:ascii="Arial" w:hAnsi="Arial" w:cs="Arial"/>
-          <w:b/>
-          <w:sz w:val="24"/>
-          <w:szCs w:val="24"/>
-        </w:rPr>
-        <w:t xml:space="preserve"> </w:t>
-      </w:r>
-      <w:r>
-        <w:rPr>
-          <w:rFonts w:ascii="Arial" w:hAnsi="Arial" w:cs="Arial"/>
-          <w:b/>
-          <w:sz w:val="24"/>
-          <w:szCs w:val="24"/>
-        </w:rPr>
-        <w:t>Service</w:t>
-      </w:r>
-    </w:p>
-    <w:p>
-      <w:pPr>
         <w:pStyle w:val="Heading2"/>
       </w:pPr>
-      <w:bookmarkStart w:id="7" w:name="_Toc17241498"/>
+      <w:bookmarkStart w:id="10" w:name="_Toc18129348"/>
       <w:r>
         <w:t>3.4 Specialist’s profile page</w:t>
       </w:r>
-      <w:bookmarkEnd w:id="7"/>
-    </w:p>
-    <w:p>
-      <w:pPr>
-        <w:pStyle w:val="ListParagraph"/>
-        <w:numPr>
-          <w:ilvl w:val="0"/>
-          <w:numId w:val="16"/>
-        </w:numPr>
-        <w:ind w:left="1530" w:hanging="270"/>
-        <w:rPr>
-          <w:rFonts w:ascii="Arial" w:hAnsi="Arial" w:cs="Arial"/>
-          <w:b/>
-          <w:sz w:val="24"/>
-          <w:szCs w:val="24"/>
-        </w:rPr>
-      </w:pPr>
-      <w:proofErr w:type="spellStart"/>
-      <w:r>
-        <w:rPr>
-          <w:rFonts w:ascii="Arial" w:hAnsi="Arial" w:cs="Arial"/>
-          <w:b/>
-          <w:sz w:val="24"/>
-          <w:szCs w:val="24"/>
-        </w:rPr>
-        <w:t>EasyBusy</w:t>
-      </w:r>
-      <w:proofErr w:type="spellEnd"/>
-      <w:r>
-        <w:rPr>
-          <w:rFonts w:ascii="Arial" w:hAnsi="Arial" w:cs="Arial"/>
-          <w:b/>
-          <w:sz w:val="24"/>
-          <w:szCs w:val="24"/>
-        </w:rPr>
-        <w:t xml:space="preserve"> Client</w:t>
-      </w:r>
+      <w:bookmarkEnd w:id="10"/>
+    </w:p>
+    <w:p>
+      <w:pPr>
+        <w:pStyle w:val="Heading3"/>
+      </w:pPr>
+      <w:bookmarkStart w:id="11" w:name="_Toc18129349"/>
+      <w:r>
+        <w:t>Client</w:t>
+      </w:r>
+      <w:bookmarkEnd w:id="11"/>
     </w:p>
     <w:p>
       <w:pPr>
@@ -2147,6 +2785,7 @@
         <w:ind w:left="1440" w:firstLine="270"/>
       </w:pPr>
       <w:r>
+        <w:lastRenderedPageBreak/>
         <w:t>Cancellation period depends on the service provider</w:t>
       </w:r>
       <w:r>
@@ -2163,94 +2802,23 @@
     </w:p>
     <w:p>
       <w:pPr>
-        <w:pStyle w:val="ListParagraph"/>
-        <w:numPr>
-          <w:ilvl w:val="0"/>
-          <w:numId w:val="16"/>
-        </w:numPr>
-        <w:ind w:left="1530" w:hanging="270"/>
-        <w:rPr>
-          <w:rFonts w:ascii="Arial" w:hAnsi="Arial" w:cs="Arial"/>
-          <w:b/>
-          <w:sz w:val="24"/>
-          <w:szCs w:val="24"/>
-        </w:rPr>
-      </w:pPr>
-      <w:proofErr w:type="spellStart"/>
-      <w:r>
-        <w:rPr>
-          <w:rFonts w:ascii="Arial" w:hAnsi="Arial" w:cs="Arial"/>
-          <w:b/>
-          <w:sz w:val="24"/>
-          <w:szCs w:val="24"/>
-        </w:rPr>
-        <w:t>EasyBusy</w:t>
-      </w:r>
-      <w:proofErr w:type="spellEnd"/>
-      <w:r>
-        <w:rPr>
-          <w:rFonts w:ascii="Arial" w:hAnsi="Arial" w:cs="Arial"/>
-          <w:b/>
-          <w:sz w:val="24"/>
-          <w:szCs w:val="24"/>
-        </w:rPr>
-        <w:t xml:space="preserve"> </w:t>
-      </w:r>
-      <w:r>
-        <w:rPr>
-          <w:rFonts w:ascii="Arial" w:hAnsi="Arial" w:cs="Arial"/>
-          <w:b/>
-          <w:sz w:val="24"/>
-          <w:szCs w:val="24"/>
-        </w:rPr>
-        <w:t>Service</w:t>
-      </w:r>
-    </w:p>
-    <w:p>
-      <w:pPr>
         <w:pStyle w:val="Heading2"/>
       </w:pPr>
-      <w:bookmarkStart w:id="8" w:name="_Toc17241499"/>
+      <w:bookmarkStart w:id="12" w:name="_Toc18129350"/>
       <w:r>
         <w:t>3.5 Service type</w:t>
       </w:r>
-      <w:bookmarkEnd w:id="8"/>
-    </w:p>
-    <w:p>
-      <w:pPr>
-        <w:pStyle w:val="ListParagraph"/>
-        <w:numPr>
-          <w:ilvl w:val="0"/>
-          <w:numId w:val="16"/>
-        </w:numPr>
-        <w:ind w:left="1530" w:hanging="270"/>
-        <w:rPr>
-          <w:rFonts w:ascii="Arial" w:hAnsi="Arial" w:cs="Arial"/>
-          <w:b/>
-          <w:sz w:val="24"/>
-          <w:szCs w:val="24"/>
-        </w:rPr>
-      </w:pPr>
-      <w:proofErr w:type="spellStart"/>
-      <w:r>
-        <w:rPr>
-          <w:rFonts w:ascii="Arial" w:hAnsi="Arial" w:cs="Arial"/>
-          <w:b/>
-          <w:sz w:val="24"/>
-          <w:szCs w:val="24"/>
-        </w:rPr>
-        <w:t>EasyBusy</w:t>
-      </w:r>
-      <w:proofErr w:type="spellEnd"/>
-      <w:r>
-        <w:rPr>
-          <w:rFonts w:ascii="Arial" w:hAnsi="Arial" w:cs="Arial"/>
-          <w:b/>
-          <w:sz w:val="24"/>
-          <w:szCs w:val="24"/>
-        </w:rPr>
-        <w:t xml:space="preserve"> Client</w:t>
-      </w:r>
+      <w:bookmarkEnd w:id="12"/>
+    </w:p>
+    <w:p>
+      <w:pPr>
+        <w:pStyle w:val="Heading3"/>
+      </w:pPr>
+      <w:bookmarkStart w:id="13" w:name="_Toc18129351"/>
+      <w:r>
+        <w:t>Client</w:t>
+      </w:r>
+      <w:bookmarkEnd w:id="13"/>
     </w:p>
     <w:p>
       <w:pPr>
@@ -2282,48 +2850,21 @@
       <w:pPr>
         <w:pStyle w:val="Heading2"/>
       </w:pPr>
-      <w:bookmarkStart w:id="9" w:name="_Toc17241500"/>
-      <w:r>
-        <w:lastRenderedPageBreak/>
+      <w:bookmarkStart w:id="14" w:name="_Toc18129352"/>
+      <w:r>
         <w:t>3.6 Book</w:t>
       </w:r>
-      <w:bookmarkEnd w:id="9"/>
-    </w:p>
-    <w:p>
-      <w:pPr>
-        <w:pStyle w:val="ListParagraph"/>
-        <w:numPr>
-          <w:ilvl w:val="0"/>
-          <w:numId w:val="16"/>
-        </w:numPr>
-        <w:ind w:left="1530" w:hanging="270"/>
-        <w:rPr>
-          <w:rFonts w:ascii="Arial" w:hAnsi="Arial" w:cs="Arial"/>
-          <w:b/>
-          <w:sz w:val="24"/>
-          <w:szCs w:val="24"/>
-        </w:rPr>
-      </w:pPr>
-      <w:proofErr w:type="spellStart"/>
-      <w:r>
-        <w:rPr>
-          <w:rFonts w:ascii="Arial" w:hAnsi="Arial" w:cs="Arial"/>
-          <w:b/>
-          <w:sz w:val="24"/>
-          <w:szCs w:val="24"/>
-        </w:rPr>
-        <w:t>EasyBusy</w:t>
-      </w:r>
-      <w:proofErr w:type="spellEnd"/>
-      <w:r>
-        <w:rPr>
-          <w:rFonts w:ascii="Arial" w:hAnsi="Arial" w:cs="Arial"/>
-          <w:b/>
-          <w:sz w:val="24"/>
-          <w:szCs w:val="24"/>
-        </w:rPr>
-        <w:t xml:space="preserve"> Client</w:t>
-      </w:r>
+      <w:bookmarkEnd w:id="14"/>
+    </w:p>
+    <w:p>
+      <w:pPr>
+        <w:pStyle w:val="Heading3"/>
+      </w:pPr>
+      <w:bookmarkStart w:id="15" w:name="_Toc18129353"/>
+      <w:r>
+        <w:t>Client</w:t>
+      </w:r>
+      <w:bookmarkEnd w:id="15"/>
     </w:p>
     <w:p>
       <w:pPr>
@@ -2360,87 +2901,263 @@
     </w:p>
     <w:p>
       <w:pPr>
+        <w:pStyle w:val="Heading2"/>
+      </w:pPr>
+      <w:bookmarkStart w:id="16" w:name="_Toc18129354"/>
+      <w:r>
+        <w:t>3.7 Menu</w:t>
+      </w:r>
+      <w:bookmarkEnd w:id="16"/>
+    </w:p>
+    <w:p>
+      <w:pPr>
+        <w:pStyle w:val="Heading3"/>
+      </w:pPr>
+      <w:bookmarkStart w:id="17" w:name="_Toc18129355"/>
+      <w:r>
+        <w:t>Client</w:t>
+      </w:r>
+      <w:bookmarkEnd w:id="17"/>
+    </w:p>
+    <w:p>
+      <w:pPr>
+        <w:pStyle w:val="Heading3"/>
+      </w:pPr>
+      <w:bookmarkStart w:id="18" w:name="_Toc18129356"/>
+      <w:r>
+        <w:t>Service</w:t>
+      </w:r>
+      <w:bookmarkEnd w:id="18"/>
+    </w:p>
+    <w:p>
+      <w:pPr>
+        <w:ind w:left="1440" w:firstLine="360"/>
+      </w:pPr>
+      <w:r>
+        <w:t>Menu (Settings) of the service provider will have the following fields:</w:t>
+      </w:r>
+    </w:p>
+    <w:p>
+      <w:pPr>
         <w:pStyle w:val="ListParagraph"/>
         <w:numPr>
           <w:ilvl w:val="0"/>
-          <w:numId w:val="16"/>
+          <w:numId w:val="18"/>
         </w:numPr>
-        <w:ind w:left="1530" w:hanging="270"/>
+      </w:pPr>
+      <w:r>
+        <w:t>Name</w:t>
+      </w:r>
+    </w:p>
+    <w:p>
+      <w:pPr>
+        <w:pStyle w:val="ListParagraph"/>
+        <w:numPr>
+          <w:ilvl w:val="0"/>
+          <w:numId w:val="18"/>
+        </w:numPr>
+      </w:pPr>
+      <w:r>
+        <w:t>My services</w:t>
+      </w:r>
+    </w:p>
+    <w:p>
+      <w:pPr>
+        <w:pStyle w:val="ListParagraph"/>
+        <w:numPr>
+          <w:ilvl w:val="0"/>
+          <w:numId w:val="18"/>
+        </w:numPr>
+      </w:pPr>
+      <w:r>
+        <w:t>Profile</w:t>
+      </w:r>
+    </w:p>
+    <w:p>
+      <w:pPr>
+        <w:pStyle w:val="ListParagraph"/>
+        <w:numPr>
+          <w:ilvl w:val="0"/>
+          <w:numId w:val="18"/>
+        </w:numPr>
+      </w:pPr>
+      <w:r>
+        <w:t>Notifications</w:t>
+      </w:r>
+    </w:p>
+    <w:p>
+      <w:pPr>
+        <w:pStyle w:val="ListParagraph"/>
+        <w:numPr>
+          <w:ilvl w:val="0"/>
+          <w:numId w:val="18"/>
+        </w:numPr>
+      </w:pPr>
+      <w:r>
+        <w:t>Logout</w:t>
+      </w:r>
+    </w:p>
+    <w:p>
+      <w:pPr>
+        <w:pStyle w:val="Heading4"/>
+        <w:ind w:left="1800"/>
+      </w:pPr>
+      <w:r>
+        <w:t>My services</w:t>
+      </w:r>
+    </w:p>
+    <w:p>
+      <w:pPr>
+        <w:ind w:left="1800"/>
+      </w:pPr>
+      <w:r>
+        <w:t>In this window will be shown different types of services provided by the concrete service provider. By clicking ‘+’ button the provider can add another service in the newly opened window. Here the provider should specify:</w:t>
+      </w:r>
+    </w:p>
+    <w:p>
+      <w:pPr>
+        <w:pStyle w:val="ListParagraph"/>
+        <w:numPr>
+          <w:ilvl w:val="0"/>
+          <w:numId w:val="20"/>
+        </w:numPr>
+      </w:pPr>
+      <w:r>
+        <w:t xml:space="preserve">Specialization/Area: </w:t>
+      </w:r>
+    </w:p>
+    <w:p>
+      <w:pPr>
+        <w:pStyle w:val="ListParagraph"/>
+        <w:numPr>
+          <w:ilvl w:val="0"/>
+          <w:numId w:val="20"/>
+        </w:numPr>
+      </w:pPr>
+      <w:r>
+        <w:t>Actions: which types of sub services he/she provides (e.g., dentist can just consult or do other many things)</w:t>
+      </w:r>
+    </w:p>
+    <w:p>
+      <w:pPr>
+        <w:pStyle w:val="ListParagraph"/>
+        <w:numPr>
+          <w:ilvl w:val="0"/>
+          <w:numId w:val="20"/>
+        </w:numPr>
+      </w:pPr>
+      <w:r>
+        <w:t>Details: some</w:t>
+      </w:r>
+      <w:r>
+        <w:t xml:space="preserve"> detailed information about him/her</w:t>
+      </w:r>
+    </w:p>
+    <w:p>
+      <w:pPr>
+        <w:pStyle w:val="ListParagraph"/>
+        <w:numPr>
+          <w:ilvl w:val="0"/>
+          <w:numId w:val="20"/>
+        </w:numPr>
+      </w:pPr>
+      <w:r>
+        <w:t>Photo(s): certifications etc.</w:t>
+      </w:r>
+    </w:p>
+    <w:p>
+      <w:pPr>
+        <w:ind w:left="1800"/>
+      </w:pPr>
+      <w:r>
+        <w:t xml:space="preserve">When selecting “Actions” the provider should provide </w:t>
+      </w:r>
+      <w:r>
         <w:rPr>
-          <w:rFonts w:ascii="Arial" w:hAnsi="Arial" w:cs="Arial"/>
-          <w:b/>
-          <w:sz w:val="24"/>
-          <w:szCs w:val="24"/>
+          <w:i/>
         </w:rPr>
-      </w:pPr>
-      <w:proofErr w:type="spellStart"/>
+        <w:t xml:space="preserve">name, duration (or range), price (or range) </w:t>
+      </w:r>
+      <w:r>
+        <w:t>for the selected action.</w:t>
+      </w:r>
       <w:r>
         <w:rPr>
-          <w:rFonts w:ascii="Arial" w:hAnsi="Arial" w:cs="Arial"/>
-          <w:b/>
-          <w:sz w:val="24"/>
-          <w:szCs w:val="24"/>
-        </w:rPr>
-        <w:t>EasyBusy</w:t>
-      </w:r>
-      <w:proofErr w:type="spellEnd"/>
-      <w:r>
-        <w:rPr>
-          <w:rFonts w:ascii="Arial" w:hAnsi="Arial" w:cs="Arial"/>
-          <w:b/>
-          <w:sz w:val="24"/>
-          <w:szCs w:val="24"/>
+          <w:i/>
         </w:rPr>
         <w:t xml:space="preserve"> </w:t>
       </w:r>
       <w:r>
+        <w:t xml:space="preserve">Also the provider will specify </w:t>
+      </w:r>
+      <w:r>
         <w:rPr>
-          <w:rFonts w:ascii="Arial" w:hAnsi="Arial" w:cs="Arial"/>
-          <w:b/>
-          <w:sz w:val="24"/>
-          <w:szCs w:val="24"/>
+          <w:i/>
         </w:rPr>
-        <w:t>Service</w:t>
-      </w:r>
-    </w:p>
-    <w:p/>
-    <w:p>
-      <w:pPr>
-        <w:pStyle w:val="Heading2"/>
-      </w:pPr>
-      <w:bookmarkStart w:id="10" w:name="_Toc17241501"/>
-      <w:r>
-        <w:t>3.7 Menu</w:t>
-      </w:r>
-      <w:bookmarkEnd w:id="10"/>
-    </w:p>
-    <w:p>
-      <w:pPr>
-        <w:pStyle w:val="Heading2"/>
-      </w:pPr>
-      <w:r>
+        <w:t xml:space="preserve">description </w:t>
+      </w:r>
+      <w:r>
+        <w:t>of the action shortly</w:t>
+      </w:r>
+      <w:r>
+        <w:rPr>
+          <w:i/>
+        </w:rPr>
         <w:t xml:space="preserve"> </w:t>
       </w:r>
+      <w:r>
+        <w:lastRenderedPageBreak/>
+        <w:t xml:space="preserve">and add some </w:t>
+      </w:r>
+      <w:r>
+        <w:rPr>
+          <w:i/>
+        </w:rPr>
+        <w:t xml:space="preserve">photo(s). Name </w:t>
+      </w:r>
+      <w:r>
+        <w:t>of the action should be selected from the collection sent from DB.</w:t>
+      </w:r>
+      <w:bookmarkStart w:id="19" w:name="_GoBack"/>
+      <w:bookmarkEnd w:id="19"/>
+    </w:p>
+    <w:p>
+      <w:pPr>
+        <w:pStyle w:val="Heading4"/>
+        <w:ind w:left="1800"/>
+      </w:pPr>
+      <w:r>
+        <w:t>Profile</w:t>
+      </w:r>
+    </w:p>
+    <w:p>
+      <w:pPr>
+        <w:pStyle w:val="Heading4"/>
+        <w:ind w:left="1800"/>
+      </w:pPr>
+      <w:r>
+        <w:t>Notifications</w:t>
+      </w:r>
     </w:p>
     <w:p>
       <w:pPr>
         <w:pStyle w:val="EasyBusy"/>
       </w:pPr>
-      <w:bookmarkStart w:id="11" w:name="_Toc17241502"/>
+      <w:bookmarkStart w:id="20" w:name="_Toc18129357"/>
       <w:r>
         <w:t>Architecture</w:t>
       </w:r>
-      <w:bookmarkEnd w:id="11"/>
+      <w:bookmarkEnd w:id="20"/>
     </w:p>
     <w:p>
       <w:pPr>
         <w:pStyle w:val="EasyBusy"/>
       </w:pPr>
-      <w:bookmarkStart w:id="12" w:name="_Toc17241503"/>
+      <w:bookmarkStart w:id="21" w:name="_Toc18129358"/>
       <w:r>
         <w:t>Open questions</w:t>
       </w:r>
-      <w:bookmarkEnd w:id="12"/>
+      <w:bookmarkEnd w:id="21"/>
     </w:p>
     <w:p>
       <w:pPr>
@@ -2482,11 +3199,11 @@
       <w:pPr>
         <w:pStyle w:val="EasyBusy"/>
       </w:pPr>
-      <w:bookmarkStart w:id="13" w:name="_Toc17241504"/>
+      <w:bookmarkStart w:id="22" w:name="_Toc18129359"/>
       <w:r>
         <w:t>Tools used</w:t>
       </w:r>
-      <w:bookmarkEnd w:id="13"/>
+      <w:bookmarkEnd w:id="22"/>
     </w:p>
     <w:p>
       <w:pPr>
@@ -2596,21 +3313,21 @@
       <w:pPr>
         <w:pStyle w:val="EasyBusy"/>
       </w:pPr>
-      <w:bookmarkStart w:id="14" w:name="_Toc17241505"/>
+      <w:bookmarkStart w:id="23" w:name="_Toc18129360"/>
       <w:r>
         <w:t>Useful info</w:t>
       </w:r>
-      <w:bookmarkEnd w:id="14"/>
+      <w:bookmarkEnd w:id="23"/>
     </w:p>
     <w:p>
       <w:pPr>
         <w:pStyle w:val="Heading2"/>
       </w:pPr>
-      <w:bookmarkStart w:id="15" w:name="_Toc17241506"/>
+      <w:bookmarkStart w:id="24" w:name="_Toc18129361"/>
       <w:r>
         <w:t>7.1 Links</w:t>
       </w:r>
-      <w:bookmarkEnd w:id="15"/>
+      <w:bookmarkEnd w:id="24"/>
     </w:p>
     <w:p>
       <w:pPr>
@@ -2707,7 +3424,7 @@
       <w:rPr>
         <w:noProof/>
       </w:rPr>
-      <w:t>5</w:t>
+      <w:t>7</w:t>
     </w:r>
     <w:r>
       <w:rPr>
@@ -2852,10 +3569,123 @@
     </w:lvl>
   </w:abstractNum>
   <w:abstractNum w:abstractNumId="1" w15:restartNumberingAfterBreak="0">
+    <w:nsid w:val="0E1733F2"/>
+    <w:multiLevelType w:val="hybridMultilevel"/>
+    <w:tmpl w:val="1338C618"/>
+    <w:lvl w:ilvl="0" w:tplc="04090003">
+      <w:start w:val="1"/>
+      <w:numFmt w:val="bullet"/>
+      <w:lvlText w:val="o"/>
+      <w:lvlJc w:val="left"/>
+      <w:pPr>
+        <w:ind w:left="2520" w:hanging="360"/>
+      </w:pPr>
+      <w:rPr>
+        <w:rFonts w:ascii="Courier New" w:hAnsi="Courier New" w:cs="Courier New" w:hint="default"/>
+      </w:rPr>
+    </w:lvl>
+    <w:lvl w:ilvl="1" w:tplc="04090003" w:tentative="1">
+      <w:start w:val="1"/>
+      <w:numFmt w:val="bullet"/>
+      <w:lvlText w:val="o"/>
+      <w:lvlJc w:val="left"/>
+      <w:pPr>
+        <w:ind w:left="3240" w:hanging="360"/>
+      </w:pPr>
+      <w:rPr>
+        <w:rFonts w:ascii="Courier New" w:hAnsi="Courier New" w:cs="Courier New" w:hint="default"/>
+      </w:rPr>
+    </w:lvl>
+    <w:lvl w:ilvl="2" w:tplc="04090005" w:tentative="1">
+      <w:start w:val="1"/>
+      <w:numFmt w:val="bullet"/>
+      <w:lvlText w:val=""/>
+      <w:lvlJc w:val="left"/>
+      <w:pPr>
+        <w:ind w:left="3960" w:hanging="360"/>
+      </w:pPr>
+      <w:rPr>
+        <w:rFonts w:ascii="Wingdings" w:hAnsi="Wingdings" w:hint="default"/>
+      </w:rPr>
+    </w:lvl>
+    <w:lvl w:ilvl="3" w:tplc="04090001" w:tentative="1">
+      <w:start w:val="1"/>
+      <w:numFmt w:val="bullet"/>
+      <w:lvlText w:val=""/>
+      <w:lvlJc w:val="left"/>
+      <w:pPr>
+        <w:ind w:left="4680" w:hanging="360"/>
+      </w:pPr>
+      <w:rPr>
+        <w:rFonts w:ascii="Symbol" w:hAnsi="Symbol" w:hint="default"/>
+      </w:rPr>
+    </w:lvl>
+    <w:lvl w:ilvl="4" w:tplc="04090003" w:tentative="1">
+      <w:start w:val="1"/>
+      <w:numFmt w:val="bullet"/>
+      <w:lvlText w:val="o"/>
+      <w:lvlJc w:val="left"/>
+      <w:pPr>
+        <w:ind w:left="5400" w:hanging="360"/>
+      </w:pPr>
+      <w:rPr>
+        <w:rFonts w:ascii="Courier New" w:hAnsi="Courier New" w:cs="Courier New" w:hint="default"/>
+      </w:rPr>
+    </w:lvl>
+    <w:lvl w:ilvl="5" w:tplc="04090005" w:tentative="1">
+      <w:start w:val="1"/>
+      <w:numFmt w:val="bullet"/>
+      <w:lvlText w:val=""/>
+      <w:lvlJc w:val="left"/>
+      <w:pPr>
+        <w:ind w:left="6120" w:hanging="360"/>
+      </w:pPr>
+      <w:rPr>
+        <w:rFonts w:ascii="Wingdings" w:hAnsi="Wingdings" w:hint="default"/>
+      </w:rPr>
+    </w:lvl>
+    <w:lvl w:ilvl="6" w:tplc="04090001" w:tentative="1">
+      <w:start w:val="1"/>
+      <w:numFmt w:val="bullet"/>
+      <w:lvlText w:val=""/>
+      <w:lvlJc w:val="left"/>
+      <w:pPr>
+        <w:ind w:left="6840" w:hanging="360"/>
+      </w:pPr>
+      <w:rPr>
+        <w:rFonts w:ascii="Symbol" w:hAnsi="Symbol" w:hint="default"/>
+      </w:rPr>
+    </w:lvl>
+    <w:lvl w:ilvl="7" w:tplc="04090003" w:tentative="1">
+      <w:start w:val="1"/>
+      <w:numFmt w:val="bullet"/>
+      <w:lvlText w:val="o"/>
+      <w:lvlJc w:val="left"/>
+      <w:pPr>
+        <w:ind w:left="7560" w:hanging="360"/>
+      </w:pPr>
+      <w:rPr>
+        <w:rFonts w:ascii="Courier New" w:hAnsi="Courier New" w:cs="Courier New" w:hint="default"/>
+      </w:rPr>
+    </w:lvl>
+    <w:lvl w:ilvl="8" w:tplc="04090005" w:tentative="1">
+      <w:start w:val="1"/>
+      <w:numFmt w:val="bullet"/>
+      <w:lvlText w:val=""/>
+      <w:lvlJc w:val="left"/>
+      <w:pPr>
+        <w:ind w:left="8280" w:hanging="360"/>
+      </w:pPr>
+      <w:rPr>
+        <w:rFonts w:ascii="Wingdings" w:hAnsi="Wingdings" w:hint="default"/>
+      </w:rPr>
+    </w:lvl>
+  </w:abstractNum>
+  <w:abstractNum w:abstractNumId="2" w15:restartNumberingAfterBreak="0">
     <w:nsid w:val="11AB7AA7"/>
     <w:multiLevelType w:val="hybridMultilevel"/>
-    <w:tmpl w:val="2F9034E8"/>
-    <w:lvl w:ilvl="0" w:tplc="39168F60">
+    <w:tmpl w:val="4D368EEC"/>
+    <w:lvl w:ilvl="0" w:tplc="7C6259D0">
       <w:start w:val="1"/>
       <w:numFmt w:val="bullet"/>
       <w:pStyle w:val="Heading3"/>
@@ -2965,7 +3795,7 @@
       </w:rPr>
     </w:lvl>
   </w:abstractNum>
-  <w:abstractNum w:abstractNumId="2" w15:restartNumberingAfterBreak="0">
+  <w:abstractNum w:abstractNumId="3" w15:restartNumberingAfterBreak="0">
     <w:nsid w:val="16CC3FD3"/>
     <w:multiLevelType w:val="multilevel"/>
     <w:tmpl w:val="0409001F"/>
@@ -3051,7 +3881,7 @@
       </w:pPr>
     </w:lvl>
   </w:abstractNum>
-  <w:abstractNum w:abstractNumId="3" w15:restartNumberingAfterBreak="0">
+  <w:abstractNum w:abstractNumId="4" w15:restartNumberingAfterBreak="0">
     <w:nsid w:val="1DF50782"/>
     <w:multiLevelType w:val="hybridMultilevel"/>
     <w:tmpl w:val="68B2F1F6"/>
@@ -3164,7 +3994,7 @@
       </w:rPr>
     </w:lvl>
   </w:abstractNum>
-  <w:abstractNum w:abstractNumId="4" w15:restartNumberingAfterBreak="0">
+  <w:abstractNum w:abstractNumId="5" w15:restartNumberingAfterBreak="0">
     <w:nsid w:val="20824597"/>
     <w:multiLevelType w:val="hybridMultilevel"/>
     <w:tmpl w:val="F4168A3C"/>
@@ -3277,7 +4107,7 @@
       </w:rPr>
     </w:lvl>
   </w:abstractNum>
-  <w:abstractNum w:abstractNumId="5" w15:restartNumberingAfterBreak="0">
+  <w:abstractNum w:abstractNumId="6" w15:restartNumberingAfterBreak="0">
     <w:nsid w:val="35996012"/>
     <w:multiLevelType w:val="hybridMultilevel"/>
     <w:tmpl w:val="85B622B8"/>
@@ -3421,7 +4251,120 @@
       </w:pPr>
     </w:lvl>
   </w:abstractNum>
-  <w:abstractNum w:abstractNumId="6" w15:restartNumberingAfterBreak="0">
+  <w:abstractNum w:abstractNumId="7" w15:restartNumberingAfterBreak="0">
+    <w:nsid w:val="3B421AAB"/>
+    <w:multiLevelType w:val="hybridMultilevel"/>
+    <w:tmpl w:val="744032FC"/>
+    <w:lvl w:ilvl="0" w:tplc="04090003">
+      <w:start w:val="1"/>
+      <w:numFmt w:val="bullet"/>
+      <w:lvlText w:val="o"/>
+      <w:lvlJc w:val="left"/>
+      <w:pPr>
+        <w:ind w:left="2520" w:hanging="360"/>
+      </w:pPr>
+      <w:rPr>
+        <w:rFonts w:ascii="Courier New" w:hAnsi="Courier New" w:cs="Courier New" w:hint="default"/>
+      </w:rPr>
+    </w:lvl>
+    <w:lvl w:ilvl="1" w:tplc="04090003" w:tentative="1">
+      <w:start w:val="1"/>
+      <w:numFmt w:val="bullet"/>
+      <w:lvlText w:val="o"/>
+      <w:lvlJc w:val="left"/>
+      <w:pPr>
+        <w:ind w:left="3240" w:hanging="360"/>
+      </w:pPr>
+      <w:rPr>
+        <w:rFonts w:ascii="Courier New" w:hAnsi="Courier New" w:cs="Courier New" w:hint="default"/>
+      </w:rPr>
+    </w:lvl>
+    <w:lvl w:ilvl="2" w:tplc="04090005" w:tentative="1">
+      <w:start w:val="1"/>
+      <w:numFmt w:val="bullet"/>
+      <w:lvlText w:val=""/>
+      <w:lvlJc w:val="left"/>
+      <w:pPr>
+        <w:ind w:left="3960" w:hanging="360"/>
+      </w:pPr>
+      <w:rPr>
+        <w:rFonts w:ascii="Wingdings" w:hAnsi="Wingdings" w:hint="default"/>
+      </w:rPr>
+    </w:lvl>
+    <w:lvl w:ilvl="3" w:tplc="04090001" w:tentative="1">
+      <w:start w:val="1"/>
+      <w:numFmt w:val="bullet"/>
+      <w:lvlText w:val=""/>
+      <w:lvlJc w:val="left"/>
+      <w:pPr>
+        <w:ind w:left="4680" w:hanging="360"/>
+      </w:pPr>
+      <w:rPr>
+        <w:rFonts w:ascii="Symbol" w:hAnsi="Symbol" w:hint="default"/>
+      </w:rPr>
+    </w:lvl>
+    <w:lvl w:ilvl="4" w:tplc="04090003" w:tentative="1">
+      <w:start w:val="1"/>
+      <w:numFmt w:val="bullet"/>
+      <w:lvlText w:val="o"/>
+      <w:lvlJc w:val="left"/>
+      <w:pPr>
+        <w:ind w:left="5400" w:hanging="360"/>
+      </w:pPr>
+      <w:rPr>
+        <w:rFonts w:ascii="Courier New" w:hAnsi="Courier New" w:cs="Courier New" w:hint="default"/>
+      </w:rPr>
+    </w:lvl>
+    <w:lvl w:ilvl="5" w:tplc="04090005" w:tentative="1">
+      <w:start w:val="1"/>
+      <w:numFmt w:val="bullet"/>
+      <w:lvlText w:val=""/>
+      <w:lvlJc w:val="left"/>
+      <w:pPr>
+        <w:ind w:left="6120" w:hanging="360"/>
+      </w:pPr>
+      <w:rPr>
+        <w:rFonts w:ascii="Wingdings" w:hAnsi="Wingdings" w:hint="default"/>
+      </w:rPr>
+    </w:lvl>
+    <w:lvl w:ilvl="6" w:tplc="04090001" w:tentative="1">
+      <w:start w:val="1"/>
+      <w:numFmt w:val="bullet"/>
+      <w:lvlText w:val=""/>
+      <w:lvlJc w:val="left"/>
+      <w:pPr>
+        <w:ind w:left="6840" w:hanging="360"/>
+      </w:pPr>
+      <w:rPr>
+        <w:rFonts w:ascii="Symbol" w:hAnsi="Symbol" w:hint="default"/>
+      </w:rPr>
+    </w:lvl>
+    <w:lvl w:ilvl="7" w:tplc="04090003" w:tentative="1">
+      <w:start w:val="1"/>
+      <w:numFmt w:val="bullet"/>
+      <w:lvlText w:val="o"/>
+      <w:lvlJc w:val="left"/>
+      <w:pPr>
+        <w:ind w:left="7560" w:hanging="360"/>
+      </w:pPr>
+      <w:rPr>
+        <w:rFonts w:ascii="Courier New" w:hAnsi="Courier New" w:cs="Courier New" w:hint="default"/>
+      </w:rPr>
+    </w:lvl>
+    <w:lvl w:ilvl="8" w:tplc="04090005" w:tentative="1">
+      <w:start w:val="1"/>
+      <w:numFmt w:val="bullet"/>
+      <w:lvlText w:val=""/>
+      <w:lvlJc w:val="left"/>
+      <w:pPr>
+        <w:ind w:left="8280" w:hanging="360"/>
+      </w:pPr>
+      <w:rPr>
+        <w:rFonts w:ascii="Wingdings" w:hAnsi="Wingdings" w:hint="default"/>
+      </w:rPr>
+    </w:lvl>
+  </w:abstractNum>
+  <w:abstractNum w:abstractNumId="8" w15:restartNumberingAfterBreak="0">
     <w:nsid w:val="3B53308D"/>
     <w:multiLevelType w:val="hybridMultilevel"/>
     <w:tmpl w:val="88383456"/>
@@ -3534,7 +4477,120 @@
       </w:rPr>
     </w:lvl>
   </w:abstractNum>
-  <w:abstractNum w:abstractNumId="7" w15:restartNumberingAfterBreak="0">
+  <w:abstractNum w:abstractNumId="9" w15:restartNumberingAfterBreak="0">
+    <w:nsid w:val="41EF2F1B"/>
+    <w:multiLevelType w:val="hybridMultilevel"/>
+    <w:tmpl w:val="A4AABC58"/>
+    <w:lvl w:ilvl="0" w:tplc="04090003">
+      <w:start w:val="1"/>
+      <w:numFmt w:val="bullet"/>
+      <w:lvlText w:val="o"/>
+      <w:lvlJc w:val="left"/>
+      <w:pPr>
+        <w:ind w:left="2520" w:hanging="360"/>
+      </w:pPr>
+      <w:rPr>
+        <w:rFonts w:ascii="Courier New" w:hAnsi="Courier New" w:cs="Courier New" w:hint="default"/>
+      </w:rPr>
+    </w:lvl>
+    <w:lvl w:ilvl="1" w:tplc="04090003" w:tentative="1">
+      <w:start w:val="1"/>
+      <w:numFmt w:val="bullet"/>
+      <w:lvlText w:val="o"/>
+      <w:lvlJc w:val="left"/>
+      <w:pPr>
+        <w:ind w:left="3240" w:hanging="360"/>
+      </w:pPr>
+      <w:rPr>
+        <w:rFonts w:ascii="Courier New" w:hAnsi="Courier New" w:cs="Courier New" w:hint="default"/>
+      </w:rPr>
+    </w:lvl>
+    <w:lvl w:ilvl="2" w:tplc="04090005" w:tentative="1">
+      <w:start w:val="1"/>
+      <w:numFmt w:val="bullet"/>
+      <w:lvlText w:val=""/>
+      <w:lvlJc w:val="left"/>
+      <w:pPr>
+        <w:ind w:left="3960" w:hanging="360"/>
+      </w:pPr>
+      <w:rPr>
+        <w:rFonts w:ascii="Wingdings" w:hAnsi="Wingdings" w:hint="default"/>
+      </w:rPr>
+    </w:lvl>
+    <w:lvl w:ilvl="3" w:tplc="04090001" w:tentative="1">
+      <w:start w:val="1"/>
+      <w:numFmt w:val="bullet"/>
+      <w:lvlText w:val=""/>
+      <w:lvlJc w:val="left"/>
+      <w:pPr>
+        <w:ind w:left="4680" w:hanging="360"/>
+      </w:pPr>
+      <w:rPr>
+        <w:rFonts w:ascii="Symbol" w:hAnsi="Symbol" w:hint="default"/>
+      </w:rPr>
+    </w:lvl>
+    <w:lvl w:ilvl="4" w:tplc="04090003" w:tentative="1">
+      <w:start w:val="1"/>
+      <w:numFmt w:val="bullet"/>
+      <w:lvlText w:val="o"/>
+      <w:lvlJc w:val="left"/>
+      <w:pPr>
+        <w:ind w:left="5400" w:hanging="360"/>
+      </w:pPr>
+      <w:rPr>
+        <w:rFonts w:ascii="Courier New" w:hAnsi="Courier New" w:cs="Courier New" w:hint="default"/>
+      </w:rPr>
+    </w:lvl>
+    <w:lvl w:ilvl="5" w:tplc="04090005" w:tentative="1">
+      <w:start w:val="1"/>
+      <w:numFmt w:val="bullet"/>
+      <w:lvlText w:val=""/>
+      <w:lvlJc w:val="left"/>
+      <w:pPr>
+        <w:ind w:left="6120" w:hanging="360"/>
+      </w:pPr>
+      <w:rPr>
+        <w:rFonts w:ascii="Wingdings" w:hAnsi="Wingdings" w:hint="default"/>
+      </w:rPr>
+    </w:lvl>
+    <w:lvl w:ilvl="6" w:tplc="04090001" w:tentative="1">
+      <w:start w:val="1"/>
+      <w:numFmt w:val="bullet"/>
+      <w:lvlText w:val=""/>
+      <w:lvlJc w:val="left"/>
+      <w:pPr>
+        <w:ind w:left="6840" w:hanging="360"/>
+      </w:pPr>
+      <w:rPr>
+        <w:rFonts w:ascii="Symbol" w:hAnsi="Symbol" w:hint="default"/>
+      </w:rPr>
+    </w:lvl>
+    <w:lvl w:ilvl="7" w:tplc="04090003" w:tentative="1">
+      <w:start w:val="1"/>
+      <w:numFmt w:val="bullet"/>
+      <w:lvlText w:val="o"/>
+      <w:lvlJc w:val="left"/>
+      <w:pPr>
+        <w:ind w:left="7560" w:hanging="360"/>
+      </w:pPr>
+      <w:rPr>
+        <w:rFonts w:ascii="Courier New" w:hAnsi="Courier New" w:cs="Courier New" w:hint="default"/>
+      </w:rPr>
+    </w:lvl>
+    <w:lvl w:ilvl="8" w:tplc="04090005" w:tentative="1">
+      <w:start w:val="1"/>
+      <w:numFmt w:val="bullet"/>
+      <w:lvlText w:val=""/>
+      <w:lvlJc w:val="left"/>
+      <w:pPr>
+        <w:ind w:left="8280" w:hanging="360"/>
+      </w:pPr>
+      <w:rPr>
+        <w:rFonts w:ascii="Wingdings" w:hAnsi="Wingdings" w:hint="default"/>
+      </w:rPr>
+    </w:lvl>
+  </w:abstractNum>
+  <w:abstractNum w:abstractNumId="10" w15:restartNumberingAfterBreak="0">
     <w:nsid w:val="42EB6625"/>
     <w:multiLevelType w:val="hybridMultilevel"/>
     <w:tmpl w:val="CB48FD90"/>
@@ -3647,7 +4703,7 @@
       </w:rPr>
     </w:lvl>
   </w:abstractNum>
-  <w:abstractNum w:abstractNumId="8" w15:restartNumberingAfterBreak="0">
+  <w:abstractNum w:abstractNumId="11" w15:restartNumberingAfterBreak="0">
     <w:nsid w:val="44A11EE3"/>
     <w:multiLevelType w:val="hybridMultilevel"/>
     <w:tmpl w:val="2B62BC00"/>
@@ -3760,7 +4816,7 @@
       </w:rPr>
     </w:lvl>
   </w:abstractNum>
-  <w:abstractNum w:abstractNumId="9" w15:restartNumberingAfterBreak="0">
+  <w:abstractNum w:abstractNumId="12" w15:restartNumberingAfterBreak="0">
     <w:nsid w:val="4A850B06"/>
     <w:multiLevelType w:val="hybridMultilevel"/>
     <w:tmpl w:val="3FD67EEE"/>
@@ -3873,7 +4929,7 @@
       </w:rPr>
     </w:lvl>
   </w:abstractNum>
-  <w:abstractNum w:abstractNumId="10" w15:restartNumberingAfterBreak="0">
+  <w:abstractNum w:abstractNumId="13" w15:restartNumberingAfterBreak="0">
     <w:nsid w:val="4CBA3F6A"/>
     <w:multiLevelType w:val="hybridMultilevel"/>
     <w:tmpl w:val="322411FC"/>
@@ -3986,7 +5042,7 @@
       </w:rPr>
     </w:lvl>
   </w:abstractNum>
-  <w:abstractNum w:abstractNumId="11" w15:restartNumberingAfterBreak="0">
+  <w:abstractNum w:abstractNumId="14" w15:restartNumberingAfterBreak="0">
     <w:nsid w:val="50871772"/>
     <w:multiLevelType w:val="hybridMultilevel"/>
     <w:tmpl w:val="5E6CDA54"/>
@@ -4099,7 +5155,7 @@
       </w:rPr>
     </w:lvl>
   </w:abstractNum>
-  <w:abstractNum w:abstractNumId="12" w15:restartNumberingAfterBreak="0">
+  <w:abstractNum w:abstractNumId="15" w15:restartNumberingAfterBreak="0">
     <w:nsid w:val="64B66FDD"/>
     <w:multiLevelType w:val="hybridMultilevel"/>
     <w:tmpl w:val="F4FAE168"/>
@@ -4212,7 +5268,121 @@
       </w:rPr>
     </w:lvl>
   </w:abstractNum>
-  <w:abstractNum w:abstractNumId="13" w15:restartNumberingAfterBreak="0">
+  <w:abstractNum w:abstractNumId="16" w15:restartNumberingAfterBreak="0">
+    <w:nsid w:val="6B167AC0"/>
+    <w:multiLevelType w:val="hybridMultilevel"/>
+    <w:tmpl w:val="D8D2A012"/>
+    <w:lvl w:ilvl="0" w:tplc="AA8A0332">
+      <w:start w:val="1"/>
+      <w:numFmt w:val="bullet"/>
+      <w:pStyle w:val="Heading4"/>
+      <w:lvlText w:val=""/>
+      <w:lvlJc w:val="left"/>
+      <w:pPr>
+        <w:ind w:left="720" w:hanging="360"/>
+      </w:pPr>
+      <w:rPr>
+        <w:rFonts w:ascii="Wingdings" w:hAnsi="Wingdings" w:hint="default"/>
+      </w:rPr>
+    </w:lvl>
+    <w:lvl w:ilvl="1" w:tplc="04090003" w:tentative="1">
+      <w:start w:val="1"/>
+      <w:numFmt w:val="bullet"/>
+      <w:lvlText w:val="o"/>
+      <w:lvlJc w:val="left"/>
+      <w:pPr>
+        <w:ind w:left="1440" w:hanging="360"/>
+      </w:pPr>
+      <w:rPr>
+        <w:rFonts w:ascii="Courier New" w:hAnsi="Courier New" w:cs="Courier New" w:hint="default"/>
+      </w:rPr>
+    </w:lvl>
+    <w:lvl w:ilvl="2" w:tplc="04090005" w:tentative="1">
+      <w:start w:val="1"/>
+      <w:numFmt w:val="bullet"/>
+      <w:lvlText w:val=""/>
+      <w:lvlJc w:val="left"/>
+      <w:pPr>
+        <w:ind w:left="2160" w:hanging="360"/>
+      </w:pPr>
+      <w:rPr>
+        <w:rFonts w:ascii="Wingdings" w:hAnsi="Wingdings" w:hint="default"/>
+      </w:rPr>
+    </w:lvl>
+    <w:lvl w:ilvl="3" w:tplc="04090001" w:tentative="1">
+      <w:start w:val="1"/>
+      <w:numFmt w:val="bullet"/>
+      <w:lvlText w:val=""/>
+      <w:lvlJc w:val="left"/>
+      <w:pPr>
+        <w:ind w:left="2880" w:hanging="360"/>
+      </w:pPr>
+      <w:rPr>
+        <w:rFonts w:ascii="Symbol" w:hAnsi="Symbol" w:hint="default"/>
+      </w:rPr>
+    </w:lvl>
+    <w:lvl w:ilvl="4" w:tplc="04090003" w:tentative="1">
+      <w:start w:val="1"/>
+      <w:numFmt w:val="bullet"/>
+      <w:lvlText w:val="o"/>
+      <w:lvlJc w:val="left"/>
+      <w:pPr>
+        <w:ind w:left="3600" w:hanging="360"/>
+      </w:pPr>
+      <w:rPr>
+        <w:rFonts w:ascii="Courier New" w:hAnsi="Courier New" w:cs="Courier New" w:hint="default"/>
+      </w:rPr>
+    </w:lvl>
+    <w:lvl w:ilvl="5" w:tplc="04090005" w:tentative="1">
+      <w:start w:val="1"/>
+      <w:numFmt w:val="bullet"/>
+      <w:lvlText w:val=""/>
+      <w:lvlJc w:val="left"/>
+      <w:pPr>
+        <w:ind w:left="4320" w:hanging="360"/>
+      </w:pPr>
+      <w:rPr>
+        <w:rFonts w:ascii="Wingdings" w:hAnsi="Wingdings" w:hint="default"/>
+      </w:rPr>
+    </w:lvl>
+    <w:lvl w:ilvl="6" w:tplc="04090001" w:tentative="1">
+      <w:start w:val="1"/>
+      <w:numFmt w:val="bullet"/>
+      <w:lvlText w:val=""/>
+      <w:lvlJc w:val="left"/>
+      <w:pPr>
+        <w:ind w:left="5040" w:hanging="360"/>
+      </w:pPr>
+      <w:rPr>
+        <w:rFonts w:ascii="Symbol" w:hAnsi="Symbol" w:hint="default"/>
+      </w:rPr>
+    </w:lvl>
+    <w:lvl w:ilvl="7" w:tplc="04090003" w:tentative="1">
+      <w:start w:val="1"/>
+      <w:numFmt w:val="bullet"/>
+      <w:lvlText w:val="o"/>
+      <w:lvlJc w:val="left"/>
+      <w:pPr>
+        <w:ind w:left="5760" w:hanging="360"/>
+      </w:pPr>
+      <w:rPr>
+        <w:rFonts w:ascii="Courier New" w:hAnsi="Courier New" w:cs="Courier New" w:hint="default"/>
+      </w:rPr>
+    </w:lvl>
+    <w:lvl w:ilvl="8" w:tplc="04090005" w:tentative="1">
+      <w:start w:val="1"/>
+      <w:numFmt w:val="bullet"/>
+      <w:lvlText w:val=""/>
+      <w:lvlJc w:val="left"/>
+      <w:pPr>
+        <w:ind w:left="6480" w:hanging="360"/>
+      </w:pPr>
+      <w:rPr>
+        <w:rFonts w:ascii="Wingdings" w:hAnsi="Wingdings" w:hint="default"/>
+      </w:rPr>
+    </w:lvl>
+  </w:abstractNum>
+  <w:abstractNum w:abstractNumId="17" w15:restartNumberingAfterBreak="0">
     <w:nsid w:val="74C50904"/>
     <w:multiLevelType w:val="multilevel"/>
     <w:tmpl w:val="16C4D6DE"/>
@@ -4325,7 +5495,7 @@
       </w:rPr>
     </w:lvl>
   </w:abstractNum>
-  <w:abstractNum w:abstractNumId="14" w15:restartNumberingAfterBreak="0">
+  <w:abstractNum w:abstractNumId="18" w15:restartNumberingAfterBreak="0">
     <w:nsid w:val="791C6B2E"/>
     <w:multiLevelType w:val="hybridMultilevel"/>
     <w:tmpl w:val="1AB26E28"/>
@@ -4411,7 +5581,7 @@
       </w:pPr>
     </w:lvl>
   </w:abstractNum>
-  <w:abstractNum w:abstractNumId="15" w15:restartNumberingAfterBreak="0">
+  <w:abstractNum w:abstractNumId="19" w15:restartNumberingAfterBreak="0">
     <w:nsid w:val="7C6A3B18"/>
     <w:multiLevelType w:val="hybridMultilevel"/>
     <w:tmpl w:val="9CBED266"/>
@@ -4528,49 +5698,61 @@
     <w:abstractNumId w:val="0"/>
   </w:num>
   <w:num w:numId="2">
+    <w:abstractNumId w:val="6"/>
+  </w:num>
+  <w:num w:numId="3">
+    <w:abstractNumId w:val="19"/>
+  </w:num>
+  <w:num w:numId="4">
+    <w:abstractNumId w:val="18"/>
+  </w:num>
+  <w:num w:numId="5">
+    <w:abstractNumId w:val="3"/>
+  </w:num>
+  <w:num w:numId="6">
+    <w:abstractNumId w:val="8"/>
+  </w:num>
+  <w:num w:numId="7">
+    <w:abstractNumId w:val="17"/>
+  </w:num>
+  <w:num w:numId="8">
+    <w:abstractNumId w:val="10"/>
+  </w:num>
+  <w:num w:numId="9">
+    <w:abstractNumId w:val="14"/>
+  </w:num>
+  <w:num w:numId="10">
+    <w:abstractNumId w:val="2"/>
+  </w:num>
+  <w:num w:numId="11">
     <w:abstractNumId w:val="5"/>
   </w:num>
-  <w:num w:numId="3">
+  <w:num w:numId="12">
+    <w:abstractNumId w:val="12"/>
+  </w:num>
+  <w:num w:numId="13">
     <w:abstractNumId w:val="15"/>
   </w:num>
-  <w:num w:numId="4">
-    <w:abstractNumId w:val="14"/>
-  </w:num>
-  <w:num w:numId="5">
-    <w:abstractNumId w:val="2"/>
-  </w:num>
-  <w:num w:numId="6">
-    <w:abstractNumId w:val="6"/>
-  </w:num>
-  <w:num w:numId="7">
+  <w:num w:numId="14">
     <w:abstractNumId w:val="13"/>
   </w:num>
-  <w:num w:numId="8">
-    <w:abstractNumId w:val="7"/>
-  </w:num>
-  <w:num w:numId="9">
+  <w:num w:numId="15">
     <w:abstractNumId w:val="11"/>
   </w:num>
-  <w:num w:numId="10">
+  <w:num w:numId="16">
+    <w:abstractNumId w:val="4"/>
+  </w:num>
+  <w:num w:numId="17">
+    <w:abstractNumId w:val="9"/>
+  </w:num>
+  <w:num w:numId="18">
     <w:abstractNumId w:val="1"/>
   </w:num>
-  <w:num w:numId="11">
-    <w:abstractNumId w:val="4"/>
+  <w:num w:numId="19">
+    <w:abstractNumId w:val="16"/>
   </w:num>
-  <w:num w:numId="12">
-    <w:abstractNumId w:val="9"/>
-  </w:num>
-  <w:num w:numId="13">
-    <w:abstractNumId w:val="12"/>
-  </w:num>
-  <w:num w:numId="14">
-    <w:abstractNumId w:val="10"/>
-  </w:num>
-  <w:num w:numId="15">
-    <w:abstractNumId w:val="8"/>
-  </w:num>
-  <w:num w:numId="16">
-    <w:abstractNumId w:val="3"/>
+  <w:num w:numId="20">
+    <w:abstractNumId w:val="7"/>
   </w:num>
 </w:numbering>
 </file>
@@ -5024,7 +6206,7 @@
     <w:uiPriority w:val="9"/>
     <w:unhideWhenUsed/>
     <w:qFormat/>
-    <w:rsid w:val="00FC68A9"/>
+    <w:rsid w:val="00E2629F"/>
     <w:pPr>
       <w:numPr>
         <w:numId w:val="10"/>
@@ -5035,6 +6217,32 @@
     </w:pPr>
     <w:rPr>
       <w:rFonts w:cstheme="majorBidi"/>
+      <w:sz w:val="24"/>
+      <w:szCs w:val="24"/>
+    </w:rPr>
+  </w:style>
+  <w:style w:type="paragraph" w:styleId="Heading4">
+    <w:name w:val="heading 4"/>
+    <w:next w:val="Normal"/>
+    <w:link w:val="Heading4Char"/>
+    <w:autoRedefine/>
+    <w:uiPriority w:val="9"/>
+    <w:unhideWhenUsed/>
+    <w:qFormat/>
+    <w:rsid w:val="00547272"/>
+    <w:pPr>
+      <w:keepNext/>
+      <w:keepLines/>
+      <w:numPr>
+        <w:numId w:val="19"/>
+      </w:numPr>
+      <w:spacing w:before="40" w:after="0"/>
+      <w:outlineLvl w:val="3"/>
+    </w:pPr>
+    <w:rPr>
+      <w:rFonts w:asciiTheme="majorHAnsi" w:eastAsiaTheme="majorEastAsia" w:hAnsiTheme="majorHAnsi" w:cstheme="majorBidi"/>
+      <w:bCs/>
+      <w:iCs/>
       <w:sz w:val="24"/>
       <w:szCs w:val="24"/>
     </w:rPr>
@@ -5277,7 +6485,7 @@
     <w:basedOn w:val="DefaultParagraphFont"/>
     <w:link w:val="Heading3"/>
     <w:uiPriority w:val="9"/>
-    <w:rsid w:val="00FC68A9"/>
+    <w:rsid w:val="00E2629F"/>
     <w:rPr>
       <w:rFonts w:ascii="Arial" w:eastAsiaTheme="majorEastAsia" w:hAnsi="Arial" w:cstheme="majorBidi"/>
       <w:b/>
@@ -5319,6 +6527,20 @@
       <w:ind w:left="720"/>
       <w:contextualSpacing/>
     </w:pPr>
+  </w:style>
+  <w:style w:type="character" w:customStyle="1" w:styleId="Heading4Char">
+    <w:name w:val="Heading 4 Char"/>
+    <w:basedOn w:val="DefaultParagraphFont"/>
+    <w:link w:val="Heading4"/>
+    <w:uiPriority w:val="9"/>
+    <w:rsid w:val="00547272"/>
+    <w:rPr>
+      <w:rFonts w:asciiTheme="majorHAnsi" w:eastAsiaTheme="majorEastAsia" w:hAnsiTheme="majorHAnsi" w:cstheme="majorBidi"/>
+      <w:bCs/>
+      <w:iCs/>
+      <w:sz w:val="24"/>
+      <w:szCs w:val="24"/>
+    </w:rPr>
   </w:style>
 </w:styles>
 </file>
@@ -5623,7 +6845,7 @@
 </file>
 
 <file path=customXml/itemProps1.xml><?xml version="1.0" encoding="utf-8"?>
-<ds:datastoreItem xmlns:ds="http://schemas.openxmlformats.org/officeDocument/2006/customXml" ds:itemID="{FF05DF22-4625-4436-8C5B-D6A458C4E36B}">
+<ds:datastoreItem xmlns:ds="http://schemas.openxmlformats.org/officeDocument/2006/customXml" ds:itemID="{D036A48C-D3A9-4BA4-8093-7B6919F727B7}">
   <ds:schemaRefs>
     <ds:schemaRef ds:uri="http://schemas.openxmlformats.org/officeDocument/2006/bibliography"/>
   </ds:schemaRefs>

</xml_diff>

<commit_message>
Changed project_plan.docx    - Added Menu items' description for a client    - Profile and Notification pages for a service provider
</commit_message>
<xml_diff>
--- a/project_plan.docx
+++ b/project_plan.docx
@@ -139,7 +139,9 @@
           <w:szCs w:val="32"/>
         </w:rPr>
       </w:pPr>
-    </w:p>
+      <w:bookmarkStart w:id="0" w:name="_GoBack"/>
+    </w:p>
+    <w:bookmarkEnd w:id="0" w:displacedByCustomXml="next"/>
     <w:sdt>
       <w:sdtPr>
         <w:rPr>
@@ -194,7 +196,7 @@
           <w:r>
             <w:fldChar w:fldCharType="separate"/>
           </w:r>
-          <w:hyperlink w:anchor="_Toc18129338" w:history="1">
+          <w:hyperlink w:anchor="_Toc18134622" w:history="1">
             <w:r>
               <w:rPr>
                 <w:rStyle w:val="Hyperlink"/>
@@ -235,7 +237,7 @@
                 <w:noProof/>
                 <w:webHidden/>
               </w:rPr>
-              <w:instrText xml:space="preserve"> PAGEREF _Toc18129338 \h </w:instrText>
+              <w:instrText xml:space="preserve"> PAGEREF _Toc18134622 \h </w:instrText>
             </w:r>
             <w:r>
               <w:rPr>
@@ -274,7 +276,7 @@
               <w:noProof/>
             </w:rPr>
           </w:pPr>
-          <w:hyperlink w:anchor="_Toc18129339" w:history="1">
+          <w:hyperlink w:anchor="_Toc18134623" w:history="1">
             <w:r>
               <w:rPr>
                 <w:rStyle w:val="Hyperlink"/>
@@ -315,7 +317,7 @@
                 <w:noProof/>
                 <w:webHidden/>
               </w:rPr>
-              <w:instrText xml:space="preserve"> PAGEREF _Toc18129339 \h </w:instrText>
+              <w:instrText xml:space="preserve"> PAGEREF _Toc18134623 \h </w:instrText>
             </w:r>
             <w:r>
               <w:rPr>
@@ -354,7 +356,7 @@
               <w:noProof/>
             </w:rPr>
           </w:pPr>
-          <w:hyperlink w:anchor="_Toc18129340" w:history="1">
+          <w:hyperlink w:anchor="_Toc18134624" w:history="1">
             <w:r>
               <w:rPr>
                 <w:rStyle w:val="Hyperlink"/>
@@ -395,7 +397,7 @@
                 <w:noProof/>
                 <w:webHidden/>
               </w:rPr>
-              <w:instrText xml:space="preserve"> PAGEREF _Toc18129340 \h </w:instrText>
+              <w:instrText xml:space="preserve"> PAGEREF _Toc18134624 \h </w:instrText>
             </w:r>
             <w:r>
               <w:rPr>
@@ -437,7 +439,7 @@
               <w:noProof/>
             </w:rPr>
           </w:pPr>
-          <w:hyperlink w:anchor="_Toc18129341" w:history="1">
+          <w:hyperlink w:anchor="_Toc18134625" w:history="1">
             <w:r>
               <w:rPr>
                 <w:rStyle w:val="Hyperlink"/>
@@ -464,7 +466,7 @@
                 <w:noProof/>
                 <w:webHidden/>
               </w:rPr>
-              <w:instrText xml:space="preserve"> PAGEREF _Toc18129341 \h </w:instrText>
+              <w:instrText xml:space="preserve"> PAGEREF _Toc18134625 \h </w:instrText>
             </w:r>
             <w:r>
               <w:rPr>
@@ -507,7 +509,7 @@
               <w:noProof/>
             </w:rPr>
           </w:pPr>
-          <w:hyperlink w:anchor="_Toc18129342" w:history="1">
+          <w:hyperlink w:anchor="_Toc18134626" w:history="1">
             <w:r>
               <w:rPr>
                 <w:rStyle w:val="Hyperlink"/>
@@ -549,7 +551,7 @@
                 <w:noProof/>
                 <w:webHidden/>
               </w:rPr>
-              <w:instrText xml:space="preserve"> PAGEREF _Toc18129342 \h </w:instrText>
+              <w:instrText xml:space="preserve"> PAGEREF _Toc18134626 \h </w:instrText>
             </w:r>
             <w:r>
               <w:rPr>
@@ -591,7 +593,7 @@
               <w:noProof/>
             </w:rPr>
           </w:pPr>
-          <w:hyperlink w:anchor="_Toc18129343" w:history="1">
+          <w:hyperlink w:anchor="_Toc18134627" w:history="1">
             <w:r>
               <w:rPr>
                 <w:rStyle w:val="Hyperlink"/>
@@ -618,7 +620,7 @@
                 <w:noProof/>
                 <w:webHidden/>
               </w:rPr>
-              <w:instrText xml:space="preserve"> PAGEREF _Toc18129343 \h </w:instrText>
+              <w:instrText xml:space="preserve"> PAGEREF _Toc18134627 \h </w:instrText>
             </w:r>
             <w:r>
               <w:rPr>
@@ -661,7 +663,7 @@
               <w:noProof/>
             </w:rPr>
           </w:pPr>
-          <w:hyperlink w:anchor="_Toc18129344" w:history="1">
+          <w:hyperlink w:anchor="_Toc18134628" w:history="1">
             <w:r>
               <w:rPr>
                 <w:rStyle w:val="Hyperlink"/>
@@ -703,7 +705,7 @@
                 <w:noProof/>
                 <w:webHidden/>
               </w:rPr>
-              <w:instrText xml:space="preserve"> PAGEREF _Toc18129344 \h </w:instrText>
+              <w:instrText xml:space="preserve"> PAGEREF _Toc18134628 \h </w:instrText>
             </w:r>
             <w:r>
               <w:rPr>
@@ -746,7 +748,7 @@
               <w:noProof/>
             </w:rPr>
           </w:pPr>
-          <w:hyperlink w:anchor="_Toc18129345" w:history="1">
+          <w:hyperlink w:anchor="_Toc18134629" w:history="1">
             <w:r>
               <w:rPr>
                 <w:rStyle w:val="Hyperlink"/>
@@ -788,7 +790,7 @@
                 <w:noProof/>
                 <w:webHidden/>
               </w:rPr>
-              <w:instrText xml:space="preserve"> PAGEREF _Toc18129345 \h </w:instrText>
+              <w:instrText xml:space="preserve"> PAGEREF _Toc18134629 \h </w:instrText>
             </w:r>
             <w:r>
               <w:rPr>
@@ -830,7 +832,7 @@
               <w:noProof/>
             </w:rPr>
           </w:pPr>
-          <w:hyperlink w:anchor="_Toc18129346" w:history="1">
+          <w:hyperlink w:anchor="_Toc18134630" w:history="1">
             <w:r>
               <w:rPr>
                 <w:rStyle w:val="Hyperlink"/>
@@ -857,7 +859,7 @@
                 <w:noProof/>
                 <w:webHidden/>
               </w:rPr>
-              <w:instrText xml:space="preserve"> PAGEREF _Toc18129346 \h </w:instrText>
+              <w:instrText xml:space="preserve"> PAGEREF _Toc18134630 \h </w:instrText>
             </w:r>
             <w:r>
               <w:rPr>
@@ -900,7 +902,7 @@
               <w:noProof/>
             </w:rPr>
           </w:pPr>
-          <w:hyperlink w:anchor="_Toc18129347" w:history="1">
+          <w:hyperlink w:anchor="_Toc18134631" w:history="1">
             <w:r>
               <w:rPr>
                 <w:rStyle w:val="Hyperlink"/>
@@ -942,7 +944,7 @@
                 <w:noProof/>
                 <w:webHidden/>
               </w:rPr>
-              <w:instrText xml:space="preserve"> PAGEREF _Toc18129347 \h </w:instrText>
+              <w:instrText xml:space="preserve"> PAGEREF _Toc18134631 \h </w:instrText>
             </w:r>
             <w:r>
               <w:rPr>
@@ -984,7 +986,7 @@
               <w:noProof/>
             </w:rPr>
           </w:pPr>
-          <w:hyperlink w:anchor="_Toc18129348" w:history="1">
+          <w:hyperlink w:anchor="_Toc18134632" w:history="1">
             <w:r>
               <w:rPr>
                 <w:rStyle w:val="Hyperlink"/>
@@ -1011,7 +1013,7 @@
                 <w:noProof/>
                 <w:webHidden/>
               </w:rPr>
-              <w:instrText xml:space="preserve"> PAGEREF _Toc18129348 \h </w:instrText>
+              <w:instrText xml:space="preserve"> PAGEREF _Toc18134632 \h </w:instrText>
             </w:r>
             <w:r>
               <w:rPr>
@@ -1054,7 +1056,7 @@
               <w:noProof/>
             </w:rPr>
           </w:pPr>
-          <w:hyperlink w:anchor="_Toc18129349" w:history="1">
+          <w:hyperlink w:anchor="_Toc18134633" w:history="1">
             <w:r>
               <w:rPr>
                 <w:rStyle w:val="Hyperlink"/>
@@ -1096,7 +1098,7 @@
                 <w:noProof/>
                 <w:webHidden/>
               </w:rPr>
-              <w:instrText xml:space="preserve"> PAGEREF _Toc18129349 \h </w:instrText>
+              <w:instrText xml:space="preserve"> PAGEREF _Toc18134633 \h </w:instrText>
             </w:r>
             <w:r>
               <w:rPr>
@@ -1138,7 +1140,7 @@
               <w:noProof/>
             </w:rPr>
           </w:pPr>
-          <w:hyperlink w:anchor="_Toc18129350" w:history="1">
+          <w:hyperlink w:anchor="_Toc18134634" w:history="1">
             <w:r>
               <w:rPr>
                 <w:rStyle w:val="Hyperlink"/>
@@ -1165,7 +1167,7 @@
                 <w:noProof/>
                 <w:webHidden/>
               </w:rPr>
-              <w:instrText xml:space="preserve"> PAGEREF _Toc18129350 \h </w:instrText>
+              <w:instrText xml:space="preserve"> PAGEREF _Toc18134634 \h </w:instrText>
             </w:r>
             <w:r>
               <w:rPr>
@@ -1208,7 +1210,7 @@
               <w:noProof/>
             </w:rPr>
           </w:pPr>
-          <w:hyperlink w:anchor="_Toc18129351" w:history="1">
+          <w:hyperlink w:anchor="_Toc18134635" w:history="1">
             <w:r>
               <w:rPr>
                 <w:rStyle w:val="Hyperlink"/>
@@ -1250,7 +1252,7 @@
                 <w:noProof/>
                 <w:webHidden/>
               </w:rPr>
-              <w:instrText xml:space="preserve"> PAGEREF _Toc18129351 \h </w:instrText>
+              <w:instrText xml:space="preserve"> PAGEREF _Toc18134635 \h </w:instrText>
             </w:r>
             <w:r>
               <w:rPr>
@@ -1292,7 +1294,7 @@
               <w:noProof/>
             </w:rPr>
           </w:pPr>
-          <w:hyperlink w:anchor="_Toc18129352" w:history="1">
+          <w:hyperlink w:anchor="_Toc18134636" w:history="1">
             <w:r>
               <w:rPr>
                 <w:rStyle w:val="Hyperlink"/>
@@ -1319,7 +1321,7 @@
                 <w:noProof/>
                 <w:webHidden/>
               </w:rPr>
-              <w:instrText xml:space="preserve"> PAGEREF _Toc18129352 \h </w:instrText>
+              <w:instrText xml:space="preserve"> PAGEREF _Toc18134636 \h </w:instrText>
             </w:r>
             <w:r>
               <w:rPr>
@@ -1362,7 +1364,7 @@
               <w:noProof/>
             </w:rPr>
           </w:pPr>
-          <w:hyperlink w:anchor="_Toc18129353" w:history="1">
+          <w:hyperlink w:anchor="_Toc18134637" w:history="1">
             <w:r>
               <w:rPr>
                 <w:rStyle w:val="Hyperlink"/>
@@ -1404,7 +1406,7 @@
                 <w:noProof/>
                 <w:webHidden/>
               </w:rPr>
-              <w:instrText xml:space="preserve"> PAGEREF _Toc18129353 \h </w:instrText>
+              <w:instrText xml:space="preserve"> PAGEREF _Toc18134637 \h </w:instrText>
             </w:r>
             <w:r>
               <w:rPr>
@@ -1446,7 +1448,7 @@
               <w:noProof/>
             </w:rPr>
           </w:pPr>
-          <w:hyperlink w:anchor="_Toc18129354" w:history="1">
+          <w:hyperlink w:anchor="_Toc18134638" w:history="1">
             <w:r>
               <w:rPr>
                 <w:rStyle w:val="Hyperlink"/>
@@ -1473,7 +1475,7 @@
                 <w:noProof/>
                 <w:webHidden/>
               </w:rPr>
-              <w:instrText xml:space="preserve"> PAGEREF _Toc18129354 \h </w:instrText>
+              <w:instrText xml:space="preserve"> PAGEREF _Toc18134638 \h </w:instrText>
             </w:r>
             <w:r>
               <w:rPr>
@@ -1516,7 +1518,7 @@
               <w:noProof/>
             </w:rPr>
           </w:pPr>
-          <w:hyperlink w:anchor="_Toc18129355" w:history="1">
+          <w:hyperlink w:anchor="_Toc18134639" w:history="1">
             <w:r>
               <w:rPr>
                 <w:rStyle w:val="Hyperlink"/>
@@ -1558,7 +1560,7 @@
                 <w:noProof/>
                 <w:webHidden/>
               </w:rPr>
-              <w:instrText xml:space="preserve"> PAGEREF _Toc18129355 \h </w:instrText>
+              <w:instrText xml:space="preserve"> PAGEREF _Toc18134639 \h </w:instrText>
             </w:r>
             <w:r>
               <w:rPr>
@@ -1601,7 +1603,7 @@
               <w:noProof/>
             </w:rPr>
           </w:pPr>
-          <w:hyperlink w:anchor="_Toc18129356" w:history="1">
+          <w:hyperlink w:anchor="_Toc18134640" w:history="1">
             <w:r>
               <w:rPr>
                 <w:rStyle w:val="Hyperlink"/>
@@ -1643,7 +1645,7 @@
                 <w:noProof/>
                 <w:webHidden/>
               </w:rPr>
-              <w:instrText xml:space="preserve"> PAGEREF _Toc18129356 \h </w:instrText>
+              <w:instrText xml:space="preserve"> PAGEREF _Toc18134640 \h </w:instrText>
             </w:r>
             <w:r>
               <w:rPr>
@@ -1682,7 +1684,7 @@
               <w:noProof/>
             </w:rPr>
           </w:pPr>
-          <w:hyperlink w:anchor="_Toc18129357" w:history="1">
+          <w:hyperlink w:anchor="_Toc18134641" w:history="1">
             <w:r>
               <w:rPr>
                 <w:rStyle w:val="Hyperlink"/>
@@ -1723,7 +1725,7 @@
                 <w:noProof/>
                 <w:webHidden/>
               </w:rPr>
-              <w:instrText xml:space="preserve"> PAGEREF _Toc18129357 \h </w:instrText>
+              <w:instrText xml:space="preserve"> PAGEREF _Toc18134641 \h </w:instrText>
             </w:r>
             <w:r>
               <w:rPr>
@@ -1743,7 +1745,7 @@
                 <w:noProof/>
                 <w:webHidden/>
               </w:rPr>
-              <w:t>6</w:t>
+              <w:t>7</w:t>
             </w:r>
             <w:r>
               <w:rPr>
@@ -1762,7 +1764,7 @@
               <w:noProof/>
             </w:rPr>
           </w:pPr>
-          <w:hyperlink w:anchor="_Toc18129358" w:history="1">
+          <w:hyperlink w:anchor="_Toc18134642" w:history="1">
             <w:r>
               <w:rPr>
                 <w:rStyle w:val="Hyperlink"/>
@@ -1803,7 +1805,7 @@
                 <w:noProof/>
                 <w:webHidden/>
               </w:rPr>
-              <w:instrText xml:space="preserve"> PAGEREF _Toc18129358 \h </w:instrText>
+              <w:instrText xml:space="preserve"> PAGEREF _Toc18134642 \h </w:instrText>
             </w:r>
             <w:r>
               <w:rPr>
@@ -1823,7 +1825,7 @@
                 <w:noProof/>
                 <w:webHidden/>
               </w:rPr>
-              <w:t>6</w:t>
+              <w:t>7</w:t>
             </w:r>
             <w:r>
               <w:rPr>
@@ -1842,7 +1844,7 @@
               <w:noProof/>
             </w:rPr>
           </w:pPr>
-          <w:hyperlink w:anchor="_Toc18129359" w:history="1">
+          <w:hyperlink w:anchor="_Toc18134643" w:history="1">
             <w:r>
               <w:rPr>
                 <w:rStyle w:val="Hyperlink"/>
@@ -1883,7 +1885,7 @@
                 <w:noProof/>
                 <w:webHidden/>
               </w:rPr>
-              <w:instrText xml:space="preserve"> PAGEREF _Toc18129359 \h </w:instrText>
+              <w:instrText xml:space="preserve"> PAGEREF _Toc18134643 \h </w:instrText>
             </w:r>
             <w:r>
               <w:rPr>
@@ -1903,7 +1905,7 @@
                 <w:noProof/>
                 <w:webHidden/>
               </w:rPr>
-              <w:t>7</w:t>
+              <w:t>8</w:t>
             </w:r>
             <w:r>
               <w:rPr>
@@ -1922,7 +1924,7 @@
               <w:noProof/>
             </w:rPr>
           </w:pPr>
-          <w:hyperlink w:anchor="_Toc18129360" w:history="1">
+          <w:hyperlink w:anchor="_Toc18134644" w:history="1">
             <w:r>
               <w:rPr>
                 <w:rStyle w:val="Hyperlink"/>
@@ -1963,7 +1965,7 @@
                 <w:noProof/>
                 <w:webHidden/>
               </w:rPr>
-              <w:instrText xml:space="preserve"> PAGEREF _Toc18129360 \h </w:instrText>
+              <w:instrText xml:space="preserve"> PAGEREF _Toc18134644 \h </w:instrText>
             </w:r>
             <w:r>
               <w:rPr>
@@ -1983,7 +1985,7 @@
                 <w:noProof/>
                 <w:webHidden/>
               </w:rPr>
-              <w:t>7</w:t>
+              <w:t>8</w:t>
             </w:r>
             <w:r>
               <w:rPr>
@@ -2005,7 +2007,7 @@
               <w:noProof/>
             </w:rPr>
           </w:pPr>
-          <w:hyperlink w:anchor="_Toc18129361" w:history="1">
+          <w:hyperlink w:anchor="_Toc18134645" w:history="1">
             <w:r>
               <w:rPr>
                 <w:rStyle w:val="Hyperlink"/>
@@ -2032,7 +2034,7 @@
                 <w:noProof/>
                 <w:webHidden/>
               </w:rPr>
-              <w:instrText xml:space="preserve"> PAGEREF _Toc18129361 \h </w:instrText>
+              <w:instrText xml:space="preserve"> PAGEREF _Toc18134645 \h </w:instrText>
             </w:r>
             <w:r>
               <w:rPr>
@@ -2052,7 +2054,7 @@
                 <w:noProof/>
                 <w:webHidden/>
               </w:rPr>
-              <w:t>7</w:t>
+              <w:t>8</w:t>
             </w:r>
             <w:r>
               <w:rPr>
@@ -2146,37 +2148,37 @@
       <w:pPr>
         <w:pStyle w:val="EasyBusy"/>
       </w:pPr>
-      <w:bookmarkStart w:id="0" w:name="_Toc18129338"/>
+      <w:bookmarkStart w:id="1" w:name="_Toc18134622"/>
       <w:r>
         <w:t>Document History</w:t>
       </w:r>
-      <w:bookmarkEnd w:id="0"/>
+      <w:bookmarkEnd w:id="1"/>
     </w:p>
     <w:p>
       <w:pPr>
         <w:pStyle w:val="EasyBusy"/>
       </w:pPr>
-      <w:bookmarkStart w:id="1" w:name="_Toc18129339"/>
+      <w:bookmarkStart w:id="2" w:name="_Toc18134623"/>
       <w:r>
         <w:t>General Description</w:t>
       </w:r>
-      <w:bookmarkEnd w:id="1"/>
+      <w:bookmarkEnd w:id="2"/>
     </w:p>
     <w:p>
       <w:pPr>
         <w:pStyle w:val="EasyBusy"/>
       </w:pPr>
-      <w:bookmarkStart w:id="2" w:name="_Toc18129340"/>
+      <w:bookmarkStart w:id="3" w:name="_Toc18134624"/>
       <w:r>
         <w:t>Specification/Requirements</w:t>
       </w:r>
-      <w:bookmarkEnd w:id="2"/>
+      <w:bookmarkEnd w:id="3"/>
     </w:p>
     <w:p>
       <w:pPr>
         <w:pStyle w:val="Heading2"/>
       </w:pPr>
-      <w:bookmarkStart w:id="3" w:name="_Toc18129341"/>
+      <w:bookmarkStart w:id="4" w:name="_Toc18134625"/>
       <w:r>
         <w:t xml:space="preserve">3.1 </w:t>
       </w:r>
@@ -2186,17 +2188,17 @@
       <w:r>
         <w:t>/Log In</w:t>
       </w:r>
-      <w:bookmarkEnd w:id="3"/>
+      <w:bookmarkEnd w:id="4"/>
     </w:p>
     <w:p>
       <w:pPr>
         <w:pStyle w:val="Heading3"/>
       </w:pPr>
-      <w:bookmarkStart w:id="4" w:name="_Toc18129342"/>
+      <w:bookmarkStart w:id="5" w:name="_Toc18134626"/>
       <w:r>
         <w:t>Client</w:t>
       </w:r>
-      <w:bookmarkEnd w:id="4"/>
+      <w:bookmarkEnd w:id="5"/>
     </w:p>
     <w:p>
       <w:pPr>
@@ -2348,21 +2350,21 @@
       <w:pPr>
         <w:pStyle w:val="Heading2"/>
       </w:pPr>
-      <w:bookmarkStart w:id="5" w:name="_Toc18129343"/>
+      <w:bookmarkStart w:id="6" w:name="_Toc18134627"/>
       <w:r>
         <w:t>3.2 Home Page</w:t>
       </w:r>
-      <w:bookmarkEnd w:id="5"/>
+      <w:bookmarkEnd w:id="6"/>
     </w:p>
     <w:p>
       <w:pPr>
         <w:pStyle w:val="Heading3"/>
       </w:pPr>
-      <w:bookmarkStart w:id="6" w:name="_Toc18129344"/>
+      <w:bookmarkStart w:id="7" w:name="_Toc18134628"/>
       <w:r>
         <w:t>Client</w:t>
       </w:r>
-      <w:bookmarkEnd w:id="6"/>
+      <w:bookmarkEnd w:id="7"/>
     </w:p>
     <w:p>
       <w:pPr>
@@ -2412,11 +2414,11 @@
       <w:pPr>
         <w:pStyle w:val="Heading3"/>
       </w:pPr>
-      <w:bookmarkStart w:id="7" w:name="_Toc18129345"/>
+      <w:bookmarkStart w:id="8" w:name="_Toc18134629"/>
       <w:r>
         <w:t>Service</w:t>
       </w:r>
-      <w:bookmarkEnd w:id="7"/>
+      <w:bookmarkEnd w:id="8"/>
     </w:p>
     <w:p>
       <w:pPr>
@@ -2528,7 +2530,7 @@
       <w:pPr>
         <w:pStyle w:val="Heading2"/>
       </w:pPr>
-      <w:bookmarkStart w:id="8" w:name="_Toc18129346"/>
+      <w:bookmarkStart w:id="9" w:name="_Toc18134630"/>
       <w:r>
         <w:t>3.3</w:t>
       </w:r>
@@ -2544,17 +2546,17 @@
       <w:r>
         <w:t xml:space="preserve"> page</w:t>
       </w:r>
-      <w:bookmarkEnd w:id="8"/>
+      <w:bookmarkEnd w:id="9"/>
     </w:p>
     <w:p>
       <w:pPr>
         <w:pStyle w:val="Heading3"/>
       </w:pPr>
-      <w:bookmarkStart w:id="9" w:name="_Toc18129347"/>
+      <w:bookmarkStart w:id="10" w:name="_Toc18134631"/>
       <w:r>
         <w:t>Client</w:t>
       </w:r>
-      <w:bookmarkEnd w:id="9"/>
+      <w:bookmarkEnd w:id="10"/>
     </w:p>
     <w:p>
       <w:pPr>
@@ -2676,21 +2678,21 @@
       <w:pPr>
         <w:pStyle w:val="Heading2"/>
       </w:pPr>
-      <w:bookmarkStart w:id="10" w:name="_Toc18129348"/>
+      <w:bookmarkStart w:id="11" w:name="_Toc18134632"/>
       <w:r>
         <w:t>3.4 Specialist’s profile page</w:t>
       </w:r>
-      <w:bookmarkEnd w:id="10"/>
+      <w:bookmarkEnd w:id="11"/>
     </w:p>
     <w:p>
       <w:pPr>
         <w:pStyle w:val="Heading3"/>
       </w:pPr>
-      <w:bookmarkStart w:id="11" w:name="_Toc18129349"/>
+      <w:bookmarkStart w:id="12" w:name="_Toc18134633"/>
       <w:r>
         <w:t>Client</w:t>
       </w:r>
-      <w:bookmarkEnd w:id="11"/>
+      <w:bookmarkEnd w:id="12"/>
     </w:p>
     <w:p>
       <w:pPr>
@@ -2804,21 +2806,21 @@
       <w:pPr>
         <w:pStyle w:val="Heading2"/>
       </w:pPr>
-      <w:bookmarkStart w:id="12" w:name="_Toc18129350"/>
+      <w:bookmarkStart w:id="13" w:name="_Toc18134634"/>
       <w:r>
         <w:t>3.5 Service type</w:t>
       </w:r>
-      <w:bookmarkEnd w:id="12"/>
+      <w:bookmarkEnd w:id="13"/>
     </w:p>
     <w:p>
       <w:pPr>
         <w:pStyle w:val="Heading3"/>
       </w:pPr>
-      <w:bookmarkStart w:id="13" w:name="_Toc18129351"/>
+      <w:bookmarkStart w:id="14" w:name="_Toc18134635"/>
       <w:r>
         <w:t>Client</w:t>
       </w:r>
-      <w:bookmarkEnd w:id="13"/>
+      <w:bookmarkEnd w:id="14"/>
     </w:p>
     <w:p>
       <w:pPr>
@@ -2850,21 +2852,21 @@
       <w:pPr>
         <w:pStyle w:val="Heading2"/>
       </w:pPr>
-      <w:bookmarkStart w:id="14" w:name="_Toc18129352"/>
+      <w:bookmarkStart w:id="15" w:name="_Toc18134636"/>
       <w:r>
         <w:t>3.6 Book</w:t>
       </w:r>
-      <w:bookmarkEnd w:id="14"/>
+      <w:bookmarkEnd w:id="15"/>
     </w:p>
     <w:p>
       <w:pPr>
         <w:pStyle w:val="Heading3"/>
       </w:pPr>
-      <w:bookmarkStart w:id="15" w:name="_Toc18129353"/>
+      <w:bookmarkStart w:id="16" w:name="_Toc18134637"/>
       <w:r>
         <w:t>Client</w:t>
       </w:r>
-      <w:bookmarkEnd w:id="15"/>
+      <w:bookmarkEnd w:id="16"/>
     </w:p>
     <w:p>
       <w:pPr>
@@ -2903,31 +2905,179 @@
       <w:pPr>
         <w:pStyle w:val="Heading2"/>
       </w:pPr>
-      <w:bookmarkStart w:id="16" w:name="_Toc18129354"/>
+      <w:bookmarkStart w:id="17" w:name="_Toc18134638"/>
       <w:r>
         <w:t>3.7 Menu</w:t>
       </w:r>
-      <w:bookmarkEnd w:id="16"/>
+      <w:bookmarkEnd w:id="17"/>
     </w:p>
     <w:p>
       <w:pPr>
         <w:pStyle w:val="Heading3"/>
       </w:pPr>
-      <w:bookmarkStart w:id="17" w:name="_Toc18129355"/>
+      <w:bookmarkStart w:id="18" w:name="_Toc18134639"/>
       <w:r>
         <w:t>Client</w:t>
       </w:r>
-      <w:bookmarkEnd w:id="17"/>
+      <w:bookmarkEnd w:id="18"/>
+    </w:p>
+    <w:p>
+      <w:pPr>
+        <w:ind w:left="1440" w:firstLine="450"/>
+      </w:pPr>
+      <w:r>
+        <w:t>Menu (Settings) of the client will have the following fields:</w:t>
+      </w:r>
+    </w:p>
+    <w:p>
+      <w:pPr>
+        <w:pStyle w:val="ListParagraph"/>
+        <w:numPr>
+          <w:ilvl w:val="0"/>
+          <w:numId w:val="27"/>
+        </w:numPr>
+        <w:ind w:left="2250" w:firstLine="0"/>
+      </w:pPr>
+      <w:r>
+        <w:t xml:space="preserve"> </w:t>
+      </w:r>
+      <w:r>
+        <w:t>F</w:t>
+      </w:r>
+      <w:r>
+        <w:t>avorites</w:t>
+      </w:r>
+    </w:p>
+    <w:p>
+      <w:pPr>
+        <w:pStyle w:val="ListParagraph"/>
+        <w:numPr>
+          <w:ilvl w:val="0"/>
+          <w:numId w:val="27"/>
+        </w:numPr>
+        <w:ind w:left="2250" w:firstLine="0"/>
+      </w:pPr>
+      <w:r>
+        <w:t xml:space="preserve"> Calendar</w:t>
+      </w:r>
+    </w:p>
+    <w:p>
+      <w:pPr>
+        <w:pStyle w:val="ListParagraph"/>
+        <w:numPr>
+          <w:ilvl w:val="0"/>
+          <w:numId w:val="27"/>
+        </w:numPr>
+        <w:ind w:left="2250" w:firstLine="0"/>
+      </w:pPr>
+      <w:r>
+        <w:t xml:space="preserve"> </w:t>
+      </w:r>
+      <w:r>
+        <w:t>Profile</w:t>
+      </w:r>
+    </w:p>
+    <w:p>
+      <w:pPr>
+        <w:pStyle w:val="ListParagraph"/>
+        <w:numPr>
+          <w:ilvl w:val="0"/>
+          <w:numId w:val="27"/>
+        </w:numPr>
+        <w:ind w:left="2250" w:firstLine="0"/>
+      </w:pPr>
+      <w:r>
+        <w:t xml:space="preserve"> </w:t>
+      </w:r>
+      <w:r>
+        <w:t>Notifications</w:t>
+      </w:r>
+    </w:p>
+    <w:p>
+      <w:pPr>
+        <w:pStyle w:val="ListParagraph"/>
+        <w:numPr>
+          <w:ilvl w:val="0"/>
+          <w:numId w:val="27"/>
+        </w:numPr>
+        <w:ind w:left="2250" w:firstLine="0"/>
+      </w:pPr>
+      <w:r>
+        <w:t xml:space="preserve"> </w:t>
+      </w:r>
+      <w:r>
+        <w:t>Logout</w:t>
+      </w:r>
+    </w:p>
+    <w:p>
+      <w:pPr>
+        <w:pStyle w:val="ListParagraph"/>
+        <w:ind w:left="2250"/>
+      </w:pPr>
+    </w:p>
+    <w:p>
+      <w:pPr>
+        <w:pStyle w:val="ListParagraph"/>
+        <w:numPr>
+          <w:ilvl w:val="0"/>
+          <w:numId w:val="26"/>
+        </w:numPr>
+        <w:ind w:left="1440" w:firstLine="0"/>
+      </w:pPr>
+      <w:r>
+        <w:t>Calendar</w:t>
+      </w:r>
+    </w:p>
+    <w:p>
+      <w:pPr>
+        <w:spacing w:line="240" w:lineRule="auto"/>
+        <w:ind w:left="2160"/>
+      </w:pPr>
+      <w:r>
+        <w:t>Here user will see Google like calendar with booked/reserved days.</w:t>
+      </w:r>
+    </w:p>
+    <w:p>
+      <w:pPr>
+        <w:pStyle w:val="ListParagraph"/>
+        <w:numPr>
+          <w:ilvl w:val="0"/>
+          <w:numId w:val="26"/>
+        </w:numPr>
+        <w:spacing w:line="240" w:lineRule="auto"/>
+        <w:ind w:left="1440" w:firstLine="0"/>
+      </w:pPr>
+      <w:r>
+        <w:t>Profile</w:t>
+      </w:r>
+    </w:p>
+    <w:p>
+      <w:pPr>
+        <w:spacing w:line="240" w:lineRule="auto"/>
+        <w:ind w:left="1440" w:firstLine="720"/>
+      </w:pPr>
+      <w:r>
+        <w:t xml:space="preserve">User profile will contain </w:t>
+      </w:r>
+      <w:r>
+        <w:rPr>
+          <w:i/>
+        </w:rPr>
+        <w:t xml:space="preserve">“avatar”, “phone”, “password” </w:t>
+      </w:r>
+      <w:r>
+        <w:t>and ability to change those.</w:t>
+      </w:r>
     </w:p>
     <w:p>
       <w:pPr>
         <w:pStyle w:val="Heading3"/>
       </w:pPr>
-      <w:bookmarkStart w:id="18" w:name="_Toc18129356"/>
+      <w:bookmarkStart w:id="19" w:name="_Toc18134640"/>
       <w:r>
         <w:t>Service</w:t>
       </w:r>
-      <w:bookmarkEnd w:id="18"/>
+      <w:bookmarkEnd w:id="19"/>
     </w:p>
     <w:p>
       <w:pPr>
@@ -3001,14 +3151,29 @@
       <w:pPr>
         <w:pStyle w:val="Heading4"/>
         <w:ind w:left="1800"/>
-      </w:pPr>
-      <w:r>
+        <w:rPr>
+          <w:rFonts w:asciiTheme="minorHAnsi" w:eastAsiaTheme="minorHAnsi" w:hAnsiTheme="minorHAnsi" w:cstheme="minorBidi"/>
+          <w:bCs w:val="0"/>
+          <w:iCs w:val="0"/>
+          <w:sz w:val="22"/>
+          <w:szCs w:val="22"/>
+        </w:rPr>
+      </w:pPr>
+      <w:r>
+        <w:rPr>
+          <w:rFonts w:asciiTheme="minorHAnsi" w:eastAsiaTheme="minorHAnsi" w:hAnsiTheme="minorHAnsi" w:cstheme="minorBidi"/>
+          <w:bCs w:val="0"/>
+          <w:iCs w:val="0"/>
+          <w:sz w:val="22"/>
+          <w:szCs w:val="22"/>
+        </w:rPr>
+        <w:lastRenderedPageBreak/>
         <w:t>My services</w:t>
       </w:r>
     </w:p>
     <w:p>
       <w:pPr>
-        <w:ind w:left="1800"/>
+        <w:ind w:left="1800" w:firstLine="270"/>
       </w:pPr>
       <w:r>
         <w:t>In this window will be shown different types of services provided by the concrete service provider. By clicking ‘+’ button the provider can add another service in the newly opened window. Here the provider should specify:</w:t>
@@ -3019,9 +3184,13 @@
         <w:pStyle w:val="ListParagraph"/>
         <w:numPr>
           <w:ilvl w:val="0"/>
-          <w:numId w:val="20"/>
+          <w:numId w:val="22"/>
         </w:numPr>
-      </w:pPr>
+        <w:ind w:left="1890" w:firstLine="180"/>
+      </w:pPr>
+      <w:r>
+        <w:t xml:space="preserve"> </w:t>
+      </w:r>
       <w:r>
         <w:t xml:space="preserve">Specialization/Area: </w:t>
       </w:r>
@@ -3031,9 +3200,13 @@
         <w:pStyle w:val="ListParagraph"/>
         <w:numPr>
           <w:ilvl w:val="0"/>
-          <w:numId w:val="20"/>
+          <w:numId w:val="22"/>
         </w:numPr>
-      </w:pPr>
+        <w:ind w:left="1890" w:firstLine="180"/>
+      </w:pPr>
+      <w:r>
+        <w:t xml:space="preserve"> </w:t>
+      </w:r>
       <w:r>
         <w:t>Actions: which types of sub services he/she provides (e.g., dentist can just consult or do other many things)</w:t>
       </w:r>
@@ -3043,9 +3216,13 @@
         <w:pStyle w:val="ListParagraph"/>
         <w:numPr>
           <w:ilvl w:val="0"/>
-          <w:numId w:val="20"/>
+          <w:numId w:val="22"/>
         </w:numPr>
-      </w:pPr>
+        <w:ind w:left="1890" w:firstLine="180"/>
+      </w:pPr>
+      <w:r>
+        <w:t xml:space="preserve"> </w:t>
+      </w:r>
       <w:r>
         <w:t>Details: some</w:t>
       </w:r>
@@ -3058,92 +3235,223 @@
         <w:pStyle w:val="ListParagraph"/>
         <w:numPr>
           <w:ilvl w:val="0"/>
-          <w:numId w:val="20"/>
+          <w:numId w:val="22"/>
         </w:numPr>
-      </w:pPr>
+        <w:ind w:left="1890" w:firstLine="180"/>
+      </w:pPr>
+      <w:r>
+        <w:t xml:space="preserve"> </w:t>
+      </w:r>
       <w:r>
         <w:t>Photo(s): certifications etc.</w:t>
       </w:r>
     </w:p>
     <w:p>
       <w:pPr>
-        <w:ind w:left="1800"/>
+        <w:ind w:left="1800" w:firstLine="270"/>
       </w:pPr>
       <w:r>
         <w:t xml:space="preserve">When selecting “Actions” the provider should provide </w:t>
       </w:r>
       <w:r>
-        <w:rPr>
-          <w:i/>
-        </w:rPr>
         <w:t xml:space="preserve">name, duration (or range), price (or range) </w:t>
       </w:r>
       <w:r>
         <w:t>for the selected action.</w:t>
       </w:r>
       <w:r>
-        <w:rPr>
-          <w:i/>
-        </w:rPr>
         <w:t xml:space="preserve"> </w:t>
       </w:r>
       <w:r>
         <w:t xml:space="preserve">Also the provider will specify </w:t>
       </w:r>
       <w:r>
-        <w:rPr>
-          <w:i/>
-        </w:rPr>
         <w:t xml:space="preserve">description </w:t>
       </w:r>
       <w:r>
         <w:t>of the action shortly</w:t>
       </w:r>
       <w:r>
-        <w:rPr>
-          <w:i/>
-        </w:rPr>
         <w:t xml:space="preserve"> </w:t>
       </w:r>
       <w:r>
-        <w:lastRenderedPageBreak/>
         <w:t xml:space="preserve">and add some </w:t>
       </w:r>
       <w:r>
-        <w:rPr>
-          <w:i/>
-        </w:rPr>
         <w:t xml:space="preserve">photo(s). Name </w:t>
       </w:r>
       <w:r>
         <w:t>of the action should be selected from the collection sent from DB.</w:t>
       </w:r>
-      <w:bookmarkStart w:id="19" w:name="_GoBack"/>
-      <w:bookmarkEnd w:id="19"/>
     </w:p>
     <w:p>
       <w:pPr>
         <w:pStyle w:val="Heading4"/>
         <w:ind w:left="1800"/>
-      </w:pPr>
-      <w:r>
+        <w:rPr>
+          <w:rFonts w:asciiTheme="minorHAnsi" w:eastAsiaTheme="minorHAnsi" w:hAnsiTheme="minorHAnsi" w:cstheme="minorBidi"/>
+          <w:bCs w:val="0"/>
+          <w:iCs w:val="0"/>
+          <w:sz w:val="22"/>
+          <w:szCs w:val="22"/>
+        </w:rPr>
+      </w:pPr>
+      <w:r>
+        <w:rPr>
+          <w:rFonts w:asciiTheme="minorHAnsi" w:eastAsiaTheme="minorHAnsi" w:hAnsiTheme="minorHAnsi" w:cstheme="minorBidi"/>
+          <w:bCs w:val="0"/>
+          <w:iCs w:val="0"/>
+          <w:sz w:val="22"/>
+          <w:szCs w:val="22"/>
+        </w:rPr>
         <w:t>Profile</w:t>
+      </w:r>
+    </w:p>
+    <w:p>
+      <w:pPr>
+        <w:ind w:left="1800" w:firstLine="360"/>
+      </w:pPr>
+      <w:r>
+        <w:t>Profile page represents detailed information about the service provider. It should contain avatar of the provider as well as the fields like:</w:t>
+      </w:r>
+    </w:p>
+    <w:p>
+      <w:pPr>
+        <w:pStyle w:val="ListParagraph"/>
+        <w:numPr>
+          <w:ilvl w:val="0"/>
+          <w:numId w:val="23"/>
+        </w:numPr>
+      </w:pPr>
+      <w:r>
+        <w:t>Name*</w:t>
+      </w:r>
+    </w:p>
+    <w:p>
+      <w:pPr>
+        <w:pStyle w:val="ListParagraph"/>
+        <w:numPr>
+          <w:ilvl w:val="0"/>
+          <w:numId w:val="23"/>
+        </w:numPr>
+      </w:pPr>
+      <w:r>
+        <w:t>Specialization(s)*</w:t>
+      </w:r>
+    </w:p>
+    <w:p>
+      <w:pPr>
+        <w:pStyle w:val="ListParagraph"/>
+        <w:numPr>
+          <w:ilvl w:val="0"/>
+          <w:numId w:val="23"/>
+        </w:numPr>
+      </w:pPr>
+      <w:r>
+        <w:t>Rating</w:t>
+      </w:r>
+    </w:p>
+    <w:p>
+      <w:pPr>
+        <w:pStyle w:val="ListParagraph"/>
+        <w:numPr>
+          <w:ilvl w:val="0"/>
+          <w:numId w:val="23"/>
+        </w:numPr>
+      </w:pPr>
+      <w:r>
+        <w:t>Location*</w:t>
+      </w:r>
+    </w:p>
+    <w:p>
+      <w:pPr>
+        <w:pStyle w:val="ListParagraph"/>
+        <w:numPr>
+          <w:ilvl w:val="0"/>
+          <w:numId w:val="23"/>
+        </w:numPr>
+      </w:pPr>
+      <w:r>
+        <w:t>Work hours*</w:t>
+      </w:r>
+    </w:p>
+    <w:p>
+      <w:pPr>
+        <w:pStyle w:val="ListParagraph"/>
+        <w:numPr>
+          <w:ilvl w:val="0"/>
+          <w:numId w:val="23"/>
+        </w:numPr>
+      </w:pPr>
+      <w:r>
+        <w:t>Details*</w:t>
+      </w:r>
+    </w:p>
+    <w:p>
+      <w:pPr>
+        <w:pStyle w:val="ListParagraph"/>
+        <w:numPr>
+          <w:ilvl w:val="0"/>
+          <w:numId w:val="23"/>
+        </w:numPr>
+      </w:pPr>
+      <w:r>
+        <w:t>Documents/Photos</w:t>
+      </w:r>
+    </w:p>
+    <w:p>
+      <w:pPr>
+        <w:ind w:left="1800" w:firstLine="360"/>
+      </w:pPr>
+      <w:r>
+        <w:t>There should be possibility to edit fields by clicking ‘Edit’ button (or pencil).</w:t>
       </w:r>
     </w:p>
     <w:p>
       <w:pPr>
         <w:pStyle w:val="Heading4"/>
         <w:ind w:left="1800"/>
-      </w:pPr>
-      <w:r>
+        <w:rPr>
+          <w:rFonts w:asciiTheme="minorHAnsi" w:eastAsiaTheme="minorHAnsi" w:hAnsiTheme="minorHAnsi" w:cstheme="minorBidi"/>
+          <w:bCs w:val="0"/>
+          <w:iCs w:val="0"/>
+          <w:sz w:val="22"/>
+          <w:szCs w:val="22"/>
+        </w:rPr>
+      </w:pPr>
+      <w:r>
+        <w:rPr>
+          <w:rFonts w:asciiTheme="minorHAnsi" w:eastAsiaTheme="minorHAnsi" w:hAnsiTheme="minorHAnsi" w:cstheme="minorBidi"/>
+          <w:bCs w:val="0"/>
+          <w:iCs w:val="0"/>
+          <w:sz w:val="22"/>
+          <w:szCs w:val="22"/>
+        </w:rPr>
         <w:t>Notifications</w:t>
       </w:r>
     </w:p>
     <w:p>
       <w:pPr>
+        <w:ind w:left="1800" w:firstLine="360"/>
+      </w:pPr>
+      <w:r>
+        <w:t xml:space="preserve">In this page a service provider will see different types of notifications, e.g., </w:t>
+      </w:r>
+      <w:r>
+        <w:t xml:space="preserve">“book added” “book canceled”, “book changed”, “rating (review) received”. </w:t>
+      </w:r>
+      <w:r>
+        <w:t xml:space="preserve">Also the provider will receive notification 10 minutes before </w:t>
+      </w:r>
+      <w:r>
+        <w:t>meeting with a client.</w:t>
+      </w:r>
+    </w:p>
+    <w:p>
+      <w:pPr>
         <w:pStyle w:val="EasyBusy"/>
       </w:pPr>
-      <w:bookmarkStart w:id="20" w:name="_Toc18129357"/>
+      <w:bookmarkStart w:id="20" w:name="_Toc18134641"/>
       <w:r>
         <w:t>Architecture</w:t>
       </w:r>
@@ -3153,7 +3461,7 @@
       <w:pPr>
         <w:pStyle w:val="EasyBusy"/>
       </w:pPr>
-      <w:bookmarkStart w:id="21" w:name="_Toc18129358"/>
+      <w:bookmarkStart w:id="21" w:name="_Toc18134642"/>
       <w:r>
         <w:t>Open questions</w:t>
       </w:r>
@@ -3199,8 +3507,9 @@
       <w:pPr>
         <w:pStyle w:val="EasyBusy"/>
       </w:pPr>
-      <w:bookmarkStart w:id="22" w:name="_Toc18129359"/>
-      <w:r>
+      <w:bookmarkStart w:id="22" w:name="_Toc18134643"/>
+      <w:r>
+        <w:lastRenderedPageBreak/>
         <w:t>Tools used</w:t>
       </w:r>
       <w:bookmarkEnd w:id="22"/>
@@ -3313,7 +3622,7 @@
       <w:pPr>
         <w:pStyle w:val="EasyBusy"/>
       </w:pPr>
-      <w:bookmarkStart w:id="23" w:name="_Toc18129360"/>
+      <w:bookmarkStart w:id="23" w:name="_Toc18134644"/>
       <w:r>
         <w:t>Useful info</w:t>
       </w:r>
@@ -3323,7 +3632,7 @@
       <w:pPr>
         <w:pStyle w:val="Heading2"/>
       </w:pPr>
-      <w:bookmarkStart w:id="24" w:name="_Toc18129361"/>
+      <w:bookmarkStart w:id="24" w:name="_Toc18134645"/>
       <w:r>
         <w:t>7.1 Links</w:t>
       </w:r>
@@ -3359,6 +3668,20 @@
       </w:hyperlink>
       <w:r>
         <w:t xml:space="preserve"> - coding style to be used</w:t>
+      </w:r>
+    </w:p>
+    <w:p/>
+    <w:p/>
+    <w:p/>
+    <w:p/>
+    <w:p>
+      <w:pPr>
+        <w:tabs>
+          <w:tab w:val="left" w:pos="3372"/>
+        </w:tabs>
+      </w:pPr>
+      <w:r>
+        <w:tab/>
       </w:r>
     </w:p>
     <w:sectPr>
@@ -3424,7 +3747,7 @@
       <w:rPr>
         <w:noProof/>
       </w:rPr>
-      <w:t>7</w:t>
+      <w:t>3</w:t>
     </w:r>
     <w:r>
       <w:rPr>
@@ -3483,6 +3806,120 @@
 <file path=word/numbering.xml><?xml version="1.0" encoding="utf-8"?>
 <w:numbering xmlns:wpc="http://schemas.microsoft.com/office/word/2010/wordprocessingCanvas" xmlns:mc="http://schemas.openxmlformats.org/markup-compatibility/2006" xmlns:o="urn:schemas-microsoft-com:office:office" xmlns:r="http://schemas.openxmlformats.org/officeDocument/2006/relationships" xmlns:m="http://schemas.openxmlformats.org/officeDocument/2006/math" xmlns:v="urn:schemas-microsoft-com:vml" xmlns:wp14="http://schemas.microsoft.com/office/word/2010/wordprocessingDrawing" xmlns:wp="http://schemas.openxmlformats.org/drawingml/2006/wordprocessingDrawing" xmlns:w10="urn:schemas-microsoft-com:office:word" xmlns:w="http://schemas.openxmlformats.org/wordprocessingml/2006/main" xmlns:w14="http://schemas.microsoft.com/office/word/2010/wordml" xmlns:w15="http://schemas.microsoft.com/office/word/2012/wordml" xmlns:wpg="http://schemas.microsoft.com/office/word/2010/wordprocessingGroup" xmlns:wpi="http://schemas.microsoft.com/office/word/2010/wordprocessingInk" xmlns:wne="http://schemas.microsoft.com/office/word/2006/wordml" xmlns:wps="http://schemas.microsoft.com/office/word/2010/wordprocessingShape" mc:Ignorable="w14 w15 wp14">
   <w:abstractNum w:abstractNumId="0" w15:restartNumberingAfterBreak="0">
+    <w:nsid w:val="03BB4B4C"/>
+    <w:multiLevelType w:val="hybridMultilevel"/>
+    <w:tmpl w:val="C65AFF14"/>
+    <w:lvl w:ilvl="0" w:tplc="DD6E840A">
+      <w:start w:val="1"/>
+      <w:numFmt w:val="bullet"/>
+      <w:suff w:val="space"/>
+      <w:lvlText w:val="o"/>
+      <w:lvlJc w:val="left"/>
+      <w:pPr>
+        <w:ind w:left="720" w:hanging="360"/>
+      </w:pPr>
+      <w:rPr>
+        <w:rFonts w:ascii="Courier New" w:hAnsi="Courier New" w:hint="default"/>
+      </w:rPr>
+    </w:lvl>
+    <w:lvl w:ilvl="1" w:tplc="04090003" w:tentative="1">
+      <w:start w:val="1"/>
+      <w:numFmt w:val="bullet"/>
+      <w:lvlText w:val="o"/>
+      <w:lvlJc w:val="left"/>
+      <w:pPr>
+        <w:ind w:left="2430" w:hanging="360"/>
+      </w:pPr>
+      <w:rPr>
+        <w:rFonts w:ascii="Courier New" w:hAnsi="Courier New" w:cs="Courier New" w:hint="default"/>
+      </w:rPr>
+    </w:lvl>
+    <w:lvl w:ilvl="2" w:tplc="04090005" w:tentative="1">
+      <w:start w:val="1"/>
+      <w:numFmt w:val="bullet"/>
+      <w:lvlText w:val=""/>
+      <w:lvlJc w:val="left"/>
+      <w:pPr>
+        <w:ind w:left="3150" w:hanging="360"/>
+      </w:pPr>
+      <w:rPr>
+        <w:rFonts w:ascii="Wingdings" w:hAnsi="Wingdings" w:hint="default"/>
+      </w:rPr>
+    </w:lvl>
+    <w:lvl w:ilvl="3" w:tplc="04090001" w:tentative="1">
+      <w:start w:val="1"/>
+      <w:numFmt w:val="bullet"/>
+      <w:lvlText w:val=""/>
+      <w:lvlJc w:val="left"/>
+      <w:pPr>
+        <w:ind w:left="3870" w:hanging="360"/>
+      </w:pPr>
+      <w:rPr>
+        <w:rFonts w:ascii="Symbol" w:hAnsi="Symbol" w:hint="default"/>
+      </w:rPr>
+    </w:lvl>
+    <w:lvl w:ilvl="4" w:tplc="04090003" w:tentative="1">
+      <w:start w:val="1"/>
+      <w:numFmt w:val="bullet"/>
+      <w:lvlText w:val="o"/>
+      <w:lvlJc w:val="left"/>
+      <w:pPr>
+        <w:ind w:left="4590" w:hanging="360"/>
+      </w:pPr>
+      <w:rPr>
+        <w:rFonts w:ascii="Courier New" w:hAnsi="Courier New" w:cs="Courier New" w:hint="default"/>
+      </w:rPr>
+    </w:lvl>
+    <w:lvl w:ilvl="5" w:tplc="04090005" w:tentative="1">
+      <w:start w:val="1"/>
+      <w:numFmt w:val="bullet"/>
+      <w:lvlText w:val=""/>
+      <w:lvlJc w:val="left"/>
+      <w:pPr>
+        <w:ind w:left="5310" w:hanging="360"/>
+      </w:pPr>
+      <w:rPr>
+        <w:rFonts w:ascii="Wingdings" w:hAnsi="Wingdings" w:hint="default"/>
+      </w:rPr>
+    </w:lvl>
+    <w:lvl w:ilvl="6" w:tplc="04090001" w:tentative="1">
+      <w:start w:val="1"/>
+      <w:numFmt w:val="bullet"/>
+      <w:lvlText w:val=""/>
+      <w:lvlJc w:val="left"/>
+      <w:pPr>
+        <w:ind w:left="6030" w:hanging="360"/>
+      </w:pPr>
+      <w:rPr>
+        <w:rFonts w:ascii="Symbol" w:hAnsi="Symbol" w:hint="default"/>
+      </w:rPr>
+    </w:lvl>
+    <w:lvl w:ilvl="7" w:tplc="04090003" w:tentative="1">
+      <w:start w:val="1"/>
+      <w:numFmt w:val="bullet"/>
+      <w:lvlText w:val="o"/>
+      <w:lvlJc w:val="left"/>
+      <w:pPr>
+        <w:ind w:left="6750" w:hanging="360"/>
+      </w:pPr>
+      <w:rPr>
+        <w:rFonts w:ascii="Courier New" w:hAnsi="Courier New" w:cs="Courier New" w:hint="default"/>
+      </w:rPr>
+    </w:lvl>
+    <w:lvl w:ilvl="8" w:tplc="04090005" w:tentative="1">
+      <w:start w:val="1"/>
+      <w:numFmt w:val="bullet"/>
+      <w:lvlText w:val=""/>
+      <w:lvlJc w:val="left"/>
+      <w:pPr>
+        <w:ind w:left="7470" w:hanging="360"/>
+      </w:pPr>
+      <w:rPr>
+        <w:rFonts w:ascii="Wingdings" w:hAnsi="Wingdings" w:hint="default"/>
+      </w:rPr>
+    </w:lvl>
+  </w:abstractNum>
+  <w:abstractNum w:abstractNumId="1" w15:restartNumberingAfterBreak="0">
     <w:nsid w:val="046F3C65"/>
     <w:multiLevelType w:val="hybridMultilevel"/>
     <w:tmpl w:val="5ACEF874"/>
@@ -3568,7 +4005,121 @@
       </w:pPr>
     </w:lvl>
   </w:abstractNum>
-  <w:abstractNum w:abstractNumId="1" w15:restartNumberingAfterBreak="0">
+  <w:abstractNum w:abstractNumId="2" w15:restartNumberingAfterBreak="0">
+    <w:nsid w:val="087C3305"/>
+    <w:multiLevelType w:val="hybridMultilevel"/>
+    <w:tmpl w:val="1108BCE4"/>
+    <w:lvl w:ilvl="0" w:tplc="2924C7A8">
+      <w:start w:val="1"/>
+      <w:numFmt w:val="bullet"/>
+      <w:suff w:val="space"/>
+      <w:lvlText w:val=""/>
+      <w:lvlJc w:val="left"/>
+      <w:pPr>
+        <w:ind w:left="3960" w:hanging="360"/>
+      </w:pPr>
+      <w:rPr>
+        <w:rFonts w:ascii="Wingdings" w:hAnsi="Wingdings" w:hint="default"/>
+      </w:rPr>
+    </w:lvl>
+    <w:lvl w:ilvl="1" w:tplc="04090003" w:tentative="1">
+      <w:start w:val="1"/>
+      <w:numFmt w:val="bullet"/>
+      <w:lvlText w:val="o"/>
+      <w:lvlJc w:val="left"/>
+      <w:pPr>
+        <w:ind w:left="1440" w:hanging="360"/>
+      </w:pPr>
+      <w:rPr>
+        <w:rFonts w:ascii="Courier New" w:hAnsi="Courier New" w:cs="Courier New" w:hint="default"/>
+      </w:rPr>
+    </w:lvl>
+    <w:lvl w:ilvl="2" w:tplc="04090005" w:tentative="1">
+      <w:start w:val="1"/>
+      <w:numFmt w:val="bullet"/>
+      <w:lvlText w:val=""/>
+      <w:lvlJc w:val="left"/>
+      <w:pPr>
+        <w:ind w:left="2160" w:hanging="360"/>
+      </w:pPr>
+      <w:rPr>
+        <w:rFonts w:ascii="Wingdings" w:hAnsi="Wingdings" w:hint="default"/>
+      </w:rPr>
+    </w:lvl>
+    <w:lvl w:ilvl="3" w:tplc="04090001" w:tentative="1">
+      <w:start w:val="1"/>
+      <w:numFmt w:val="bullet"/>
+      <w:lvlText w:val=""/>
+      <w:lvlJc w:val="left"/>
+      <w:pPr>
+        <w:ind w:left="2880" w:hanging="360"/>
+      </w:pPr>
+      <w:rPr>
+        <w:rFonts w:ascii="Symbol" w:hAnsi="Symbol" w:hint="default"/>
+      </w:rPr>
+    </w:lvl>
+    <w:lvl w:ilvl="4" w:tplc="04090003" w:tentative="1">
+      <w:start w:val="1"/>
+      <w:numFmt w:val="bullet"/>
+      <w:lvlText w:val="o"/>
+      <w:lvlJc w:val="left"/>
+      <w:pPr>
+        <w:ind w:left="3600" w:hanging="360"/>
+      </w:pPr>
+      <w:rPr>
+        <w:rFonts w:ascii="Courier New" w:hAnsi="Courier New" w:cs="Courier New" w:hint="default"/>
+      </w:rPr>
+    </w:lvl>
+    <w:lvl w:ilvl="5" w:tplc="04090005" w:tentative="1">
+      <w:start w:val="1"/>
+      <w:numFmt w:val="bullet"/>
+      <w:lvlText w:val=""/>
+      <w:lvlJc w:val="left"/>
+      <w:pPr>
+        <w:ind w:left="4320" w:hanging="360"/>
+      </w:pPr>
+      <w:rPr>
+        <w:rFonts w:ascii="Wingdings" w:hAnsi="Wingdings" w:hint="default"/>
+      </w:rPr>
+    </w:lvl>
+    <w:lvl w:ilvl="6" w:tplc="04090001" w:tentative="1">
+      <w:start w:val="1"/>
+      <w:numFmt w:val="bullet"/>
+      <w:lvlText w:val=""/>
+      <w:lvlJc w:val="left"/>
+      <w:pPr>
+        <w:ind w:left="5040" w:hanging="360"/>
+      </w:pPr>
+      <w:rPr>
+        <w:rFonts w:ascii="Symbol" w:hAnsi="Symbol" w:hint="default"/>
+      </w:rPr>
+    </w:lvl>
+    <w:lvl w:ilvl="7" w:tplc="04090003" w:tentative="1">
+      <w:start w:val="1"/>
+      <w:numFmt w:val="bullet"/>
+      <w:lvlText w:val="o"/>
+      <w:lvlJc w:val="left"/>
+      <w:pPr>
+        <w:ind w:left="5760" w:hanging="360"/>
+      </w:pPr>
+      <w:rPr>
+        <w:rFonts w:ascii="Courier New" w:hAnsi="Courier New" w:cs="Courier New" w:hint="default"/>
+      </w:rPr>
+    </w:lvl>
+    <w:lvl w:ilvl="8" w:tplc="04090005" w:tentative="1">
+      <w:start w:val="1"/>
+      <w:numFmt w:val="bullet"/>
+      <w:lvlText w:val=""/>
+      <w:lvlJc w:val="left"/>
+      <w:pPr>
+        <w:ind w:left="6480" w:hanging="360"/>
+      </w:pPr>
+      <w:rPr>
+        <w:rFonts w:ascii="Wingdings" w:hAnsi="Wingdings" w:hint="default"/>
+      </w:rPr>
+    </w:lvl>
+  </w:abstractNum>
+  <w:abstractNum w:abstractNumId="3" w15:restartNumberingAfterBreak="0">
     <w:nsid w:val="0E1733F2"/>
     <w:multiLevelType w:val="hybridMultilevel"/>
     <w:tmpl w:val="1338C618"/>
@@ -3681,7 +4232,7 @@
       </w:rPr>
     </w:lvl>
   </w:abstractNum>
-  <w:abstractNum w:abstractNumId="2" w15:restartNumberingAfterBreak="0">
+  <w:abstractNum w:abstractNumId="4" w15:restartNumberingAfterBreak="0">
     <w:nsid w:val="11AB7AA7"/>
     <w:multiLevelType w:val="hybridMultilevel"/>
     <w:tmpl w:val="4D368EEC"/>
@@ -3795,7 +4346,7 @@
       </w:rPr>
     </w:lvl>
   </w:abstractNum>
-  <w:abstractNum w:abstractNumId="3" w15:restartNumberingAfterBreak="0">
+  <w:abstractNum w:abstractNumId="5" w15:restartNumberingAfterBreak="0">
     <w:nsid w:val="16CC3FD3"/>
     <w:multiLevelType w:val="multilevel"/>
     <w:tmpl w:val="0409001F"/>
@@ -3881,7 +4432,7 @@
       </w:pPr>
     </w:lvl>
   </w:abstractNum>
-  <w:abstractNum w:abstractNumId="4" w15:restartNumberingAfterBreak="0">
+  <w:abstractNum w:abstractNumId="6" w15:restartNumberingAfterBreak="0">
     <w:nsid w:val="1DF50782"/>
     <w:multiLevelType w:val="hybridMultilevel"/>
     <w:tmpl w:val="68B2F1F6"/>
@@ -3994,7 +4545,7 @@
       </w:rPr>
     </w:lvl>
   </w:abstractNum>
-  <w:abstractNum w:abstractNumId="5" w15:restartNumberingAfterBreak="0">
+  <w:abstractNum w:abstractNumId="7" w15:restartNumberingAfterBreak="0">
     <w:nsid w:val="20824597"/>
     <w:multiLevelType w:val="hybridMultilevel"/>
     <w:tmpl w:val="F4168A3C"/>
@@ -4107,7 +4658,234 @@
       </w:rPr>
     </w:lvl>
   </w:abstractNum>
-  <w:abstractNum w:abstractNumId="6" w15:restartNumberingAfterBreak="0">
+  <w:abstractNum w:abstractNumId="8" w15:restartNumberingAfterBreak="0">
+    <w:nsid w:val="2D537D1B"/>
+    <w:multiLevelType w:val="hybridMultilevel"/>
+    <w:tmpl w:val="A934ACF2"/>
+    <w:lvl w:ilvl="0" w:tplc="A4B8B634">
+      <w:start w:val="1"/>
+      <w:numFmt w:val="bullet"/>
+      <w:suff w:val="space"/>
+      <w:lvlText w:val="o"/>
+      <w:lvlJc w:val="left"/>
+      <w:pPr>
+        <w:ind w:left="3960" w:hanging="360"/>
+      </w:pPr>
+      <w:rPr>
+        <w:rFonts w:ascii="Courier New" w:hAnsi="Courier New" w:hint="default"/>
+      </w:rPr>
+    </w:lvl>
+    <w:lvl w:ilvl="1" w:tplc="04090003" w:tentative="1">
+      <w:start w:val="1"/>
+      <w:numFmt w:val="bullet"/>
+      <w:lvlText w:val="o"/>
+      <w:lvlJc w:val="left"/>
+      <w:pPr>
+        <w:ind w:left="6210" w:hanging="360"/>
+      </w:pPr>
+      <w:rPr>
+        <w:rFonts w:ascii="Courier New" w:hAnsi="Courier New" w:cs="Courier New" w:hint="default"/>
+      </w:rPr>
+    </w:lvl>
+    <w:lvl w:ilvl="2" w:tplc="04090005" w:tentative="1">
+      <w:start w:val="1"/>
+      <w:numFmt w:val="bullet"/>
+      <w:lvlText w:val=""/>
+      <w:lvlJc w:val="left"/>
+      <w:pPr>
+        <w:ind w:left="6930" w:hanging="360"/>
+      </w:pPr>
+      <w:rPr>
+        <w:rFonts w:ascii="Wingdings" w:hAnsi="Wingdings" w:hint="default"/>
+      </w:rPr>
+    </w:lvl>
+    <w:lvl w:ilvl="3" w:tplc="04090001" w:tentative="1">
+      <w:start w:val="1"/>
+      <w:numFmt w:val="bullet"/>
+      <w:lvlText w:val=""/>
+      <w:lvlJc w:val="left"/>
+      <w:pPr>
+        <w:ind w:left="7650" w:hanging="360"/>
+      </w:pPr>
+      <w:rPr>
+        <w:rFonts w:ascii="Symbol" w:hAnsi="Symbol" w:hint="default"/>
+      </w:rPr>
+    </w:lvl>
+    <w:lvl w:ilvl="4" w:tplc="04090003" w:tentative="1">
+      <w:start w:val="1"/>
+      <w:numFmt w:val="bullet"/>
+      <w:lvlText w:val="o"/>
+      <w:lvlJc w:val="left"/>
+      <w:pPr>
+        <w:ind w:left="8370" w:hanging="360"/>
+      </w:pPr>
+      <w:rPr>
+        <w:rFonts w:ascii="Courier New" w:hAnsi="Courier New" w:cs="Courier New" w:hint="default"/>
+      </w:rPr>
+    </w:lvl>
+    <w:lvl w:ilvl="5" w:tplc="04090005" w:tentative="1">
+      <w:start w:val="1"/>
+      <w:numFmt w:val="bullet"/>
+      <w:lvlText w:val=""/>
+      <w:lvlJc w:val="left"/>
+      <w:pPr>
+        <w:ind w:left="9090" w:hanging="360"/>
+      </w:pPr>
+      <w:rPr>
+        <w:rFonts w:ascii="Wingdings" w:hAnsi="Wingdings" w:hint="default"/>
+      </w:rPr>
+    </w:lvl>
+    <w:lvl w:ilvl="6" w:tplc="04090001" w:tentative="1">
+      <w:start w:val="1"/>
+      <w:numFmt w:val="bullet"/>
+      <w:lvlText w:val=""/>
+      <w:lvlJc w:val="left"/>
+      <w:pPr>
+        <w:ind w:left="9810" w:hanging="360"/>
+      </w:pPr>
+      <w:rPr>
+        <w:rFonts w:ascii="Symbol" w:hAnsi="Symbol" w:hint="default"/>
+      </w:rPr>
+    </w:lvl>
+    <w:lvl w:ilvl="7" w:tplc="04090003" w:tentative="1">
+      <w:start w:val="1"/>
+      <w:numFmt w:val="bullet"/>
+      <w:lvlText w:val="o"/>
+      <w:lvlJc w:val="left"/>
+      <w:pPr>
+        <w:ind w:left="10530" w:hanging="360"/>
+      </w:pPr>
+      <w:rPr>
+        <w:rFonts w:ascii="Courier New" w:hAnsi="Courier New" w:cs="Courier New" w:hint="default"/>
+      </w:rPr>
+    </w:lvl>
+    <w:lvl w:ilvl="8" w:tplc="04090005" w:tentative="1">
+      <w:start w:val="1"/>
+      <w:numFmt w:val="bullet"/>
+      <w:lvlText w:val=""/>
+      <w:lvlJc w:val="left"/>
+      <w:pPr>
+        <w:ind w:left="11250" w:hanging="360"/>
+      </w:pPr>
+      <w:rPr>
+        <w:rFonts w:ascii="Wingdings" w:hAnsi="Wingdings" w:hint="default"/>
+      </w:rPr>
+    </w:lvl>
+  </w:abstractNum>
+  <w:abstractNum w:abstractNumId="9" w15:restartNumberingAfterBreak="0">
+    <w:nsid w:val="321D2F12"/>
+    <w:multiLevelType w:val="hybridMultilevel"/>
+    <w:tmpl w:val="24CE5E00"/>
+    <w:lvl w:ilvl="0" w:tplc="04090003">
+      <w:start w:val="1"/>
+      <w:numFmt w:val="bullet"/>
+      <w:lvlText w:val="o"/>
+      <w:lvlJc w:val="left"/>
+      <w:pPr>
+        <w:ind w:left="2520" w:hanging="360"/>
+      </w:pPr>
+      <w:rPr>
+        <w:rFonts w:ascii="Courier New" w:hAnsi="Courier New" w:cs="Courier New" w:hint="default"/>
+      </w:rPr>
+    </w:lvl>
+    <w:lvl w:ilvl="1" w:tplc="04090003" w:tentative="1">
+      <w:start w:val="1"/>
+      <w:numFmt w:val="bullet"/>
+      <w:lvlText w:val="o"/>
+      <w:lvlJc w:val="left"/>
+      <w:pPr>
+        <w:ind w:left="3240" w:hanging="360"/>
+      </w:pPr>
+      <w:rPr>
+        <w:rFonts w:ascii="Courier New" w:hAnsi="Courier New" w:cs="Courier New" w:hint="default"/>
+      </w:rPr>
+    </w:lvl>
+    <w:lvl w:ilvl="2" w:tplc="04090005" w:tentative="1">
+      <w:start w:val="1"/>
+      <w:numFmt w:val="bullet"/>
+      <w:lvlText w:val=""/>
+      <w:lvlJc w:val="left"/>
+      <w:pPr>
+        <w:ind w:left="3960" w:hanging="360"/>
+      </w:pPr>
+      <w:rPr>
+        <w:rFonts w:ascii="Wingdings" w:hAnsi="Wingdings" w:hint="default"/>
+      </w:rPr>
+    </w:lvl>
+    <w:lvl w:ilvl="3" w:tplc="04090001" w:tentative="1">
+      <w:start w:val="1"/>
+      <w:numFmt w:val="bullet"/>
+      <w:lvlText w:val=""/>
+      <w:lvlJc w:val="left"/>
+      <w:pPr>
+        <w:ind w:left="4680" w:hanging="360"/>
+      </w:pPr>
+      <w:rPr>
+        <w:rFonts w:ascii="Symbol" w:hAnsi="Symbol" w:hint="default"/>
+      </w:rPr>
+    </w:lvl>
+    <w:lvl w:ilvl="4" w:tplc="04090003" w:tentative="1">
+      <w:start w:val="1"/>
+      <w:numFmt w:val="bullet"/>
+      <w:lvlText w:val="o"/>
+      <w:lvlJc w:val="left"/>
+      <w:pPr>
+        <w:ind w:left="5400" w:hanging="360"/>
+      </w:pPr>
+      <w:rPr>
+        <w:rFonts w:ascii="Courier New" w:hAnsi="Courier New" w:cs="Courier New" w:hint="default"/>
+      </w:rPr>
+    </w:lvl>
+    <w:lvl w:ilvl="5" w:tplc="04090005" w:tentative="1">
+      <w:start w:val="1"/>
+      <w:numFmt w:val="bullet"/>
+      <w:lvlText w:val=""/>
+      <w:lvlJc w:val="left"/>
+      <w:pPr>
+        <w:ind w:left="6120" w:hanging="360"/>
+      </w:pPr>
+      <w:rPr>
+        <w:rFonts w:ascii="Wingdings" w:hAnsi="Wingdings" w:hint="default"/>
+      </w:rPr>
+    </w:lvl>
+    <w:lvl w:ilvl="6" w:tplc="04090001" w:tentative="1">
+      <w:start w:val="1"/>
+      <w:numFmt w:val="bullet"/>
+      <w:lvlText w:val=""/>
+      <w:lvlJc w:val="left"/>
+      <w:pPr>
+        <w:ind w:left="6840" w:hanging="360"/>
+      </w:pPr>
+      <w:rPr>
+        <w:rFonts w:ascii="Symbol" w:hAnsi="Symbol" w:hint="default"/>
+      </w:rPr>
+    </w:lvl>
+    <w:lvl w:ilvl="7" w:tplc="04090003" w:tentative="1">
+      <w:start w:val="1"/>
+      <w:numFmt w:val="bullet"/>
+      <w:lvlText w:val="o"/>
+      <w:lvlJc w:val="left"/>
+      <w:pPr>
+        <w:ind w:left="7560" w:hanging="360"/>
+      </w:pPr>
+      <w:rPr>
+        <w:rFonts w:ascii="Courier New" w:hAnsi="Courier New" w:cs="Courier New" w:hint="default"/>
+      </w:rPr>
+    </w:lvl>
+    <w:lvl w:ilvl="8" w:tplc="04090005" w:tentative="1">
+      <w:start w:val="1"/>
+      <w:numFmt w:val="bullet"/>
+      <w:lvlText w:val=""/>
+      <w:lvlJc w:val="left"/>
+      <w:pPr>
+        <w:ind w:left="8280" w:hanging="360"/>
+      </w:pPr>
+      <w:rPr>
+        <w:rFonts w:ascii="Wingdings" w:hAnsi="Wingdings" w:hint="default"/>
+      </w:rPr>
+    </w:lvl>
+  </w:abstractNum>
+  <w:abstractNum w:abstractNumId="10" w15:restartNumberingAfterBreak="0">
     <w:nsid w:val="35996012"/>
     <w:multiLevelType w:val="hybridMultilevel"/>
     <w:tmpl w:val="85B622B8"/>
@@ -4251,7 +5029,7 @@
       </w:pPr>
     </w:lvl>
   </w:abstractNum>
-  <w:abstractNum w:abstractNumId="7" w15:restartNumberingAfterBreak="0">
+  <w:abstractNum w:abstractNumId="11" w15:restartNumberingAfterBreak="0">
     <w:nsid w:val="3B421AAB"/>
     <w:multiLevelType w:val="hybridMultilevel"/>
     <w:tmpl w:val="744032FC"/>
@@ -4261,7 +5039,7 @@
       <w:lvlText w:val="o"/>
       <w:lvlJc w:val="left"/>
       <w:pPr>
-        <w:ind w:left="2520" w:hanging="360"/>
+        <w:ind w:left="1710" w:hanging="360"/>
       </w:pPr>
       <w:rPr>
         <w:rFonts w:ascii="Courier New" w:hAnsi="Courier New" w:cs="Courier New" w:hint="default"/>
@@ -4273,7 +5051,7 @@
       <w:lvlText w:val="o"/>
       <w:lvlJc w:val="left"/>
       <w:pPr>
-        <w:ind w:left="3240" w:hanging="360"/>
+        <w:ind w:left="2430" w:hanging="360"/>
       </w:pPr>
       <w:rPr>
         <w:rFonts w:ascii="Courier New" w:hAnsi="Courier New" w:cs="Courier New" w:hint="default"/>
@@ -4285,7 +5063,7 @@
       <w:lvlText w:val=""/>
       <w:lvlJc w:val="left"/>
       <w:pPr>
-        <w:ind w:left="3960" w:hanging="360"/>
+        <w:ind w:left="3150" w:hanging="360"/>
       </w:pPr>
       <w:rPr>
         <w:rFonts w:ascii="Wingdings" w:hAnsi="Wingdings" w:hint="default"/>
@@ -4297,7 +5075,7 @@
       <w:lvlText w:val=""/>
       <w:lvlJc w:val="left"/>
       <w:pPr>
-        <w:ind w:left="4680" w:hanging="360"/>
+        <w:ind w:left="3870" w:hanging="360"/>
       </w:pPr>
       <w:rPr>
         <w:rFonts w:ascii="Symbol" w:hAnsi="Symbol" w:hint="default"/>
@@ -4309,7 +5087,7 @@
       <w:lvlText w:val="o"/>
       <w:lvlJc w:val="left"/>
       <w:pPr>
-        <w:ind w:left="5400" w:hanging="360"/>
+        <w:ind w:left="4590" w:hanging="360"/>
       </w:pPr>
       <w:rPr>
         <w:rFonts w:ascii="Courier New" w:hAnsi="Courier New" w:cs="Courier New" w:hint="default"/>
@@ -4321,7 +5099,7 @@
       <w:lvlText w:val=""/>
       <w:lvlJc w:val="left"/>
       <w:pPr>
-        <w:ind w:left="6120" w:hanging="360"/>
+        <w:ind w:left="5310" w:hanging="360"/>
       </w:pPr>
       <w:rPr>
         <w:rFonts w:ascii="Wingdings" w:hAnsi="Wingdings" w:hint="default"/>
@@ -4333,7 +5111,7 @@
       <w:lvlText w:val=""/>
       <w:lvlJc w:val="left"/>
       <w:pPr>
-        <w:ind w:left="6840" w:hanging="360"/>
+        <w:ind w:left="6030" w:hanging="360"/>
       </w:pPr>
       <w:rPr>
         <w:rFonts w:ascii="Symbol" w:hAnsi="Symbol" w:hint="default"/>
@@ -4345,7 +5123,7 @@
       <w:lvlText w:val="o"/>
       <w:lvlJc w:val="left"/>
       <w:pPr>
-        <w:ind w:left="7560" w:hanging="360"/>
+        <w:ind w:left="6750" w:hanging="360"/>
       </w:pPr>
       <w:rPr>
         <w:rFonts w:ascii="Courier New" w:hAnsi="Courier New" w:cs="Courier New" w:hint="default"/>
@@ -4357,14 +5135,14 @@
       <w:lvlText w:val=""/>
       <w:lvlJc w:val="left"/>
       <w:pPr>
-        <w:ind w:left="8280" w:hanging="360"/>
+        <w:ind w:left="7470" w:hanging="360"/>
       </w:pPr>
       <w:rPr>
         <w:rFonts w:ascii="Wingdings" w:hAnsi="Wingdings" w:hint="default"/>
       </w:rPr>
     </w:lvl>
   </w:abstractNum>
-  <w:abstractNum w:abstractNumId="8" w15:restartNumberingAfterBreak="0">
+  <w:abstractNum w:abstractNumId="12" w15:restartNumberingAfterBreak="0">
     <w:nsid w:val="3B53308D"/>
     <w:multiLevelType w:val="hybridMultilevel"/>
     <w:tmpl w:val="88383456"/>
@@ -4477,7 +5255,120 @@
       </w:rPr>
     </w:lvl>
   </w:abstractNum>
-  <w:abstractNum w:abstractNumId="9" w15:restartNumberingAfterBreak="0">
+  <w:abstractNum w:abstractNumId="13" w15:restartNumberingAfterBreak="0">
+    <w:nsid w:val="3B8360CD"/>
+    <w:multiLevelType w:val="hybridMultilevel"/>
+    <w:tmpl w:val="A9AE07F6"/>
+    <w:lvl w:ilvl="0" w:tplc="04090003">
+      <w:start w:val="1"/>
+      <w:numFmt w:val="bullet"/>
+      <w:lvlText w:val="o"/>
+      <w:lvlJc w:val="left"/>
+      <w:pPr>
+        <w:ind w:left="720" w:hanging="360"/>
+      </w:pPr>
+      <w:rPr>
+        <w:rFonts w:ascii="Courier New" w:hAnsi="Courier New" w:cs="Courier New" w:hint="default"/>
+      </w:rPr>
+    </w:lvl>
+    <w:lvl w:ilvl="1" w:tplc="04090003" w:tentative="1">
+      <w:start w:val="1"/>
+      <w:numFmt w:val="bullet"/>
+      <w:lvlText w:val="o"/>
+      <w:lvlJc w:val="left"/>
+      <w:pPr>
+        <w:ind w:left="1440" w:hanging="360"/>
+      </w:pPr>
+      <w:rPr>
+        <w:rFonts w:ascii="Courier New" w:hAnsi="Courier New" w:cs="Courier New" w:hint="default"/>
+      </w:rPr>
+    </w:lvl>
+    <w:lvl w:ilvl="2" w:tplc="04090005" w:tentative="1">
+      <w:start w:val="1"/>
+      <w:numFmt w:val="bullet"/>
+      <w:lvlText w:val=""/>
+      <w:lvlJc w:val="left"/>
+      <w:pPr>
+        <w:ind w:left="2160" w:hanging="360"/>
+      </w:pPr>
+      <w:rPr>
+        <w:rFonts w:ascii="Wingdings" w:hAnsi="Wingdings" w:hint="default"/>
+      </w:rPr>
+    </w:lvl>
+    <w:lvl w:ilvl="3" w:tplc="04090001" w:tentative="1">
+      <w:start w:val="1"/>
+      <w:numFmt w:val="bullet"/>
+      <w:lvlText w:val=""/>
+      <w:lvlJc w:val="left"/>
+      <w:pPr>
+        <w:ind w:left="2880" w:hanging="360"/>
+      </w:pPr>
+      <w:rPr>
+        <w:rFonts w:ascii="Symbol" w:hAnsi="Symbol" w:hint="default"/>
+      </w:rPr>
+    </w:lvl>
+    <w:lvl w:ilvl="4" w:tplc="04090003" w:tentative="1">
+      <w:start w:val="1"/>
+      <w:numFmt w:val="bullet"/>
+      <w:lvlText w:val="o"/>
+      <w:lvlJc w:val="left"/>
+      <w:pPr>
+        <w:ind w:left="3600" w:hanging="360"/>
+      </w:pPr>
+      <w:rPr>
+        <w:rFonts w:ascii="Courier New" w:hAnsi="Courier New" w:cs="Courier New" w:hint="default"/>
+      </w:rPr>
+    </w:lvl>
+    <w:lvl w:ilvl="5" w:tplc="04090005" w:tentative="1">
+      <w:start w:val="1"/>
+      <w:numFmt w:val="bullet"/>
+      <w:lvlText w:val=""/>
+      <w:lvlJc w:val="left"/>
+      <w:pPr>
+        <w:ind w:left="4320" w:hanging="360"/>
+      </w:pPr>
+      <w:rPr>
+        <w:rFonts w:ascii="Wingdings" w:hAnsi="Wingdings" w:hint="default"/>
+      </w:rPr>
+    </w:lvl>
+    <w:lvl w:ilvl="6" w:tplc="04090001" w:tentative="1">
+      <w:start w:val="1"/>
+      <w:numFmt w:val="bullet"/>
+      <w:lvlText w:val=""/>
+      <w:lvlJc w:val="left"/>
+      <w:pPr>
+        <w:ind w:left="5040" w:hanging="360"/>
+      </w:pPr>
+      <w:rPr>
+        <w:rFonts w:ascii="Symbol" w:hAnsi="Symbol" w:hint="default"/>
+      </w:rPr>
+    </w:lvl>
+    <w:lvl w:ilvl="7" w:tplc="04090003" w:tentative="1">
+      <w:start w:val="1"/>
+      <w:numFmt w:val="bullet"/>
+      <w:lvlText w:val="o"/>
+      <w:lvlJc w:val="left"/>
+      <w:pPr>
+        <w:ind w:left="5760" w:hanging="360"/>
+      </w:pPr>
+      <w:rPr>
+        <w:rFonts w:ascii="Courier New" w:hAnsi="Courier New" w:cs="Courier New" w:hint="default"/>
+      </w:rPr>
+    </w:lvl>
+    <w:lvl w:ilvl="8" w:tplc="04090005" w:tentative="1">
+      <w:start w:val="1"/>
+      <w:numFmt w:val="bullet"/>
+      <w:lvlText w:val=""/>
+      <w:lvlJc w:val="left"/>
+      <w:pPr>
+        <w:ind w:left="6480" w:hanging="360"/>
+      </w:pPr>
+      <w:rPr>
+        <w:rFonts w:ascii="Wingdings" w:hAnsi="Wingdings" w:hint="default"/>
+      </w:rPr>
+    </w:lvl>
+  </w:abstractNum>
+  <w:abstractNum w:abstractNumId="14" w15:restartNumberingAfterBreak="0">
     <w:nsid w:val="41EF2F1B"/>
     <w:multiLevelType w:val="hybridMultilevel"/>
     <w:tmpl w:val="A4AABC58"/>
@@ -4590,7 +5481,7 @@
       </w:rPr>
     </w:lvl>
   </w:abstractNum>
-  <w:abstractNum w:abstractNumId="10" w15:restartNumberingAfterBreak="0">
+  <w:abstractNum w:abstractNumId="15" w15:restartNumberingAfterBreak="0">
     <w:nsid w:val="42EB6625"/>
     <w:multiLevelType w:val="hybridMultilevel"/>
     <w:tmpl w:val="CB48FD90"/>
@@ -4703,7 +5594,7 @@
       </w:rPr>
     </w:lvl>
   </w:abstractNum>
-  <w:abstractNum w:abstractNumId="11" w15:restartNumberingAfterBreak="0">
+  <w:abstractNum w:abstractNumId="16" w15:restartNumberingAfterBreak="0">
     <w:nsid w:val="44A11EE3"/>
     <w:multiLevelType w:val="hybridMultilevel"/>
     <w:tmpl w:val="2B62BC00"/>
@@ -4816,7 +5707,7 @@
       </w:rPr>
     </w:lvl>
   </w:abstractNum>
-  <w:abstractNum w:abstractNumId="12" w15:restartNumberingAfterBreak="0">
+  <w:abstractNum w:abstractNumId="17" w15:restartNumberingAfterBreak="0">
     <w:nsid w:val="4A850B06"/>
     <w:multiLevelType w:val="hybridMultilevel"/>
     <w:tmpl w:val="3FD67EEE"/>
@@ -4929,7 +5820,7 @@
       </w:rPr>
     </w:lvl>
   </w:abstractNum>
-  <w:abstractNum w:abstractNumId="13" w15:restartNumberingAfterBreak="0">
+  <w:abstractNum w:abstractNumId="18" w15:restartNumberingAfterBreak="0">
     <w:nsid w:val="4CBA3F6A"/>
     <w:multiLevelType w:val="hybridMultilevel"/>
     <w:tmpl w:val="322411FC"/>
@@ -5042,7 +5933,7 @@
       </w:rPr>
     </w:lvl>
   </w:abstractNum>
-  <w:abstractNum w:abstractNumId="14" w15:restartNumberingAfterBreak="0">
+  <w:abstractNum w:abstractNumId="19" w15:restartNumberingAfterBreak="0">
     <w:nsid w:val="50871772"/>
     <w:multiLevelType w:val="hybridMultilevel"/>
     <w:tmpl w:val="5E6CDA54"/>
@@ -5155,7 +6046,120 @@
       </w:rPr>
     </w:lvl>
   </w:abstractNum>
-  <w:abstractNum w:abstractNumId="15" w15:restartNumberingAfterBreak="0">
+  <w:abstractNum w:abstractNumId="20" w15:restartNumberingAfterBreak="0">
+    <w:nsid w:val="568207FD"/>
+    <w:multiLevelType w:val="hybridMultilevel"/>
+    <w:tmpl w:val="476C7CEA"/>
+    <w:lvl w:ilvl="0" w:tplc="9AA886C8">
+      <w:start w:val="1"/>
+      <w:numFmt w:val="bullet"/>
+      <w:lvlText w:val="o"/>
+      <w:lvlJc w:val="left"/>
+      <w:pPr>
+        <w:ind w:left="2610" w:hanging="360"/>
+      </w:pPr>
+      <w:rPr>
+        <w:rFonts w:ascii="Courier New" w:hAnsi="Courier New" w:hint="default"/>
+      </w:rPr>
+    </w:lvl>
+    <w:lvl w:ilvl="1" w:tplc="04090003" w:tentative="1">
+      <w:start w:val="1"/>
+      <w:numFmt w:val="bullet"/>
+      <w:lvlText w:val="o"/>
+      <w:lvlJc w:val="left"/>
+      <w:pPr>
+        <w:ind w:left="3330" w:hanging="360"/>
+      </w:pPr>
+      <w:rPr>
+        <w:rFonts w:ascii="Courier New" w:hAnsi="Courier New" w:cs="Courier New" w:hint="default"/>
+      </w:rPr>
+    </w:lvl>
+    <w:lvl w:ilvl="2" w:tplc="04090005" w:tentative="1">
+      <w:start w:val="1"/>
+      <w:numFmt w:val="bullet"/>
+      <w:lvlText w:val=""/>
+      <w:lvlJc w:val="left"/>
+      <w:pPr>
+        <w:ind w:left="4050" w:hanging="360"/>
+      </w:pPr>
+      <w:rPr>
+        <w:rFonts w:ascii="Wingdings" w:hAnsi="Wingdings" w:hint="default"/>
+      </w:rPr>
+    </w:lvl>
+    <w:lvl w:ilvl="3" w:tplc="04090001" w:tentative="1">
+      <w:start w:val="1"/>
+      <w:numFmt w:val="bullet"/>
+      <w:lvlText w:val=""/>
+      <w:lvlJc w:val="left"/>
+      <w:pPr>
+        <w:ind w:left="4770" w:hanging="360"/>
+      </w:pPr>
+      <w:rPr>
+        <w:rFonts w:ascii="Symbol" w:hAnsi="Symbol" w:hint="default"/>
+      </w:rPr>
+    </w:lvl>
+    <w:lvl w:ilvl="4" w:tplc="04090003" w:tentative="1">
+      <w:start w:val="1"/>
+      <w:numFmt w:val="bullet"/>
+      <w:lvlText w:val="o"/>
+      <w:lvlJc w:val="left"/>
+      <w:pPr>
+        <w:ind w:left="5490" w:hanging="360"/>
+      </w:pPr>
+      <w:rPr>
+        <w:rFonts w:ascii="Courier New" w:hAnsi="Courier New" w:cs="Courier New" w:hint="default"/>
+      </w:rPr>
+    </w:lvl>
+    <w:lvl w:ilvl="5" w:tplc="04090005" w:tentative="1">
+      <w:start w:val="1"/>
+      <w:numFmt w:val="bullet"/>
+      <w:lvlText w:val=""/>
+      <w:lvlJc w:val="left"/>
+      <w:pPr>
+        <w:ind w:left="6210" w:hanging="360"/>
+      </w:pPr>
+      <w:rPr>
+        <w:rFonts w:ascii="Wingdings" w:hAnsi="Wingdings" w:hint="default"/>
+      </w:rPr>
+    </w:lvl>
+    <w:lvl w:ilvl="6" w:tplc="04090001" w:tentative="1">
+      <w:start w:val="1"/>
+      <w:numFmt w:val="bullet"/>
+      <w:lvlText w:val=""/>
+      <w:lvlJc w:val="left"/>
+      <w:pPr>
+        <w:ind w:left="6930" w:hanging="360"/>
+      </w:pPr>
+      <w:rPr>
+        <w:rFonts w:ascii="Symbol" w:hAnsi="Symbol" w:hint="default"/>
+      </w:rPr>
+    </w:lvl>
+    <w:lvl w:ilvl="7" w:tplc="04090003" w:tentative="1">
+      <w:start w:val="1"/>
+      <w:numFmt w:val="bullet"/>
+      <w:lvlText w:val="o"/>
+      <w:lvlJc w:val="left"/>
+      <w:pPr>
+        <w:ind w:left="7650" w:hanging="360"/>
+      </w:pPr>
+      <w:rPr>
+        <w:rFonts w:ascii="Courier New" w:hAnsi="Courier New" w:cs="Courier New" w:hint="default"/>
+      </w:rPr>
+    </w:lvl>
+    <w:lvl w:ilvl="8" w:tplc="04090005" w:tentative="1">
+      <w:start w:val="1"/>
+      <w:numFmt w:val="bullet"/>
+      <w:lvlText w:val=""/>
+      <w:lvlJc w:val="left"/>
+      <w:pPr>
+        <w:ind w:left="8370" w:hanging="360"/>
+      </w:pPr>
+      <w:rPr>
+        <w:rFonts w:ascii="Wingdings" w:hAnsi="Wingdings" w:hint="default"/>
+      </w:rPr>
+    </w:lvl>
+  </w:abstractNum>
+  <w:abstractNum w:abstractNumId="21" w15:restartNumberingAfterBreak="0">
     <w:nsid w:val="64B66FDD"/>
     <w:multiLevelType w:val="hybridMultilevel"/>
     <w:tmpl w:val="F4FAE168"/>
@@ -5268,7 +6272,7 @@
       </w:rPr>
     </w:lvl>
   </w:abstractNum>
-  <w:abstractNum w:abstractNumId="16" w15:restartNumberingAfterBreak="0">
+  <w:abstractNum w:abstractNumId="22" w15:restartNumberingAfterBreak="0">
     <w:nsid w:val="6B167AC0"/>
     <w:multiLevelType w:val="hybridMultilevel"/>
     <w:tmpl w:val="D8D2A012"/>
@@ -5382,7 +6386,7 @@
       </w:rPr>
     </w:lvl>
   </w:abstractNum>
-  <w:abstractNum w:abstractNumId="17" w15:restartNumberingAfterBreak="0">
+  <w:abstractNum w:abstractNumId="23" w15:restartNumberingAfterBreak="0">
     <w:nsid w:val="74C50904"/>
     <w:multiLevelType w:val="multilevel"/>
     <w:tmpl w:val="16C4D6DE"/>
@@ -5495,7 +6499,7 @@
       </w:rPr>
     </w:lvl>
   </w:abstractNum>
-  <w:abstractNum w:abstractNumId="18" w15:restartNumberingAfterBreak="0">
+  <w:abstractNum w:abstractNumId="24" w15:restartNumberingAfterBreak="0">
     <w:nsid w:val="791C6B2E"/>
     <w:multiLevelType w:val="hybridMultilevel"/>
     <w:tmpl w:val="1AB26E28"/>
@@ -5581,7 +6585,121 @@
       </w:pPr>
     </w:lvl>
   </w:abstractNum>
-  <w:abstractNum w:abstractNumId="19" w15:restartNumberingAfterBreak="0">
+  <w:abstractNum w:abstractNumId="25" w15:restartNumberingAfterBreak="0">
+    <w:nsid w:val="79EC16FE"/>
+    <w:multiLevelType w:val="hybridMultilevel"/>
+    <w:tmpl w:val="6D5CBDEE"/>
+    <w:lvl w:ilvl="0" w:tplc="291C8828">
+      <w:start w:val="1"/>
+      <w:numFmt w:val="bullet"/>
+      <w:suff w:val="nothing"/>
+      <w:lvlText w:val="o"/>
+      <w:lvlJc w:val="left"/>
+      <w:pPr>
+        <w:ind w:left="2520" w:hanging="360"/>
+      </w:pPr>
+      <w:rPr>
+        <w:rFonts w:ascii="Courier New" w:hAnsi="Courier New" w:hint="default"/>
+      </w:rPr>
+    </w:lvl>
+    <w:lvl w:ilvl="1" w:tplc="04090003" w:tentative="1">
+      <w:start w:val="1"/>
+      <w:numFmt w:val="bullet"/>
+      <w:lvlText w:val="o"/>
+      <w:lvlJc w:val="left"/>
+      <w:pPr>
+        <w:ind w:left="2430" w:hanging="360"/>
+      </w:pPr>
+      <w:rPr>
+        <w:rFonts w:ascii="Courier New" w:hAnsi="Courier New" w:cs="Courier New" w:hint="default"/>
+      </w:rPr>
+    </w:lvl>
+    <w:lvl w:ilvl="2" w:tplc="04090005" w:tentative="1">
+      <w:start w:val="1"/>
+      <w:numFmt w:val="bullet"/>
+      <w:lvlText w:val=""/>
+      <w:lvlJc w:val="left"/>
+      <w:pPr>
+        <w:ind w:left="3150" w:hanging="360"/>
+      </w:pPr>
+      <w:rPr>
+        <w:rFonts w:ascii="Wingdings" w:hAnsi="Wingdings" w:hint="default"/>
+      </w:rPr>
+    </w:lvl>
+    <w:lvl w:ilvl="3" w:tplc="04090001" w:tentative="1">
+      <w:start w:val="1"/>
+      <w:numFmt w:val="bullet"/>
+      <w:lvlText w:val=""/>
+      <w:lvlJc w:val="left"/>
+      <w:pPr>
+        <w:ind w:left="3870" w:hanging="360"/>
+      </w:pPr>
+      <w:rPr>
+        <w:rFonts w:ascii="Symbol" w:hAnsi="Symbol" w:hint="default"/>
+      </w:rPr>
+    </w:lvl>
+    <w:lvl w:ilvl="4" w:tplc="04090003" w:tentative="1">
+      <w:start w:val="1"/>
+      <w:numFmt w:val="bullet"/>
+      <w:lvlText w:val="o"/>
+      <w:lvlJc w:val="left"/>
+      <w:pPr>
+        <w:ind w:left="4590" w:hanging="360"/>
+      </w:pPr>
+      <w:rPr>
+        <w:rFonts w:ascii="Courier New" w:hAnsi="Courier New" w:cs="Courier New" w:hint="default"/>
+      </w:rPr>
+    </w:lvl>
+    <w:lvl w:ilvl="5" w:tplc="04090005" w:tentative="1">
+      <w:start w:val="1"/>
+      <w:numFmt w:val="bullet"/>
+      <w:lvlText w:val=""/>
+      <w:lvlJc w:val="left"/>
+      <w:pPr>
+        <w:ind w:left="5310" w:hanging="360"/>
+      </w:pPr>
+      <w:rPr>
+        <w:rFonts w:ascii="Wingdings" w:hAnsi="Wingdings" w:hint="default"/>
+      </w:rPr>
+    </w:lvl>
+    <w:lvl w:ilvl="6" w:tplc="04090001" w:tentative="1">
+      <w:start w:val="1"/>
+      <w:numFmt w:val="bullet"/>
+      <w:lvlText w:val=""/>
+      <w:lvlJc w:val="left"/>
+      <w:pPr>
+        <w:ind w:left="6030" w:hanging="360"/>
+      </w:pPr>
+      <w:rPr>
+        <w:rFonts w:ascii="Symbol" w:hAnsi="Symbol" w:hint="default"/>
+      </w:rPr>
+    </w:lvl>
+    <w:lvl w:ilvl="7" w:tplc="04090003" w:tentative="1">
+      <w:start w:val="1"/>
+      <w:numFmt w:val="bullet"/>
+      <w:lvlText w:val="o"/>
+      <w:lvlJc w:val="left"/>
+      <w:pPr>
+        <w:ind w:left="6750" w:hanging="360"/>
+      </w:pPr>
+      <w:rPr>
+        <w:rFonts w:ascii="Courier New" w:hAnsi="Courier New" w:cs="Courier New" w:hint="default"/>
+      </w:rPr>
+    </w:lvl>
+    <w:lvl w:ilvl="8" w:tplc="04090005" w:tentative="1">
+      <w:start w:val="1"/>
+      <w:numFmt w:val="bullet"/>
+      <w:lvlText w:val=""/>
+      <w:lvlJc w:val="left"/>
+      <w:pPr>
+        <w:ind w:left="7470" w:hanging="360"/>
+      </w:pPr>
+      <w:rPr>
+        <w:rFonts w:ascii="Wingdings" w:hAnsi="Wingdings" w:hint="default"/>
+      </w:rPr>
+    </w:lvl>
+  </w:abstractNum>
+  <w:abstractNum w:abstractNumId="26" w15:restartNumberingAfterBreak="0">
     <w:nsid w:val="7C6A3B18"/>
     <w:multiLevelType w:val="hybridMultilevel"/>
     <w:tmpl w:val="9CBED266"/>
@@ -5695,64 +6813,85 @@
     </w:lvl>
   </w:abstractNum>
   <w:num w:numId="1">
+    <w:abstractNumId w:val="1"/>
+  </w:num>
+  <w:num w:numId="2">
+    <w:abstractNumId w:val="10"/>
+  </w:num>
+  <w:num w:numId="3">
+    <w:abstractNumId w:val="26"/>
+  </w:num>
+  <w:num w:numId="4">
+    <w:abstractNumId w:val="24"/>
+  </w:num>
+  <w:num w:numId="5">
+    <w:abstractNumId w:val="5"/>
+  </w:num>
+  <w:num w:numId="6">
+    <w:abstractNumId w:val="12"/>
+  </w:num>
+  <w:num w:numId="7">
+    <w:abstractNumId w:val="23"/>
+  </w:num>
+  <w:num w:numId="8">
+    <w:abstractNumId w:val="15"/>
+  </w:num>
+  <w:num w:numId="9">
+    <w:abstractNumId w:val="19"/>
+  </w:num>
+  <w:num w:numId="10">
+    <w:abstractNumId w:val="4"/>
+  </w:num>
+  <w:num w:numId="11">
+    <w:abstractNumId w:val="7"/>
+  </w:num>
+  <w:num w:numId="12">
+    <w:abstractNumId w:val="17"/>
+  </w:num>
+  <w:num w:numId="13">
+    <w:abstractNumId w:val="21"/>
+  </w:num>
+  <w:num w:numId="14">
+    <w:abstractNumId w:val="18"/>
+  </w:num>
+  <w:num w:numId="15">
+    <w:abstractNumId w:val="16"/>
+  </w:num>
+  <w:num w:numId="16">
+    <w:abstractNumId w:val="6"/>
+  </w:num>
+  <w:num w:numId="17">
+    <w:abstractNumId w:val="14"/>
+  </w:num>
+  <w:num w:numId="18">
+    <w:abstractNumId w:val="3"/>
+  </w:num>
+  <w:num w:numId="19">
+    <w:abstractNumId w:val="22"/>
+  </w:num>
+  <w:num w:numId="20">
+    <w:abstractNumId w:val="11"/>
+  </w:num>
+  <w:num w:numId="21">
+    <w:abstractNumId w:val="25"/>
+  </w:num>
+  <w:num w:numId="22">
     <w:abstractNumId w:val="0"/>
   </w:num>
-  <w:num w:numId="2">
-    <w:abstractNumId w:val="6"/>
+  <w:num w:numId="23">
+    <w:abstractNumId w:val="9"/>
   </w:num>
-  <w:num w:numId="3">
-    <w:abstractNumId w:val="19"/>
+  <w:num w:numId="24">
+    <w:abstractNumId w:val="13"/>
   </w:num>
-  <w:num w:numId="4">
-    <w:abstractNumId w:val="18"/>
+  <w:num w:numId="25">
+    <w:abstractNumId w:val="20"/>
   </w:num>
-  <w:num w:numId="5">
-    <w:abstractNumId w:val="3"/>
-  </w:num>
-  <w:num w:numId="6">
-    <w:abstractNumId w:val="8"/>
-  </w:num>
-  <w:num w:numId="7">
-    <w:abstractNumId w:val="17"/>
-  </w:num>
-  <w:num w:numId="8">
-    <w:abstractNumId w:val="10"/>
-  </w:num>
-  <w:num w:numId="9">
-    <w:abstractNumId w:val="14"/>
-  </w:num>
-  <w:num w:numId="10">
+  <w:num w:numId="26">
     <w:abstractNumId w:val="2"/>
   </w:num>
-  <w:num w:numId="11">
-    <w:abstractNumId w:val="5"/>
-  </w:num>
-  <w:num w:numId="12">
-    <w:abstractNumId w:val="12"/>
-  </w:num>
-  <w:num w:numId="13">
-    <w:abstractNumId w:val="15"/>
-  </w:num>
-  <w:num w:numId="14">
-    <w:abstractNumId w:val="13"/>
-  </w:num>
-  <w:num w:numId="15">
-    <w:abstractNumId w:val="11"/>
-  </w:num>
-  <w:num w:numId="16">
-    <w:abstractNumId w:val="4"/>
-  </w:num>
-  <w:num w:numId="17">
-    <w:abstractNumId w:val="9"/>
-  </w:num>
-  <w:num w:numId="18">
-    <w:abstractNumId w:val="1"/>
-  </w:num>
-  <w:num w:numId="19">
-    <w:abstractNumId w:val="16"/>
-  </w:num>
-  <w:num w:numId="20">
-    <w:abstractNumId w:val="7"/>
+  <w:num w:numId="27">
+    <w:abstractNumId w:val="8"/>
   </w:num>
 </w:numbering>
 </file>
@@ -6845,7 +7984,7 @@
 </file>
 
 <file path=customXml/itemProps1.xml><?xml version="1.0" encoding="utf-8"?>
-<ds:datastoreItem xmlns:ds="http://schemas.openxmlformats.org/officeDocument/2006/customXml" ds:itemID="{D036A48C-D3A9-4BA4-8093-7B6919F727B7}">
+<ds:datastoreItem xmlns:ds="http://schemas.openxmlformats.org/officeDocument/2006/customXml" ds:itemID="{EA2421D2-2432-4381-AD30-8BDED3F781BC}">
   <ds:schemaRefs>
     <ds:schemaRef ds:uri="http://schemas.openxmlformats.org/officeDocument/2006/bibliography"/>
   </ds:schemaRefs>

</xml_diff>